<commit_message>
smart city studio ready
</commit_message>
<xml_diff>
--- a/word/multimedia-studio.docx
+++ b/word/multimedia-studio.docx
@@ -76,7 +76,7 @@
         <w:rPr>
           <w:b/>
         </w:rPr>
-        <w:t xml:space="preserve">Educational Technology 0850-620, Spring 2017</w:t>
+        <w:t xml:space="preserve">Educational Technology 0850-620, Spring 2020</w:t>
       </w:r>
     </w:p>
     <w:p>
@@ -105,7 +105,7 @@
         <w:t xml:space="preserve"> </w:t>
       </w:r>
       <w:r>
-        <w:t xml:space="preserve">infosec, hackers, cybersecurity, privacy</w:t>
+        <w:t xml:space="preserve">smart cities, IoT</w:t>
       </w:r>
     </w:p>
     <w:p>
@@ -156,48 +156,58 @@
       </w:r>
     </w:p>
     <w:p>
-      <w:r>
-        <w:pict>
-          <v:rect style="width:0;height:1.5pt" o:hralign="center" o:hrstd="t" o:hr="t"/>
-        </w:pict>
-      </w:r>
-    </w:p>
-    <w:p>
-      <w:pPr>
-        <w:pStyle w:val="BlockText"/>
-      </w:pPr>
-      <w:r>
-        <w:t xml:space="preserve">A studio is a place where people gather to exercise and develop</w:t>
-      </w:r>
-      <w:r>
-        <w:t xml:space="preserve"> </w:t>
-      </w:r>
-      <w:r>
-        <w:t xml:space="preserve">skill and interest, an art, a techne. A studio provides the tools of</w:t>
-      </w:r>
-      <w:r>
-        <w:t xml:space="preserve"> </w:t>
-      </w:r>
-      <w:r>
-        <w:t xml:space="preserve">a techne and opportunities for their use, invitations for their</w:t>
-      </w:r>
-      <w:r>
-        <w:t xml:space="preserve"> </w:t>
-      </w:r>
-      <w:r>
-        <w:t xml:space="preserve">development, a challenge to accomplished performance within a</w:t>
-      </w:r>
-      <w:r>
-        <w:t xml:space="preserve"> </w:t>
-      </w:r>
-      <w:r>
-        <w:t xml:space="preserve">community of peers.</w:t>
-      </w:r>
-      <w:r>
-        <w:br w:type="textWrapping"/>
-      </w:r>
-      <w:r>
-        <w:t xml:space="preserve">— Robbie McClintock,</w:t>
+      <w:pPr>
+        <w:pStyle w:val="BodyText"/>
+      </w:pPr>
+      <w:r>
+        <w:rPr>
+          <w:b/>
+        </w:rPr>
+        <w:t xml:space="preserve">Class meetings:</w:t>
+      </w:r>
+    </w:p>
+    <w:p>
+      <w:pPr>
+        <w:pStyle w:val="Compact"/>
+        <w:numPr>
+          <w:numId w:val="1001"/>
+          <w:ilvl w:val="0"/>
+        </w:numPr>
+      </w:pPr>
+      <w:r>
+        <w:t xml:space="preserve">Section 001: Harvey 104, Mondays 4:30-6:20 (blended, see schedule)</w:t>
+      </w:r>
+    </w:p>
+    <w:p>
+      <w:pPr>
+        <w:pStyle w:val="Compact"/>
+        <w:numPr>
+          <w:numId w:val="1001"/>
+          <w:ilvl w:val="0"/>
+        </w:numPr>
+      </w:pPr>
+      <w:r>
+        <w:t xml:space="preserve">Section 002:</w:t>
+      </w:r>
+      <w:r>
+        <w:t xml:space="preserve"> </w:t>
+      </w:r>
+      <w:r>
+        <w:rPr>
+          <w:i/>
+        </w:rPr>
+        <w:t xml:space="preserve">fully online</w:t>
+      </w:r>
+    </w:p>
+    <w:p>
+      <w:pPr>
+        <w:pStyle w:val="FirstParagraph"/>
+      </w:pPr>
+      <w:r>
+        <w:rPr>
+          <w:b/>
+        </w:rPr>
+        <w:t xml:space="preserve">Instructor:</w:t>
       </w:r>
       <w:r>
         <w:t xml:space="preserve"> </w:t>
@@ -207,40 +217,11 @@
           <w:rPr>
             <w:rStyle w:val="Hyperlink"/>
           </w:rPr>
-          <w:t xml:space="preserve">StudyPlace</w:t>
+          <w:t xml:space="preserve">Matthew X. Curinga</w:t>
         </w:r>
       </w:hyperlink>
-    </w:p>
-    <w:p>
-      <w:pPr>
-        <w:pStyle w:val="BlockText"/>
-      </w:pPr>
-      <w:r>
-        <w:t xml:space="preserve">Governments of the Industrial World, you weary giants of flesh and steel, I</w:t>
-      </w:r>
-      <w:r>
-        <w:t xml:space="preserve"> </w:t>
-      </w:r>
-      <w:r>
-        <w:t xml:space="preserve">come from Cyberspace, the new home of Mind. On behalf of the future, I ask you</w:t>
-      </w:r>
-      <w:r>
-        <w:t xml:space="preserve"> </w:t>
-      </w:r>
-      <w:r>
-        <w:t xml:space="preserve">of the past to leave us alone. You are not welcome among us. You have no</w:t>
-      </w:r>
-      <w:r>
-        <w:t xml:space="preserve"> </w:t>
-      </w:r>
-      <w:r>
-        <w:t xml:space="preserve">sovereignty where we gather.</w:t>
-      </w:r>
-      <w:r>
-        <w:br w:type="textWrapping"/>
-      </w:r>
-      <w:r>
-        <w:t xml:space="preserve">— John Perry Barlow,</w:t>
+      <w:r>
+        <w:t xml:space="preserve">,</w:t>
       </w:r>
       <w:r>
         <w:t xml:space="preserve"> </w:t>
@@ -250,198 +231,19 @@
           <w:rPr>
             <w:rStyle w:val="Hyperlink"/>
           </w:rPr>
-          <w:t xml:space="preserve">A Declaration of the Independence of Cyberspace</w:t>
+          <w:t xml:space="preserve">mcuringa@adelphi.edu</w:t>
         </w:r>
       </w:hyperlink>
     </w:p>
     <w:p>
       <w:pPr>
-        <w:pStyle w:val="Heading2"/>
-      </w:pPr>
-      <w:bookmarkStart w:id="22" w:name="spring-2017-studio-hackers"/>
-      <w:r>
-        <w:t xml:space="preserve">Spring 2017 Studio: Hackers</w:t>
-      </w:r>
-      <w:bookmarkEnd w:id="22"/>
-    </w:p>
-    <w:p>
-      <w:pPr>
-        <w:pStyle w:val="FirstParagraph"/>
-      </w:pPr>
-      <w:r>
-        <w:t xml:space="preserve">Each semester the multimedia studio features a different challenge, dealing with an</w:t>
-      </w:r>
-      <w:r>
-        <w:t xml:space="preserve"> </w:t>
-      </w:r>
-      <w:r>
-        <w:t xml:space="preserve">important, global topic. Students will be asked to work on a semester</w:t>
-      </w:r>
-      <w:r>
-        <w:t xml:space="preserve"> </w:t>
-      </w:r>
-      <w:r>
-        <w:t xml:space="preserve">long multimedia project that teaches some aspect of this challenge.</w:t>
-      </w:r>
-    </w:p>
-    <w:p>
-      <w:pPr>
         <w:pStyle w:val="BodyText"/>
       </w:pPr>
       <w:r>
-        <w:t xml:space="preserve">The Spring 2017 Studio theme is information security, hackers, and digital</w:t>
-      </w:r>
-      <w:r>
-        <w:t xml:space="preserve"> </w:t>
-      </w:r>
-      <w:r>
-        <w:t xml:space="preserve">privacy. We believe that cyber-security is an increasingly important</w:t>
-      </w:r>
-      <w:r>
-        <w:t xml:space="preserve"> </w:t>
-      </w:r>
-      <w:r>
-        <w:t xml:space="preserve">digital literacy, and that a broad understanding of issues in this arena are</w:t>
-      </w:r>
-      <w:r>
-        <w:t xml:space="preserve"> </w:t>
-      </w:r>
-      <w:r>
-        <w:t xml:space="preserve">necessary for robust public discourse and democratic processes. By the end of</w:t>
-      </w:r>
-      <w:r>
-        <w:t xml:space="preserve"> </w:t>
-      </w:r>
-      <w:r>
-        <w:t xml:space="preserve">2016, cyber-security and computer</w:t>
-      </w:r>
-      <w:r>
-        <w:t xml:space="preserve"> </w:t>
-      </w:r>
-      <w:r>
-        <w:t xml:space="preserve">“</w:t>
-      </w:r>
-      <w:r>
-        <w:t xml:space="preserve">hacking</w:t>
-      </w:r>
-      <w:r>
-        <w:t xml:space="preserve">”</w:t>
-      </w:r>
-      <w:r>
-        <w:t xml:space="preserve"> </w:t>
-      </w:r>
-      <w:r>
-        <w:t xml:space="preserve">had become topics that can no</w:t>
-      </w:r>
-      <w:r>
-        <w:t xml:space="preserve"> </w:t>
-      </w:r>
-      <w:r>
-        <w:t xml:space="preserve">longer be easily ignored, with high profile issues such as:</w:t>
-      </w:r>
-    </w:p>
-    <w:p>
-      <w:pPr>
-        <w:pStyle w:val="Compact"/>
-        <w:numPr>
-          <w:numId w:val="1001"/>
-          <w:ilvl w:val="0"/>
-        </w:numPr>
-      </w:pPr>
-      <w:r>
-        <w:t xml:space="preserve">State sponsored Russian hacks aiming to influence the 2016 U.S. presidential election</w:t>
-      </w:r>
-    </w:p>
-    <w:p>
-      <w:pPr>
-        <w:pStyle w:val="Compact"/>
-        <w:numPr>
-          <w:numId w:val="1001"/>
-          <w:ilvl w:val="0"/>
-        </w:numPr>
-      </w:pPr>
-      <w:r>
-        <w:t xml:space="preserve">Major security breaches, such as Yahoo Mail’s disclosure that half a billion emails were compromised</w:t>
-      </w:r>
-    </w:p>
-    <w:p>
-      <w:pPr>
-        <w:pStyle w:val="Compact"/>
-        <w:numPr>
-          <w:numId w:val="1001"/>
-          <w:ilvl w:val="0"/>
-        </w:numPr>
-      </w:pPr>
-      <w:r>
-        <w:t xml:space="preserve">Debates over widespread use of encryption and government</w:t>
-      </w:r>
-      <w:r>
-        <w:t xml:space="preserve"> </w:t>
-      </w:r>
-      <w:r>
-        <w:t xml:space="preserve">“</w:t>
-      </w:r>
-      <w:r>
-        <w:t xml:space="preserve">back doors</w:t>
-      </w:r>
-      <w:r>
-        <w:t xml:space="preserve">”</w:t>
-      </w:r>
-      <w:r>
-        <w:t xml:space="preserve"> </w:t>
-      </w:r>
-      <w:r>
-        <w:t xml:space="preserve">(such as the Apple/FBI showdown over unlocking the San Bernadino shooter’s iPhone)</w:t>
-      </w:r>
-    </w:p>
-    <w:p>
-      <w:pPr>
-        <w:pStyle w:val="FirstParagraph"/>
-      </w:pPr>
-      <w:r>
-        <w:t xml:space="preserve">Each student will study an aspect of information security in depth, and then</w:t>
-      </w:r>
-      <w:r>
-        <w:t xml:space="preserve"> </w:t>
-      </w:r>
-      <w:r>
-        <w:t xml:space="preserve">complete a multimedia educational project that aims to explain and enrich our</w:t>
-      </w:r>
-      <w:r>
-        <w:t xml:space="preserve"> </w:t>
-      </w:r>
-      <w:r>
-        <w:t xml:space="preserve">understanding of the topic.</w:t>
-      </w:r>
-    </w:p>
-    <w:p>
-      <w:pPr>
-        <w:pStyle w:val="Heading2"/>
-      </w:pPr>
-      <w:bookmarkStart w:id="23" w:name="goals"/>
-      <w:r>
-        <w:t xml:space="preserve">Goals</w:t>
-      </w:r>
-      <w:bookmarkEnd w:id="23"/>
-    </w:p>
-    <w:p>
-      <w:pPr>
-        <w:pStyle w:val="FirstParagraph"/>
-      </w:pPr>
-      <w:r>
-        <w:t xml:space="preserve">This course is designed to challenge students to develop their abilities</w:t>
-      </w:r>
-      <w:r>
-        <w:t xml:space="preserve"> </w:t>
-      </w:r>
-      <w:r>
-        <w:t xml:space="preserve">as instructional designers and as authors and producers of digital media</w:t>
-      </w:r>
-      <w:r>
-        <w:t xml:space="preserve"> </w:t>
-      </w:r>
-      <w:r>
-        <w:t xml:space="preserve">for learning. Specifically, they should learn to:</w:t>
+        <w:rPr>
+          <w:b/>
+        </w:rPr>
+        <w:t xml:space="preserve">Office hours:</w:t>
       </w:r>
     </w:p>
     <w:p>
@@ -453,13 +255,7 @@
         </w:numPr>
       </w:pPr>
       <w:r>
-        <w:t xml:space="preserve">design an effective digital learning environment that is intuitive</w:t>
-      </w:r>
-      <w:r>
-        <w:t xml:space="preserve"> </w:t>
-      </w:r>
-      <w:r>
-        <w:t xml:space="preserve">to use and follows principles of Universal Design for Learning</w:t>
+        <w:t xml:space="preserve">Monday 1-3pm, Alumnae Hall Room 226A (Garden City campus)</w:t>
       </w:r>
     </w:p>
     <w:p>
@@ -471,19 +267,7 @@
         </w:numPr>
       </w:pPr>
       <w:r>
-        <w:t xml:space="preserve">develop in-depth skill in one area of digital production: video</w:t>
-      </w:r>
-      <w:r>
-        <w:t xml:space="preserve"> </w:t>
-      </w:r>
-      <w:r>
-        <w:t xml:space="preserve">editing, graphic design, game design, computer programming, web</w:t>
-      </w:r>
-      <w:r>
-        <w:t xml:space="preserve"> </w:t>
-      </w:r>
-      <w:r>
-        <w:t xml:space="preserve">design, etc.</w:t>
+        <w:t xml:space="preserve">Thursday 3:30-5:30pm, online</w:t>
       </w:r>
     </w:p>
     <w:p>
@@ -494,84 +278,279 @@
           <w:ilvl w:val="0"/>
         </w:numPr>
       </w:pPr>
-      <w:r>
-        <w:t xml:space="preserve">understand key concepts of instructional design, including meeting</w:t>
-      </w:r>
-      <w:r>
-        <w:t xml:space="preserve"> </w:t>
-      </w:r>
-      <w:r>
-        <w:t xml:space="preserve">the needs of the target audience, assessing learning outcomes,</w:t>
-      </w:r>
-      <w:r>
-        <w:t xml:space="preserve"> </w:t>
-      </w:r>
-      <w:r>
-        <w:t xml:space="preserve">and following sound and ethical pedagogical principles</w:t>
-      </w:r>
-    </w:p>
-    <w:p>
-      <w:pPr>
-        <w:pStyle w:val="Compact"/>
-        <w:numPr>
-          <w:numId w:val="1002"/>
-          <w:ilvl w:val="0"/>
-        </w:numPr>
-      </w:pPr>
-      <w:r>
-        <w:t xml:space="preserve">think creatively about far-reaching challenges in teaching and</w:t>
-      </w:r>
-      <w:r>
-        <w:t xml:space="preserve"> </w:t>
-      </w:r>
-      <w:r>
-        <w:t xml:space="preserve">learning</w:t>
-      </w:r>
-    </w:p>
-    <w:p>
-      <w:pPr>
-        <w:pStyle w:val="FirstParagraph"/>
-      </w:pPr>
-      <w:r>
-        <w:t xml:space="preserve">At the end of the studio, every student will have a high quality, published multimedia artifact that will be part of their portfolio.</w:t>
-      </w:r>
-    </w:p>
-    <w:p>
-      <w:pPr>
-        <w:pStyle w:val="Heading2"/>
-      </w:pPr>
-      <w:bookmarkStart w:id="24" w:name="recommended-books"/>
-      <w:r>
-        <w:t xml:space="preserve">Recommended Books</w:t>
-      </w:r>
-      <w:bookmarkEnd w:id="24"/>
-    </w:p>
-    <w:p>
-      <w:pPr>
-        <w:pStyle w:val="FirstParagraph"/>
-      </w:pPr>
-      <w:r>
-        <w:t xml:space="preserve">Browne, Simone. 2015.</w:t>
-      </w:r>
-      <w:r>
-        <w:t xml:space="preserve"> </w:t>
-      </w:r>
       <w:r>
         <w:rPr>
           <w:i/>
         </w:rPr>
-        <w:t xml:space="preserve">Dark Matters: On the Surveillance of Blackness</w:t>
-      </w:r>
-      <w:r>
-        <w:t xml:space="preserve">. Durham: Duke University Press Books.</w:t>
-      </w:r>
+        <w:t xml:space="preserve">office hours by appointment</w:t>
+      </w:r>
+    </w:p>
+    <w:p>
+      <w:r>
+        <w:pict>
+          <v:rect style="width:0;height:1.5pt" o:hralign="center" o:hrstd="t" o:hr="t"/>
+        </w:pict>
+      </w:r>
+    </w:p>
+    <w:p>
+      <w:pPr>
+        <w:pStyle w:val="Heading2"/>
+      </w:pPr>
+      <w:bookmarkStart w:id="22" w:name="spring-2020-studio-smart-cities"/>
+      <w:r>
+        <w:t xml:space="preserve">Spring 2020 Studio: Smart Cities</w:t>
+      </w:r>
+      <w:bookmarkEnd w:id="22"/>
+    </w:p>
+    <w:p>
+      <w:pPr>
+        <w:pStyle w:val="FirstParagraph"/>
+      </w:pPr>
     </w:p>
     <w:p>
       <w:pPr>
         <w:pStyle w:val="BodyText"/>
       </w:pPr>
       <w:r>
-        <w:t xml:space="preserve">Coleman, Gabriella. 2015.</w:t>
+        <w:t xml:space="preserve">Each semester the multimedia studio features a different challenge, dealing with an</w:t>
+      </w:r>
+      <w:r>
+        <w:t xml:space="preserve"> </w:t>
+      </w:r>
+      <w:r>
+        <w:t xml:space="preserve">important, global topic. Students will be asked to work on a semester</w:t>
+      </w:r>
+      <w:r>
+        <w:t xml:space="preserve"> </w:t>
+      </w:r>
+      <w:r>
+        <w:t xml:space="preserve">long multimedia project that teaches some aspect of this challenge.</w:t>
+      </w:r>
+    </w:p>
+    <w:p>
+      <w:pPr>
+        <w:pStyle w:val="BodyText"/>
+      </w:pPr>
+      <w:r>
+        <w:t xml:space="preserve">The Spring 2020 Studio theme is</w:t>
+      </w:r>
+      <w:r>
+        <w:t xml:space="preserve"> </w:t>
+      </w:r>
+      <w:r>
+        <w:rPr>
+          <w:b/>
+        </w:rPr>
+        <w:t xml:space="preserve">smart cities</w:t>
+      </w:r>
+      <w:r>
+        <w:t xml:space="preserve">. A smart city wants to use</w:t>
+      </w:r>
+      <w:r>
+        <w:t xml:space="preserve"> </w:t>
+      </w:r>
+      <w:r>
+        <w:t xml:space="preserve">embedded digital technologies and data flows improve the lives of the people in</w:t>
+      </w:r>
+      <w:r>
+        <w:t xml:space="preserve"> </w:t>
+      </w:r>
+      <w:r>
+        <w:t xml:space="preserve">the city. Critics caution that smart cities might offer little advantage to the</w:t>
+      </w:r>
+      <w:r>
+        <w:t xml:space="preserve"> </w:t>
+      </w:r>
+      <w:r>
+        <w:t xml:space="preserve">people, while entrenching unequal power structures and exacerbating existing</w:t>
+      </w:r>
+      <w:r>
+        <w:t xml:space="preserve"> </w:t>
+      </w:r>
+      <w:r>
+        <w:t xml:space="preserve">problems stemming from inequality and poverty. The projects in this studio</w:t>
+      </w:r>
+      <w:r>
+        <w:t xml:space="preserve"> </w:t>
+      </w:r>
+      <w:r>
+        <w:t xml:space="preserve">should help us – and anyone – to better understand the potential benefits and</w:t>
+      </w:r>
+      <w:r>
+        <w:t xml:space="preserve"> </w:t>
+      </w:r>
+      <w:r>
+        <w:t xml:space="preserve">pitfalls of smart cities. Each participant in the studio will become expert in a</w:t>
+      </w:r>
+      <w:r>
+        <w:t xml:space="preserve"> </w:t>
+      </w:r>
+      <w:r>
+        <w:t xml:space="preserve">particular aspect of smart cities (e.g. transportation, crime, education,</w:t>
+      </w:r>
+      <w:r>
+        <w:t xml:space="preserve"> </w:t>
+      </w:r>
+      <w:r>
+        <w:t xml:space="preserve">health, tech) and design their multimedia project around that topic. Taken</w:t>
+      </w:r>
+      <w:r>
+        <w:t xml:space="preserve"> </w:t>
+      </w:r>
+      <w:r>
+        <w:t xml:space="preserve">together, our studio projects should present our vision of what a smart city</w:t>
+      </w:r>
+      <w:r>
+        <w:t xml:space="preserve"> </w:t>
+      </w:r>
+      <w:r>
+        <w:t xml:space="preserve">should look like.</w:t>
+      </w:r>
+    </w:p>
+    <w:p>
+      <w:pPr>
+        <w:pStyle w:val="Heading2"/>
+      </w:pPr>
+      <w:bookmarkStart w:id="23" w:name="goals"/>
+      <w:r>
+        <w:t xml:space="preserve">Goals</w:t>
+      </w:r>
+      <w:bookmarkEnd w:id="23"/>
+    </w:p>
+    <w:p>
+      <w:pPr>
+        <w:pStyle w:val="FirstParagraph"/>
+      </w:pPr>
+      <w:r>
+        <w:t xml:space="preserve">This course is designed to challenge students to develop their abilities</w:t>
+      </w:r>
+      <w:r>
+        <w:t xml:space="preserve"> </w:t>
+      </w:r>
+      <w:r>
+        <w:t xml:space="preserve">as instructional designers and as authors and producers of digital media</w:t>
+      </w:r>
+      <w:r>
+        <w:t xml:space="preserve"> </w:t>
+      </w:r>
+      <w:r>
+        <w:t xml:space="preserve">for learning. Specifically, they should learn to:</w:t>
+      </w:r>
+    </w:p>
+    <w:p>
+      <w:pPr>
+        <w:pStyle w:val="Compact"/>
+        <w:numPr>
+          <w:numId w:val="1003"/>
+          <w:ilvl w:val="0"/>
+        </w:numPr>
+      </w:pPr>
+      <w:r>
+        <w:t xml:space="preserve">design an effective digital learning environment that is intuitive</w:t>
+      </w:r>
+      <w:r>
+        <w:t xml:space="preserve"> </w:t>
+      </w:r>
+      <w:r>
+        <w:t xml:space="preserve">to use and follows principles of Universal Design for Learning</w:t>
+      </w:r>
+    </w:p>
+    <w:p>
+      <w:pPr>
+        <w:pStyle w:val="Compact"/>
+        <w:numPr>
+          <w:numId w:val="1003"/>
+          <w:ilvl w:val="0"/>
+        </w:numPr>
+      </w:pPr>
+      <w:r>
+        <w:t xml:space="preserve">develop in-depth skill in one area of digital production: video</w:t>
+      </w:r>
+      <w:r>
+        <w:t xml:space="preserve"> </w:t>
+      </w:r>
+      <w:r>
+        <w:t xml:space="preserve">editing, graphic design, game design, computer programming, web</w:t>
+      </w:r>
+      <w:r>
+        <w:t xml:space="preserve"> </w:t>
+      </w:r>
+      <w:r>
+        <w:t xml:space="preserve">design, etc.</w:t>
+      </w:r>
+    </w:p>
+    <w:p>
+      <w:pPr>
+        <w:pStyle w:val="Compact"/>
+        <w:numPr>
+          <w:numId w:val="1003"/>
+          <w:ilvl w:val="0"/>
+        </w:numPr>
+      </w:pPr>
+      <w:r>
+        <w:t xml:space="preserve">understand key concepts of instructional design, including meeting</w:t>
+      </w:r>
+      <w:r>
+        <w:t xml:space="preserve"> </w:t>
+      </w:r>
+      <w:r>
+        <w:t xml:space="preserve">the needs of the target audience, assessing learning outcomes,</w:t>
+      </w:r>
+      <w:r>
+        <w:t xml:space="preserve"> </w:t>
+      </w:r>
+      <w:r>
+        <w:t xml:space="preserve">and following sound and ethical pedagogical principles</w:t>
+      </w:r>
+    </w:p>
+    <w:p>
+      <w:pPr>
+        <w:pStyle w:val="Compact"/>
+        <w:numPr>
+          <w:numId w:val="1003"/>
+          <w:ilvl w:val="0"/>
+        </w:numPr>
+      </w:pPr>
+      <w:r>
+        <w:t xml:space="preserve">think creatively about far-reaching challenges in teaching and</w:t>
+      </w:r>
+      <w:r>
+        <w:t xml:space="preserve"> </w:t>
+      </w:r>
+      <w:r>
+        <w:t xml:space="preserve">learning</w:t>
+      </w:r>
+    </w:p>
+    <w:p>
+      <w:pPr>
+        <w:pStyle w:val="FirstParagraph"/>
+      </w:pPr>
+      <w:r>
+        <w:t xml:space="preserve">At the end of the studio, every student will have a high quality, published</w:t>
+      </w:r>
+      <w:r>
+        <w:t xml:space="preserve"> </w:t>
+      </w:r>
+      <w:r>
+        <w:t xml:space="preserve">multimedia artifact that will be part of their portfolio.</w:t>
+      </w:r>
+    </w:p>
+    <w:p>
+      <w:pPr>
+        <w:pStyle w:val="Heading2"/>
+      </w:pPr>
+      <w:bookmarkStart w:id="24" w:name="required-texts"/>
+      <w:r>
+        <w:t xml:space="preserve">Required texts</w:t>
+      </w:r>
+      <w:bookmarkEnd w:id="24"/>
+    </w:p>
+    <w:p>
+      <w:pPr>
+        <w:pStyle w:val="FirstParagraph"/>
+      </w:pPr>
+      <w:r>
+        <w:t xml:space="preserve">Green, B. (2019).</w:t>
       </w:r>
       <w:r>
         <w:t xml:space="preserve"> </w:t>
@@ -580,21 +559,29 @@
         <w:rPr>
           <w:i/>
         </w:rPr>
-        <w:t xml:space="preserve">Hacker, Hoaxer, Whistleblower, Spy: The Many Faces of Anonymous.</w:t>
-      </w:r>
-      <w:r>
-        <w:t xml:space="preserve"> </w:t>
-      </w:r>
-      <w:r>
-        <w:t xml:space="preserve">Verso.</w:t>
-      </w:r>
+        <w:t xml:space="preserve">The smart enough city: Putting technology in Its place to reclaim our urban future</w:t>
+      </w:r>
+      <w:r>
+        <w:t xml:space="preserve">. The MIT Press.</w:t>
+      </w:r>
+      <w:r>
+        <w:t xml:space="preserve"> </w:t>
+      </w:r>
+      <w:hyperlink r:id="rId25">
+        <w:r>
+          <w:rPr>
+            <w:rStyle w:val="Hyperlink"/>
+          </w:rPr>
+          <w:t xml:space="preserve">free online</w:t>
+        </w:r>
+      </w:hyperlink>
     </w:p>
     <w:p>
       <w:pPr>
         <w:pStyle w:val="BodyText"/>
       </w:pPr>
       <w:r>
-        <w:t xml:space="preserve">Doctorow, Cory. 2010.</w:t>
+        <w:t xml:space="preserve">Clark, R. C., &amp; Mayer, R. E. (2016).</w:t>
       </w:r>
       <w:r>
         <w:t xml:space="preserve"> </w:t>
@@ -603,280 +590,32 @@
         <w:rPr>
           <w:i/>
         </w:rPr>
-        <w:t xml:space="preserve">Little Brother</w:t>
-      </w:r>
-      <w:r>
-        <w:t xml:space="preserve">. New York: Tor Teen.</w:t>
-      </w:r>
-    </w:p>
-    <w:p>
-      <w:pPr>
-        <w:pStyle w:val="BodyText"/>
-      </w:pPr>
-      <w:r>
-        <w:t xml:space="preserve">Harris, Shane. 2015.</w:t>
-      </w:r>
-      <w:r>
-        <w:t xml:space="preserve"> </w:t>
-      </w:r>
-      <w:r>
-        <w:rPr>
-          <w:i/>
-        </w:rPr>
-        <w:t xml:space="preserve">@War</w:t>
-      </w:r>
-      <w:r>
-        <w:rPr>
-          <w:i/>
-        </w:rPr>
-        <w:t xml:space="preserve">: The Rise of the Military-Internet Complex</w:t>
-      </w:r>
-      <w:r>
-        <w:t xml:space="preserve">. Boston: Eamon Dolan/Mariner Books.</w:t>
-      </w:r>
-    </w:p>
-    <w:p>
-      <w:pPr>
-        <w:pStyle w:val="BodyText"/>
-      </w:pPr>
-      <w:r>
-        <w:t xml:space="preserve">Krebs, Brian. 2015.</w:t>
-      </w:r>
-      <w:r>
-        <w:t xml:space="preserve"> </w:t>
-      </w:r>
-      <w:r>
-        <w:rPr>
-          <w:i/>
-        </w:rPr>
-        <w:t xml:space="preserve">Spam Nation: The Inside Story of Organized Cybercrime-from Global Epidemic to Your Front Door</w:t>
-      </w:r>
-      <w:r>
-        <w:t xml:space="preserve">. Sourcebooks.</w:t>
-      </w:r>
-    </w:p>
-    <w:p>
-      <w:pPr>
-        <w:pStyle w:val="BodyText"/>
-      </w:pPr>
-      <w:r>
-        <w:t xml:space="preserve">Levy, Steven. 2010. Hackers:</w:t>
-      </w:r>
-      <w:r>
-        <w:t xml:space="preserve"> </w:t>
-      </w:r>
-      <w:r>
-        <w:rPr>
-          <w:i/>
-        </w:rPr>
-        <w:t xml:space="preserve">Heroes of the Computer Revolution</w:t>
-      </w:r>
-      <w:r>
-        <w:t xml:space="preserve">. Sebastopol, CA: O’Reilly Media.</w:t>
-      </w:r>
-    </w:p>
-    <w:p>
-      <w:pPr>
-        <w:pStyle w:val="BodyText"/>
-      </w:pPr>
-      <w:r>
-        <w:t xml:space="preserve">McCahill, Michael, and Rachel L. Finn. 2015. Surveillance, Capital and Resistance: Theorizing the Surveillance Subject. Place of publication not identified: Routledge.</w:t>
-      </w:r>
-    </w:p>
-    <w:p>
-      <w:pPr>
-        <w:pStyle w:val="BodyText"/>
-      </w:pPr>
-      <w:r>
-        <w:t xml:space="preserve">Mitnick, Kevin, Steve Wozniak, and William L. Simon. 2012. Ghost in the Wires: My Adventures as the World’s Most Wanted Hacker. New York: Back Bay Books.</w:t>
-      </w:r>
-    </w:p>
-    <w:p>
-      <w:pPr>
-        <w:pStyle w:val="BodyText"/>
-      </w:pPr>
-      <w:r>
-        <w:t xml:space="preserve">Poulsen, Kevin. 2012. Kingpin: How One Hacker Took Over the Billion-Dollar Cybercrime Underground. Reprint edition. Broadway Books.</w:t>
-      </w:r>
-    </w:p>
-    <w:p>
-      <w:pPr>
-        <w:pStyle w:val="BodyText"/>
-      </w:pPr>
-      <w:r>
-        <w:t xml:space="preserve">Russinovich, Mark, and Howard Schmidt. 2012.</w:t>
-      </w:r>
-      <w:r>
-        <w:t xml:space="preserve"> </w:t>
-      </w:r>
-      <w:r>
-        <w:rPr>
-          <w:i/>
-        </w:rPr>
-        <w:t xml:space="preserve">Zero Day: A Jeff Aiken Novel</w:t>
-      </w:r>
-      <w:r>
-        <w:t xml:space="preserve">. New York: St. Martin’s Griffin.</w:t>
-      </w:r>
-    </w:p>
-    <w:p>
-      <w:pPr>
-        <w:pStyle w:val="BodyText"/>
-      </w:pPr>
-      <w:r>
-        <w:t xml:space="preserve">Smith, Sean, and John Marchesini. 2007.</w:t>
-      </w:r>
-      <w:r>
-        <w:t xml:space="preserve"> </w:t>
-      </w:r>
-      <w:r>
-        <w:rPr>
-          <w:i/>
-        </w:rPr>
-        <w:t xml:space="preserve">The Craft of System Security</w:t>
-      </w:r>
-      <w:r>
-        <w:t xml:space="preserve">. Upper Saddle River, NJ: Addison-Wesley Professional.</w:t>
-      </w:r>
-    </w:p>
-    <w:p>
-      <w:pPr>
-        <w:pStyle w:val="Heading2"/>
-      </w:pPr>
-      <w:bookmarkStart w:id="25" w:name="Xeba3c2f3420c339c3ff5bf9459ba3741edb2a9a"/>
-      <w:r>
-        <w:t xml:space="preserve">Online resources for information security</w:t>
-      </w:r>
-      <w:bookmarkEnd w:id="25"/>
-    </w:p>
-    <w:p>
-      <w:pPr>
-        <w:pStyle w:val="Compact"/>
-        <w:numPr>
-          <w:numId w:val="1003"/>
-          <w:ilvl w:val="0"/>
-        </w:numPr>
-      </w:pPr>
+        <w:t xml:space="preserve">E-Learning and the Science of Instruction: Proven Guidelines for Consumers and Designers of Multimedia Learning</w:t>
+      </w:r>
+      <w:r>
+        <w:t xml:space="preserve">. John Wiley &amp; Sons, Incorporated.</w:t>
+      </w:r>
+      <w:r>
+        <w:t xml:space="preserve"> </w:t>
+      </w:r>
       <w:hyperlink r:id="rId26">
         <w:r>
           <w:rPr>
             <w:rStyle w:val="Hyperlink"/>
           </w:rPr>
-          <w:t xml:space="preserve">Wired::ThreadLevel</w:t>
+          <w:t xml:space="preserve">adelphi library</w:t>
         </w:r>
       </w:hyperlink>
     </w:p>
     <w:p>
       <w:pPr>
-        <w:pStyle w:val="Compact"/>
-        <w:numPr>
-          <w:numId w:val="1003"/>
-          <w:ilvl w:val="0"/>
-        </w:numPr>
-      </w:pPr>
-      <w:hyperlink r:id="rId27">
-        <w:r>
-          <w:rPr>
-            <w:rStyle w:val="Hyperlink"/>
-          </w:rPr>
-          <w:t xml:space="preserve">Wired::Security</w:t>
-        </w:r>
-      </w:hyperlink>
-    </w:p>
-    <w:p>
-      <w:pPr>
-        <w:pStyle w:val="Compact"/>
-        <w:numPr>
-          <w:numId w:val="1003"/>
-          <w:ilvl w:val="0"/>
-        </w:numPr>
-      </w:pPr>
-      <w:hyperlink r:id="rId28">
-        <w:r>
-          <w:rPr>
-            <w:rStyle w:val="Hyperlink"/>
-          </w:rPr>
-          <w:t xml:space="preserve">The Atlantic</w:t>
-        </w:r>
-      </w:hyperlink>
-    </w:p>
-    <w:p>
-      <w:pPr>
-        <w:pStyle w:val="Compact"/>
-        <w:numPr>
-          <w:numId w:val="1003"/>
-          <w:ilvl w:val="0"/>
-        </w:numPr>
-      </w:pPr>
-      <w:hyperlink r:id="rId29">
-        <w:r>
-          <w:rPr>
-            <w:rStyle w:val="Hyperlink"/>
-          </w:rPr>
-          <w:t xml:space="preserve">DefenseOne::Tech</w:t>
-        </w:r>
-      </w:hyperlink>
-    </w:p>
-    <w:p>
-      <w:pPr>
-        <w:pStyle w:val="Compact"/>
-        <w:numPr>
-          <w:numId w:val="1003"/>
-          <w:ilvl w:val="0"/>
-        </w:numPr>
-      </w:pPr>
-      <w:hyperlink r:id="rId30">
-        <w:r>
-          <w:rPr>
-            <w:rStyle w:val="Hyperlink"/>
-          </w:rPr>
-          <w:t xml:space="preserve">Electronic Frontier Foundation</w:t>
-        </w:r>
-      </w:hyperlink>
-    </w:p>
-    <w:p>
-      <w:pPr>
-        <w:pStyle w:val="Compact"/>
-        <w:numPr>
-          <w:numId w:val="1003"/>
-          <w:ilvl w:val="0"/>
-        </w:numPr>
-      </w:pPr>
-      <w:hyperlink r:id="rId31">
-        <w:r>
-          <w:rPr>
-            <w:rStyle w:val="Hyperlink"/>
-          </w:rPr>
-          <w:t xml:space="preserve">Crypto Party</w:t>
-        </w:r>
-      </w:hyperlink>
-    </w:p>
-    <w:p>
-      <w:pPr>
-        <w:pStyle w:val="Compact"/>
-        <w:numPr>
-          <w:numId w:val="1003"/>
-          <w:ilvl w:val="0"/>
-        </w:numPr>
-      </w:pPr>
-      <w:hyperlink r:id="rId32">
-        <w:r>
-          <w:rPr>
-            <w:rStyle w:val="Hyperlink"/>
-          </w:rPr>
-          <w:t xml:space="preserve">Security in a Box</w:t>
-        </w:r>
-      </w:hyperlink>
-    </w:p>
-    <w:p>
-      <w:pPr>
         <w:pStyle w:val="Heading2"/>
       </w:pPr>
-      <w:bookmarkStart w:id="33" w:name="class-meetings"/>
+      <w:bookmarkStart w:id="27" w:name="class-meetings"/>
       <w:r>
         <w:t xml:space="preserve">Class meetings</w:t>
       </w:r>
-      <w:bookmarkEnd w:id="33"/>
+      <w:bookmarkEnd w:id="27"/>
     </w:p>
     <w:tbl>
       <w:tblPr>
@@ -896,15 +635,7 @@
             </w:tcBorders>
             <w:vAlign w:val="bottom"/>
           </w:tcPr>
-          <w:p>
-            <w:pPr>
-              <w:pStyle w:val="Compact"/>
-              <w:jc w:val="left"/>
-            </w:pPr>
-            <w:r>
-              <w:t xml:space="preserve">Session</w:t>
-            </w:r>
-          </w:p>
+          <w:p/>
         </w:tc>
         <w:tc>
           <w:tcPr>
@@ -916,10 +647,10 @@
           <w:p>
             <w:pPr>
               <w:pStyle w:val="Compact"/>
-              <w:jc w:val="left"/>
-            </w:pPr>
-            <w:r>
-              <w:t xml:space="preserve">Date</w:t>
+              <w:jc w:val="right"/>
+            </w:pPr>
+            <w:r>
+              <w:t xml:space="preserve">Dates</w:t>
             </w:r>
           </w:p>
         </w:tc>
@@ -936,7 +667,41 @@
               <w:jc w:val="left"/>
             </w:pPr>
             <w:r>
+              <w:t xml:space="preserve">Topic</w:t>
+            </w:r>
+          </w:p>
+        </w:tc>
+        <w:tc>
+          <w:tcPr>
+            <w:tcBorders>
+              <w:bottom w:val="single"/>
+            </w:tcBorders>
+            <w:vAlign w:val="bottom"/>
+          </w:tcPr>
+          <w:p>
+            <w:pPr>
+              <w:pStyle w:val="Compact"/>
+              <w:jc w:val="left"/>
+            </w:pPr>
+            <w:r>
               <w:t xml:space="preserve">Due</w:t>
+            </w:r>
+          </w:p>
+        </w:tc>
+        <w:tc>
+          <w:tcPr>
+            <w:tcBorders>
+              <w:bottom w:val="single"/>
+            </w:tcBorders>
+            <w:vAlign w:val="bottom"/>
+          </w:tcPr>
+          <w:p>
+            <w:pPr>
+              <w:pStyle w:val="Compact"/>
+              <w:jc w:val="left"/>
+            </w:pPr>
+            <w:r>
+              <w:t xml:space="preserve">Meeting</w:t>
             </w:r>
           </w:p>
         </w:tc>
@@ -957,15 +722,45 @@
           <w:p>
             <w:pPr>
               <w:pStyle w:val="Compact"/>
-              <w:jc w:val="left"/>
-            </w:pPr>
-            <w:r>
-              <w:t xml:space="preserve">1/24</w:t>
-            </w:r>
-          </w:p>
-        </w:tc>
-        <w:tc>
-          <w:p/>
+              <w:jc w:val="right"/>
+            </w:pPr>
+            <w:r>
+              <w:t xml:space="preserve">Jan 27</w:t>
+            </w:r>
+          </w:p>
+        </w:tc>
+        <w:tc>
+          <w:p>
+            <w:pPr>
+              <w:pStyle w:val="Compact"/>
+              <w:jc w:val="left"/>
+            </w:pPr>
+            <w:r>
+              <w:t xml:space="preserve">Intro; Dual Coding / Cognitive Load</w:t>
+            </w:r>
+          </w:p>
+        </w:tc>
+        <w:tc>
+          <w:p>
+            <w:pPr>
+              <w:pStyle w:val="Compact"/>
+              <w:jc w:val="left"/>
+            </w:pPr>
+            <w:r>
+              <w:t xml:space="preserve">-</w:t>
+            </w:r>
+          </w:p>
+        </w:tc>
+        <w:tc>
+          <w:p>
+            <w:pPr>
+              <w:pStyle w:val="Compact"/>
+              <w:jc w:val="left"/>
+            </w:pPr>
+            <w:r>
+              <w:t xml:space="preserve">Online</w:t>
+            </w:r>
+          </w:p>
         </w:tc>
       </w:tr>
       <w:tr>
@@ -984,21 +779,43 @@
           <w:p>
             <w:pPr>
               <w:pStyle w:val="Compact"/>
-              <w:jc w:val="left"/>
-            </w:pPr>
-            <w:r>
-              <w:t xml:space="preserve">1/31</w:t>
-            </w:r>
-          </w:p>
-        </w:tc>
-        <w:tc>
-          <w:p>
-            <w:pPr>
-              <w:pStyle w:val="Compact"/>
-              <w:jc w:val="left"/>
-            </w:pPr>
-            <w:r>
-              <w:t xml:space="preserve">briefing 1</w:t>
+              <w:jc w:val="right"/>
+            </w:pPr>
+            <w:r>
+              <w:t xml:space="preserve">Feb 3</w:t>
+            </w:r>
+          </w:p>
+        </w:tc>
+        <w:tc>
+          <w:p>
+            <w:pPr>
+              <w:pStyle w:val="Compact"/>
+              <w:jc w:val="left"/>
+            </w:pPr>
+            <w:r>
+              <w:t xml:space="preserve">Smart Enough Cities, ch 1-4</w:t>
+            </w:r>
+          </w:p>
+        </w:tc>
+        <w:tc>
+          <w:p>
+            <w:pPr>
+              <w:pStyle w:val="Compact"/>
+              <w:jc w:val="left"/>
+            </w:pPr>
+            <w:r>
+              <w:t xml:space="preserve">-</w:t>
+            </w:r>
+          </w:p>
+        </w:tc>
+        <w:tc>
+          <w:p>
+            <w:pPr>
+              <w:pStyle w:val="Compact"/>
+              <w:jc w:val="left"/>
+            </w:pPr>
+            <w:r>
+              <w:t xml:space="preserve">Harvey 104</w:t>
             </w:r>
           </w:p>
         </w:tc>
@@ -1019,15 +836,45 @@
           <w:p>
             <w:pPr>
               <w:pStyle w:val="Compact"/>
-              <w:jc w:val="left"/>
-            </w:pPr>
-            <w:r>
-              <w:t xml:space="preserve">2/07</w:t>
-            </w:r>
-          </w:p>
-        </w:tc>
-        <w:tc>
-          <w:p/>
+              <w:jc w:val="right"/>
+            </w:pPr>
+            <w:r>
+              <w:t xml:space="preserve">Feb 10</w:t>
+            </w:r>
+          </w:p>
+        </w:tc>
+        <w:tc>
+          <w:p>
+            <w:pPr>
+              <w:pStyle w:val="Compact"/>
+              <w:jc w:val="left"/>
+            </w:pPr>
+            <w:r>
+              <w:t xml:space="preserve">Multimedia Principle &amp; Contiguity</w:t>
+            </w:r>
+          </w:p>
+        </w:tc>
+        <w:tc>
+          <w:p>
+            <w:pPr>
+              <w:pStyle w:val="Compact"/>
+              <w:jc w:val="left"/>
+            </w:pPr>
+            <w:r>
+              <w:t xml:space="preserve">Multimedia 1</w:t>
+            </w:r>
+          </w:p>
+        </w:tc>
+        <w:tc>
+          <w:p>
+            <w:pPr>
+              <w:pStyle w:val="Compact"/>
+              <w:jc w:val="left"/>
+            </w:pPr>
+            <w:r>
+              <w:t xml:space="preserve">Online</w:t>
+            </w:r>
+          </w:p>
         </w:tc>
       </w:tr>
       <w:tr>
@@ -1046,15 +893,45 @@
           <w:p>
             <w:pPr>
               <w:pStyle w:val="Compact"/>
-              <w:jc w:val="left"/>
-            </w:pPr>
-            <w:r>
-              <w:t xml:space="preserve">2/14</w:t>
-            </w:r>
-          </w:p>
-        </w:tc>
-        <w:tc>
-          <w:p/>
+              <w:jc w:val="right"/>
+            </w:pPr>
+            <w:r>
+              <w:t xml:space="preserve">Feb 17</w:t>
+            </w:r>
+          </w:p>
+        </w:tc>
+        <w:tc>
+          <w:p>
+            <w:pPr>
+              <w:pStyle w:val="Compact"/>
+              <w:jc w:val="left"/>
+            </w:pPr>
+            <w:r>
+              <w:t xml:space="preserve">Smart Enough Cities, ch 5-7</w:t>
+            </w:r>
+          </w:p>
+        </w:tc>
+        <w:tc>
+          <w:p>
+            <w:pPr>
+              <w:pStyle w:val="Compact"/>
+              <w:jc w:val="left"/>
+            </w:pPr>
+            <w:r>
+              <w:t xml:space="preserve">-</w:t>
+            </w:r>
+          </w:p>
+        </w:tc>
+        <w:tc>
+          <w:p>
+            <w:pPr>
+              <w:pStyle w:val="Compact"/>
+              <w:jc w:val="left"/>
+            </w:pPr>
+            <w:r>
+              <w:t xml:space="preserve">Harvey 104</w:t>
+            </w:r>
+          </w:p>
         </w:tc>
       </w:tr>
       <w:tr>
@@ -1073,21 +950,43 @@
           <w:p>
             <w:pPr>
               <w:pStyle w:val="Compact"/>
-              <w:jc w:val="left"/>
-            </w:pPr>
-            <w:r>
-              <w:t xml:space="preserve">2/21</w:t>
-            </w:r>
-          </w:p>
-        </w:tc>
-        <w:tc>
-          <w:p>
-            <w:pPr>
-              <w:pStyle w:val="Compact"/>
-              <w:jc w:val="left"/>
-            </w:pPr>
-            <w:r>
-              <w:t xml:space="preserve">book talk</w:t>
+              <w:jc w:val="right"/>
+            </w:pPr>
+            <w:r>
+              <w:t xml:space="preserve">Feb 24</w:t>
+            </w:r>
+          </w:p>
+        </w:tc>
+        <w:tc>
+          <w:p>
+            <w:pPr>
+              <w:pStyle w:val="Compact"/>
+              <w:jc w:val="left"/>
+            </w:pPr>
+            <w:r>
+              <w:t xml:space="preserve">Modality &amp; Redundancy</w:t>
+            </w:r>
+          </w:p>
+        </w:tc>
+        <w:tc>
+          <w:p>
+            <w:pPr>
+              <w:pStyle w:val="Compact"/>
+              <w:jc w:val="left"/>
+            </w:pPr>
+            <w:r>
+              <w:t xml:space="preserve">Multimedia 2</w:t>
+            </w:r>
+          </w:p>
+        </w:tc>
+        <w:tc>
+          <w:p>
+            <w:pPr>
+              <w:pStyle w:val="Compact"/>
+              <w:jc w:val="left"/>
+            </w:pPr>
+            <w:r>
+              <w:t xml:space="preserve">Online</w:t>
             </w:r>
           </w:p>
         </w:tc>
@@ -1108,21 +1007,43 @@
           <w:p>
             <w:pPr>
               <w:pStyle w:val="Compact"/>
-              <w:jc w:val="left"/>
-            </w:pPr>
-            <w:r>
-              <w:t xml:space="preserve">2/28</w:t>
-            </w:r>
-          </w:p>
-        </w:tc>
-        <w:tc>
-          <w:p>
-            <w:pPr>
-              <w:pStyle w:val="Compact"/>
-              <w:jc w:val="left"/>
-            </w:pPr>
-            <w:r>
-              <w:t xml:space="preserve">pitch</w:t>
+              <w:jc w:val="right"/>
+            </w:pPr>
+            <w:r>
+              <w:t xml:space="preserve">Mar 2</w:t>
+            </w:r>
+          </w:p>
+        </w:tc>
+        <w:tc>
+          <w:p>
+            <w:pPr>
+              <w:pStyle w:val="Compact"/>
+              <w:jc w:val="left"/>
+            </w:pPr>
+            <w:r>
+              <w:t xml:space="preserve">Briefings</w:t>
+            </w:r>
+          </w:p>
+        </w:tc>
+        <w:tc>
+          <w:p>
+            <w:pPr>
+              <w:pStyle w:val="Compact"/>
+              <w:jc w:val="left"/>
+            </w:pPr>
+            <w:r>
+              <w:t xml:space="preserve">Briefing</w:t>
+            </w:r>
+          </w:p>
+        </w:tc>
+        <w:tc>
+          <w:p>
+            <w:pPr>
+              <w:pStyle w:val="Compact"/>
+              <w:jc w:val="left"/>
+            </w:pPr>
+            <w:r>
+              <w:t xml:space="preserve">Harvey 104</w:t>
             </w:r>
           </w:p>
         </w:tc>
@@ -1143,26 +1064,583 @@
           <w:p>
             <w:pPr>
               <w:pStyle w:val="Compact"/>
-              <w:jc w:val="left"/>
-            </w:pPr>
-            <w:r>
-              <w:t xml:space="preserve">3/07</w:t>
-            </w:r>
-          </w:p>
-        </w:tc>
-        <w:tc>
-          <w:p>
-            <w:pPr>
-              <w:pStyle w:val="Compact"/>
-              <w:jc w:val="left"/>
-            </w:pPr>
-            <w:r>
-              <w:t xml:space="preserve">briefing 2</w:t>
+              <w:jc w:val="right"/>
+            </w:pPr>
+            <w:r>
+              <w:t xml:space="preserve">Mar 9</w:t>
+            </w:r>
+          </w:p>
+        </w:tc>
+        <w:tc>
+          <w:p>
+            <w:pPr>
+              <w:pStyle w:val="Compact"/>
+              <w:jc w:val="left"/>
+            </w:pPr>
+            <w:r>
+              <w:t xml:space="preserve">Coherence, Personalization, Segmenting</w:t>
+            </w:r>
+          </w:p>
+        </w:tc>
+        <w:tc>
+          <w:p>
+            <w:pPr>
+              <w:pStyle w:val="Compact"/>
+              <w:jc w:val="left"/>
+            </w:pPr>
+            <w:r>
+              <w:t xml:space="preserve">Multimedia 3</w:t>
+            </w:r>
+          </w:p>
+        </w:tc>
+        <w:tc>
+          <w:p>
+            <w:pPr>
+              <w:pStyle w:val="Compact"/>
+              <w:jc w:val="left"/>
+            </w:pPr>
+            <w:r>
+              <w:t xml:space="preserve">Online</w:t>
             </w:r>
           </w:p>
         </w:tc>
       </w:tr>
       <w:tr>
+        <w:tc>
+          <w:p>
+            <w:pPr>
+              <w:pStyle w:val="Compact"/>
+              <w:jc w:val="left"/>
+            </w:pPr>
+            <w:r>
+              <w:t xml:space="preserve">8</w:t>
+            </w:r>
+          </w:p>
+        </w:tc>
+        <w:tc>
+          <w:p>
+            <w:pPr>
+              <w:pStyle w:val="Compact"/>
+              <w:jc w:val="right"/>
+            </w:pPr>
+            <w:r>
+              <w:t xml:space="preserve">Mar 16</w:t>
+            </w:r>
+          </w:p>
+        </w:tc>
+        <w:tc>
+          <w:p>
+            <w:pPr>
+              <w:pStyle w:val="Compact"/>
+              <w:jc w:val="left"/>
+            </w:pPr>
+            <w:r>
+              <w:t xml:space="preserve">Pitches</w:t>
+            </w:r>
+          </w:p>
+        </w:tc>
+        <w:tc>
+          <w:p>
+            <w:pPr>
+              <w:pStyle w:val="Compact"/>
+              <w:jc w:val="left"/>
+            </w:pPr>
+            <w:r>
+              <w:t xml:space="preserve">Pitch Harvey</w:t>
+            </w:r>
+          </w:p>
+        </w:tc>
+        <w:tc>
+          <w:p>
+            <w:pPr>
+              <w:pStyle w:val="Compact"/>
+              <w:jc w:val="left"/>
+            </w:pPr>
+            <w:r>
+              <w:t xml:space="preserve">Harvey 104</w:t>
+            </w:r>
+          </w:p>
+        </w:tc>
+      </w:tr>
+      <w:tr>
+        <w:tc>
+          <w:p>
+            <w:pPr>
+              <w:pStyle w:val="Compact"/>
+              <w:jc w:val="left"/>
+            </w:pPr>
+            <w:r>
+              <w:t xml:space="preserve">9</w:t>
+            </w:r>
+          </w:p>
+        </w:tc>
+        <w:tc>
+          <w:p>
+            <w:pPr>
+              <w:pStyle w:val="Compact"/>
+              <w:jc w:val="right"/>
+            </w:pPr>
+            <w:r>
+              <w:t xml:space="preserve">Mar 23</w:t>
+            </w:r>
+          </w:p>
+        </w:tc>
+        <w:tc>
+          <w:p>
+            <w:pPr>
+              <w:pStyle w:val="Compact"/>
+              <w:jc w:val="left"/>
+            </w:pPr>
+            <w:r>
+              <w:t xml:space="preserve">Workshops</w:t>
+            </w:r>
+          </w:p>
+        </w:tc>
+        <w:tc>
+          <w:p>
+            <w:pPr>
+              <w:pStyle w:val="Compact"/>
+              <w:jc w:val="left"/>
+            </w:pPr>
+            <w:r>
+              <w:t xml:space="preserve">Wk 1 &amp; 2</w:t>
+            </w:r>
+          </w:p>
+        </w:tc>
+        <w:tc>
+          <w:p>
+            <w:pPr>
+              <w:pStyle w:val="Compact"/>
+              <w:jc w:val="left"/>
+            </w:pPr>
+            <w:r>
+              <w:t xml:space="preserve">Online</w:t>
+            </w:r>
+          </w:p>
+        </w:tc>
+      </w:tr>
+      <w:tr>
+        <w:tc>
+          <w:p>
+            <w:pPr>
+              <w:pStyle w:val="Compact"/>
+              <w:jc w:val="left"/>
+            </w:pPr>
+            <w:r>
+              <w:t xml:space="preserve">10</w:t>
+            </w:r>
+          </w:p>
+        </w:tc>
+        <w:tc>
+          <w:p>
+            <w:pPr>
+              <w:pStyle w:val="Compact"/>
+              <w:jc w:val="right"/>
+            </w:pPr>
+            <w:r>
+              <w:t xml:space="preserve">Mar 30</w:t>
+            </w:r>
+          </w:p>
+        </w:tc>
+        <w:tc>
+          <w:p>
+            <w:pPr>
+              <w:pStyle w:val="Compact"/>
+              <w:jc w:val="left"/>
+            </w:pPr>
+            <w:r>
+              <w:t xml:space="preserve">Workshops</w:t>
+            </w:r>
+          </w:p>
+        </w:tc>
+        <w:tc>
+          <w:p>
+            <w:pPr>
+              <w:pStyle w:val="Compact"/>
+              <w:jc w:val="left"/>
+            </w:pPr>
+            <w:r>
+              <w:t xml:space="preserve">Wk 3 &amp; 4</w:t>
+            </w:r>
+          </w:p>
+        </w:tc>
+        <w:tc>
+          <w:p>
+            <w:pPr>
+              <w:pStyle w:val="Compact"/>
+              <w:jc w:val="left"/>
+            </w:pPr>
+            <w:r>
+              <w:t xml:space="preserve">Harvey 104</w:t>
+            </w:r>
+          </w:p>
+        </w:tc>
+      </w:tr>
+      <w:tr>
+        <w:tc>
+          <w:p>
+            <w:pPr>
+              <w:pStyle w:val="Compact"/>
+              <w:jc w:val="left"/>
+            </w:pPr>
+            <w:r>
+              <w:t xml:space="preserve">11</w:t>
+            </w:r>
+          </w:p>
+        </w:tc>
+        <w:tc>
+          <w:p>
+            <w:pPr>
+              <w:pStyle w:val="Compact"/>
+              <w:jc w:val="right"/>
+            </w:pPr>
+            <w:r>
+              <w:t xml:space="preserve">Apr 6</w:t>
+            </w:r>
+          </w:p>
+        </w:tc>
+        <w:tc>
+          <w:p>
+            <w:pPr>
+              <w:pStyle w:val="Compact"/>
+              <w:jc w:val="left"/>
+            </w:pPr>
+            <w:r>
+              <w:t xml:space="preserve">Workshops</w:t>
+            </w:r>
+          </w:p>
+        </w:tc>
+        <w:tc>
+          <w:p>
+            <w:pPr>
+              <w:pStyle w:val="Compact"/>
+              <w:jc w:val="left"/>
+            </w:pPr>
+            <w:r>
+              <w:t xml:space="preserve">Wk 5 &amp; 6</w:t>
+            </w:r>
+          </w:p>
+        </w:tc>
+        <w:tc>
+          <w:p>
+            <w:pPr>
+              <w:pStyle w:val="Compact"/>
+              <w:jc w:val="left"/>
+            </w:pPr>
+            <w:r>
+              <w:t xml:space="preserve">Online</w:t>
+            </w:r>
+          </w:p>
+        </w:tc>
+      </w:tr>
+      <w:tr>
+        <w:tc>
+          <w:p>
+            <w:pPr>
+              <w:pStyle w:val="Compact"/>
+              <w:jc w:val="left"/>
+            </w:pPr>
+            <w:r>
+              <w:t xml:space="preserve">12</w:t>
+            </w:r>
+          </w:p>
+        </w:tc>
+        <w:tc>
+          <w:p>
+            <w:pPr>
+              <w:pStyle w:val="Compact"/>
+              <w:jc w:val="right"/>
+            </w:pPr>
+            <w:r>
+              <w:t xml:space="preserve">Apr 13</w:t>
+            </w:r>
+          </w:p>
+        </w:tc>
+        <w:tc>
+          <w:p>
+            <w:pPr>
+              <w:pStyle w:val="Compact"/>
+              <w:jc w:val="left"/>
+            </w:pPr>
+            <w:r>
+              <w:t xml:space="preserve">Workshops</w:t>
+            </w:r>
+          </w:p>
+        </w:tc>
+        <w:tc>
+          <w:p>
+            <w:pPr>
+              <w:pStyle w:val="Compact"/>
+              <w:jc w:val="left"/>
+            </w:pPr>
+            <w:r>
+              <w:t xml:space="preserve">Critique</w:t>
+            </w:r>
+          </w:p>
+        </w:tc>
+        <w:tc>
+          <w:p>
+            <w:pPr>
+              <w:pStyle w:val="Compact"/>
+              <w:jc w:val="left"/>
+            </w:pPr>
+            <w:r>
+              <w:t xml:space="preserve">Harvey 104</w:t>
+            </w:r>
+          </w:p>
+        </w:tc>
+      </w:tr>
+      <w:tr>
+        <w:tc>
+          <w:p>
+            <w:pPr>
+              <w:pStyle w:val="Compact"/>
+              <w:jc w:val="left"/>
+            </w:pPr>
+            <w:r>
+              <w:t xml:space="preserve">-</w:t>
+            </w:r>
+          </w:p>
+        </w:tc>
+        <w:tc>
+          <w:p>
+            <w:pPr>
+              <w:pStyle w:val="Compact"/>
+              <w:jc w:val="right"/>
+            </w:pPr>
+            <w:r>
+              <w:t xml:space="preserve">Apr 20</w:t>
+            </w:r>
+          </w:p>
+        </w:tc>
+        <w:tc>
+          <w:p>
+            <w:pPr>
+              <w:pStyle w:val="Compact"/>
+              <w:jc w:val="left"/>
+            </w:pPr>
+            <w:r>
+              <w:t xml:space="preserve">Spring Break</w:t>
+            </w:r>
+          </w:p>
+        </w:tc>
+        <w:tc>
+          <w:p>
+            <w:pPr>
+              <w:pStyle w:val="Compact"/>
+              <w:jc w:val="left"/>
+            </w:pPr>
+            <w:r>
+              <w:t xml:space="preserve">-</w:t>
+            </w:r>
+          </w:p>
+        </w:tc>
+        <w:tc>
+          <w:p>
+            <w:pPr>
+              <w:pStyle w:val="Compact"/>
+              <w:jc w:val="left"/>
+            </w:pPr>
+            <w:r>
+              <w:t xml:space="preserve">-</w:t>
+            </w:r>
+          </w:p>
+        </w:tc>
+      </w:tr>
+      <w:tr>
+        <w:tc>
+          <w:p>
+            <w:pPr>
+              <w:pStyle w:val="Compact"/>
+              <w:jc w:val="left"/>
+            </w:pPr>
+            <w:r>
+              <w:t xml:space="preserve">13</w:t>
+            </w:r>
+          </w:p>
+        </w:tc>
+        <w:tc>
+          <w:p>
+            <w:pPr>
+              <w:pStyle w:val="Compact"/>
+              <w:jc w:val="right"/>
+            </w:pPr>
+            <w:r>
+              <w:t xml:space="preserve">Apr 27</w:t>
+            </w:r>
+          </w:p>
+        </w:tc>
+        <w:tc>
+          <w:p>
+            <w:pPr>
+              <w:pStyle w:val="Compact"/>
+              <w:jc w:val="left"/>
+            </w:pPr>
+            <w:r>
+              <w:t xml:space="preserve">Studio Session</w:t>
+            </w:r>
+          </w:p>
+        </w:tc>
+        <w:tc>
+          <w:p>
+            <w:pPr>
+              <w:pStyle w:val="Compact"/>
+              <w:jc w:val="left"/>
+            </w:pPr>
+            <w:r>
+              <w:t xml:space="preserve">-</w:t>
+            </w:r>
+          </w:p>
+        </w:tc>
+        <w:tc>
+          <w:p>
+            <w:pPr>
+              <w:pStyle w:val="Compact"/>
+              <w:jc w:val="left"/>
+            </w:pPr>
+            <w:r>
+              <w:t xml:space="preserve">Harvey 104</w:t>
+            </w:r>
+          </w:p>
+        </w:tc>
+      </w:tr>
+      <w:tr>
+        <w:tc>
+          <w:p>
+            <w:pPr>
+              <w:pStyle w:val="Compact"/>
+              <w:jc w:val="left"/>
+            </w:pPr>
+            <w:r>
+              <w:t xml:space="preserve">14</w:t>
+            </w:r>
+          </w:p>
+        </w:tc>
+        <w:tc>
+          <w:p>
+            <w:pPr>
+              <w:pStyle w:val="Compact"/>
+              <w:jc w:val="right"/>
+            </w:pPr>
+            <w:r>
+              <w:t xml:space="preserve">May 4</w:t>
+            </w:r>
+          </w:p>
+        </w:tc>
+        <w:tc>
+          <w:p>
+            <w:pPr>
+              <w:pStyle w:val="Compact"/>
+              <w:jc w:val="left"/>
+            </w:pPr>
+            <w:r>
+              <w:t xml:space="preserve">Studio Session</w:t>
+            </w:r>
+          </w:p>
+        </w:tc>
+        <w:tc>
+          <w:p>
+            <w:pPr>
+              <w:pStyle w:val="Compact"/>
+              <w:jc w:val="left"/>
+            </w:pPr>
+            <w:r>
+              <w:t xml:space="preserve">-</w:t>
+            </w:r>
+          </w:p>
+        </w:tc>
+        <w:tc>
+          <w:p>
+            <w:pPr>
+              <w:pStyle w:val="Compact"/>
+              <w:jc w:val="left"/>
+            </w:pPr>
+            <w:r>
+              <w:t xml:space="preserve">Online</w:t>
+            </w:r>
+          </w:p>
+        </w:tc>
+      </w:tr>
+      <w:tr>
+        <w:tc>
+          <w:p>
+            <w:pPr>
+              <w:pStyle w:val="Compact"/>
+              <w:jc w:val="left"/>
+            </w:pPr>
+            <w:r>
+              <w:t xml:space="preserve">15</w:t>
+            </w:r>
+          </w:p>
+        </w:tc>
+        <w:tc>
+          <w:p>
+            <w:pPr>
+              <w:pStyle w:val="Compact"/>
+              <w:jc w:val="right"/>
+            </w:pPr>
+            <w:r>
+              <w:t xml:space="preserve">May 11</w:t>
+            </w:r>
+          </w:p>
+        </w:tc>
+        <w:tc>
+          <w:p>
+            <w:pPr>
+              <w:pStyle w:val="Compact"/>
+              <w:jc w:val="left"/>
+            </w:pPr>
+            <w:r>
+              <w:t xml:space="preserve">User Testing</w:t>
+            </w:r>
+          </w:p>
+        </w:tc>
+        <w:tc>
+          <w:p>
+            <w:pPr>
+              <w:pStyle w:val="Compact"/>
+              <w:jc w:val="left"/>
+            </w:pPr>
+            <w:r>
+              <w:t xml:space="preserve">-</w:t>
+            </w:r>
+          </w:p>
+        </w:tc>
+        <w:tc>
+          <w:p>
+            <w:pPr>
+              <w:pStyle w:val="Compact"/>
+              <w:jc w:val="left"/>
+            </w:pPr>
+            <w:r>
+              <w:t xml:space="preserve">Harvey 104</w:t>
+            </w:r>
+          </w:p>
+        </w:tc>
+      </w:tr>
+      <w:tr>
+        <w:tc>
+          <w:p>
+            <w:pPr>
+              <w:pStyle w:val="Compact"/>
+              <w:jc w:val="left"/>
+            </w:pPr>
+            <w:r>
+              <w:t xml:space="preserve">16</w:t>
+            </w:r>
+          </w:p>
+        </w:tc>
+        <w:tc>
+          <w:p>
+            <w:pPr>
+              <w:pStyle w:val="Compact"/>
+              <w:jc w:val="right"/>
+            </w:pPr>
+            <w:r>
+              <w:t xml:space="preserve">May 18</w:t>
+            </w:r>
+          </w:p>
+        </w:tc>
         <w:tc>
           <w:p>
             <w:pPr>
@@ -1173,299 +1651,29 @@
               <w:rPr>
                 <w:i/>
               </w:rPr>
-              <w:t xml:space="preserve">no class</w:t>
-            </w:r>
-          </w:p>
-        </w:tc>
-        <w:tc>
-          <w:p>
-            <w:pPr>
-              <w:pStyle w:val="Compact"/>
-              <w:jc w:val="left"/>
-            </w:pPr>
-            <w:r>
-              <w:t xml:space="preserve">3/14</w:t>
-            </w:r>
-          </w:p>
-        </w:tc>
-        <w:tc>
-          <w:p>
-            <w:pPr>
-              <w:pStyle w:val="Compact"/>
-              <w:jc w:val="left"/>
-            </w:pPr>
-            <w:r>
-              <w:t xml:space="preserve">Spring Break</w:t>
-            </w:r>
-          </w:p>
-        </w:tc>
-      </w:tr>
-      <w:tr>
-        <w:tc>
-          <w:p>
-            <w:pPr>
-              <w:pStyle w:val="Compact"/>
-              <w:jc w:val="left"/>
-            </w:pPr>
-            <w:r>
-              <w:t xml:space="preserve">8</w:t>
-            </w:r>
-          </w:p>
-        </w:tc>
-        <w:tc>
-          <w:p>
-            <w:pPr>
-              <w:pStyle w:val="Compact"/>
-              <w:jc w:val="left"/>
-            </w:pPr>
-            <w:r>
-              <w:t xml:space="preserve">3/21</w:t>
-            </w:r>
-          </w:p>
-        </w:tc>
-        <w:tc>
-          <w:p/>
-        </w:tc>
-      </w:tr>
-      <w:tr>
-        <w:tc>
-          <w:p>
-            <w:pPr>
-              <w:pStyle w:val="Compact"/>
-              <w:jc w:val="left"/>
-            </w:pPr>
-            <w:r>
-              <w:t xml:space="preserve">9</w:t>
-            </w:r>
-          </w:p>
-        </w:tc>
-        <w:tc>
-          <w:p>
-            <w:pPr>
-              <w:pStyle w:val="Compact"/>
-              <w:jc w:val="left"/>
-            </w:pPr>
-            <w:r>
-              <w:t xml:space="preserve">3/28</w:t>
-            </w:r>
-          </w:p>
-        </w:tc>
-        <w:tc>
-          <w:p>
-            <w:pPr>
-              <w:pStyle w:val="Compact"/>
-              <w:jc w:val="left"/>
-            </w:pPr>
-            <w:r>
-              <w:t xml:space="preserve">midpoint critique</w:t>
-            </w:r>
-          </w:p>
-        </w:tc>
-      </w:tr>
-      <w:tr>
-        <w:tc>
-          <w:p>
-            <w:pPr>
-              <w:pStyle w:val="Compact"/>
-              <w:jc w:val="left"/>
-            </w:pPr>
-            <w:r>
-              <w:t xml:space="preserve">10</w:t>
-            </w:r>
-          </w:p>
-        </w:tc>
-        <w:tc>
-          <w:p>
-            <w:pPr>
-              <w:pStyle w:val="Compact"/>
-              <w:jc w:val="left"/>
-            </w:pPr>
-            <w:r>
-              <w:t xml:space="preserve">4/04</w:t>
-            </w:r>
-          </w:p>
-        </w:tc>
-        <w:tc>
-          <w:p/>
-        </w:tc>
-      </w:tr>
-      <w:tr>
-        <w:tc>
-          <w:p>
-            <w:pPr>
-              <w:pStyle w:val="Compact"/>
-              <w:jc w:val="left"/>
-            </w:pPr>
-            <w:r>
-              <w:t xml:space="preserve">11</w:t>
-            </w:r>
-          </w:p>
-        </w:tc>
-        <w:tc>
-          <w:p>
-            <w:pPr>
-              <w:pStyle w:val="Compact"/>
-              <w:jc w:val="left"/>
-            </w:pPr>
-            <w:r>
-              <w:t xml:space="preserve">4/11</w:t>
-            </w:r>
-          </w:p>
-        </w:tc>
-        <w:tc>
-          <w:p/>
-        </w:tc>
-      </w:tr>
-      <w:tr>
-        <w:tc>
-          <w:p>
-            <w:pPr>
-              <w:pStyle w:val="Compact"/>
-              <w:jc w:val="left"/>
-            </w:pPr>
-            <w:r>
-              <w:t xml:space="preserve">12</w:t>
-            </w:r>
-          </w:p>
-        </w:tc>
-        <w:tc>
-          <w:p>
-            <w:pPr>
-              <w:pStyle w:val="Compact"/>
-              <w:jc w:val="left"/>
-            </w:pPr>
-            <w:r>
-              <w:t xml:space="preserve">4/18</w:t>
-            </w:r>
-          </w:p>
-        </w:tc>
-        <w:tc>
-          <w:p/>
-        </w:tc>
-      </w:tr>
-      <w:tr>
-        <w:tc>
-          <w:p>
-            <w:pPr>
-              <w:pStyle w:val="Compact"/>
-              <w:jc w:val="left"/>
-            </w:pPr>
-            <w:r>
-              <w:rPr>
-                <w:i/>
-              </w:rPr>
-              <w:t xml:space="preserve">no class</w:t>
-            </w:r>
-          </w:p>
-        </w:tc>
-        <w:tc>
-          <w:p>
-            <w:pPr>
-              <w:pStyle w:val="Compact"/>
-              <w:jc w:val="left"/>
-            </w:pPr>
-            <w:r>
-              <w:t xml:space="preserve">4/25</w:t>
-            </w:r>
-          </w:p>
-        </w:tc>
-        <w:tc>
-          <w:p>
-            <w:pPr>
-              <w:pStyle w:val="Compact"/>
-              <w:jc w:val="left"/>
-            </w:pPr>
-            <w:r>
-              <w:t xml:space="preserve">Research Day</w:t>
-            </w:r>
-          </w:p>
-        </w:tc>
-      </w:tr>
-      <w:tr>
-        <w:tc>
-          <w:p>
-            <w:pPr>
-              <w:pStyle w:val="Compact"/>
-              <w:jc w:val="left"/>
-            </w:pPr>
-            <w:r>
-              <w:t xml:space="preserve">13</w:t>
-            </w:r>
-          </w:p>
-        </w:tc>
-        <w:tc>
-          <w:p>
-            <w:pPr>
-              <w:pStyle w:val="Compact"/>
-              <w:jc w:val="left"/>
-            </w:pPr>
-            <w:r>
-              <w:t xml:space="preserve">5/02</w:t>
-            </w:r>
-          </w:p>
-        </w:tc>
-        <w:tc>
-          <w:p/>
-        </w:tc>
-      </w:tr>
-      <w:tr>
-        <w:tc>
-          <w:p>
-            <w:pPr>
-              <w:pStyle w:val="Compact"/>
-              <w:jc w:val="left"/>
-            </w:pPr>
-            <w:r>
-              <w:t xml:space="preserve">14</w:t>
-            </w:r>
-          </w:p>
-        </w:tc>
-        <w:tc>
-          <w:p>
-            <w:pPr>
-              <w:pStyle w:val="Compact"/>
-              <w:jc w:val="left"/>
-            </w:pPr>
-            <w:r>
-              <w:t xml:space="preserve">5/09</w:t>
-            </w:r>
-          </w:p>
-        </w:tc>
-        <w:tc>
-          <w:p/>
-        </w:tc>
-      </w:tr>
-      <w:tr>
-        <w:tc>
-          <w:p>
-            <w:pPr>
-              <w:pStyle w:val="Compact"/>
-              <w:jc w:val="left"/>
-            </w:pPr>
-            <w:r>
-              <w:t xml:space="preserve">15</w:t>
-            </w:r>
-          </w:p>
-        </w:tc>
-        <w:tc>
-          <w:p>
-            <w:pPr>
-              <w:pStyle w:val="Compact"/>
-              <w:jc w:val="left"/>
-            </w:pPr>
-            <w:r>
-              <w:t xml:space="preserve">5/16</w:t>
-            </w:r>
-          </w:p>
-        </w:tc>
-        <w:tc>
-          <w:p>
-            <w:pPr>
-              <w:pStyle w:val="Compact"/>
-              <w:jc w:val="left"/>
-            </w:pPr>
-            <w:r>
-              <w:t xml:space="preserve">final project</w:t>
+              <w:t xml:space="preserve">Final due</w:t>
+            </w:r>
+          </w:p>
+        </w:tc>
+        <w:tc>
+          <w:p>
+            <w:pPr>
+              <w:pStyle w:val="Compact"/>
+              <w:jc w:val="left"/>
+            </w:pPr>
+            <w:r>
+              <w:t xml:space="preserve">Final Project</w:t>
+            </w:r>
+          </w:p>
+        </w:tc>
+        <w:tc>
+          <w:p>
+            <w:pPr>
+              <w:pStyle w:val="Compact"/>
+              <w:jc w:val="left"/>
+            </w:pPr>
+            <w:r>
+              <w:t xml:space="preserve">Online</w:t>
             </w:r>
           </w:p>
         </w:tc>
@@ -1475,199 +1683,21 @@
       <w:pPr>
         <w:pStyle w:val="Heading2"/>
       </w:pPr>
-      <w:bookmarkStart w:id="34" w:name="assignments"/>
+      <w:bookmarkStart w:id="28" w:name="assignments"/>
       <w:r>
         <w:t xml:space="preserve">Assignments</w:t>
       </w:r>
-      <w:bookmarkEnd w:id="34"/>
-    </w:p>
-    <w:p>
-      <w:pPr>
-        <w:pStyle w:val="FirstParagraph"/>
-      </w:pPr>
-      <w:r>
-        <w:t xml:space="preserve">The studio format allows for frequent and ongoing evaluation of</w:t>
-      </w:r>
-      <w:r>
-        <w:t xml:space="preserve"> </w:t>
-      </w:r>
-      <w:r>
-        <w:t xml:space="preserve">student work. An important aspect will be invited guests who will also</w:t>
-      </w:r>
-      <w:r>
-        <w:t xml:space="preserve"> </w:t>
-      </w:r>
-      <w:r>
-        <w:t xml:space="preserve">come into the studio to consult with students and to offer informal</w:t>
-      </w:r>
-      <w:r>
-        <w:t xml:space="preserve"> </w:t>
-      </w:r>
-      <w:r>
-        <w:t xml:space="preserve">feedback. There will be formal mid-point and final critiques.</w:t>
-      </w:r>
-    </w:p>
-    <w:p>
-      <w:pPr>
-        <w:pStyle w:val="BodyText"/>
-      </w:pPr>
-      <w:r>
-        <w:t xml:space="preserve">The main, semester long project for this course is the development of a multimedia</w:t>
-      </w:r>
-      <w:r>
-        <w:t xml:space="preserve"> </w:t>
-      </w:r>
-      <w:r>
-        <w:t xml:space="preserve">learning work related to our topic of information security. Your project should</w:t>
-      </w:r>
-      <w:r>
-        <w:t xml:space="preserve"> </w:t>
-      </w:r>
-      <w:r>
-        <w:rPr>
-          <w:i/>
-        </w:rPr>
-        <w:t xml:space="preserve">teach</w:t>
-      </w:r>
-      <w:r>
-        <w:t xml:space="preserve"> </w:t>
-      </w:r>
-      <w:r>
-        <w:t xml:space="preserve">something worth learning and</w:t>
-      </w:r>
-      <w:r>
-        <w:t xml:space="preserve"> </w:t>
-      </w:r>
-      <w:r>
-        <w:rPr>
-          <w:i/>
-        </w:rPr>
-        <w:t xml:space="preserve">effectively use multimedia</w:t>
-      </w:r>
-      <w:r>
-        <w:t xml:space="preserve"> </w:t>
-      </w:r>
-      <w:r>
-        <w:t xml:space="preserve">to do so. Past Studio projects include</w:t>
-      </w:r>
-    </w:p>
-    <w:p>
-      <w:pPr>
-        <w:pStyle w:val="Compact"/>
-        <w:numPr>
-          <w:numId w:val="1004"/>
-          <w:ilvl w:val="0"/>
-        </w:numPr>
-      </w:pPr>
-      <w:r>
-        <w:t xml:space="preserve">instructional videos</w:t>
-      </w:r>
-    </w:p>
-    <w:p>
-      <w:pPr>
-        <w:pStyle w:val="Compact"/>
-        <w:numPr>
-          <w:numId w:val="1004"/>
-          <w:ilvl w:val="0"/>
-        </w:numPr>
-      </w:pPr>
-      <w:r>
-        <w:t xml:space="preserve">animations</w:t>
-      </w:r>
-    </w:p>
-    <w:p>
-      <w:pPr>
-        <w:pStyle w:val="Compact"/>
-        <w:numPr>
-          <w:numId w:val="1004"/>
-          <w:ilvl w:val="0"/>
-        </w:numPr>
-      </w:pPr>
-      <w:r>
-        <w:t xml:space="preserve">data visualizations</w:t>
-      </w:r>
-    </w:p>
-    <w:p>
-      <w:pPr>
-        <w:pStyle w:val="Compact"/>
-        <w:numPr>
-          <w:numId w:val="1004"/>
-          <w:ilvl w:val="0"/>
-        </w:numPr>
-      </w:pPr>
-      <w:r>
-        <w:t xml:space="preserve">infographics</w:t>
-      </w:r>
-    </w:p>
-    <w:p>
-      <w:pPr>
-        <w:pStyle w:val="Compact"/>
-        <w:numPr>
-          <w:numId w:val="1004"/>
-          <w:ilvl w:val="0"/>
-        </w:numPr>
-      </w:pPr>
-      <w:r>
-        <w:t xml:space="preserve">(analog) learning games</w:t>
-      </w:r>
-    </w:p>
-    <w:p>
-      <w:pPr>
-        <w:pStyle w:val="Compact"/>
-        <w:numPr>
-          <w:numId w:val="1004"/>
-          <w:ilvl w:val="0"/>
-        </w:numPr>
-      </w:pPr>
-      <w:r>
-        <w:t xml:space="preserve">documentary videos</w:t>
-      </w:r>
-    </w:p>
-    <w:p>
-      <w:pPr>
-        <w:pStyle w:val="Compact"/>
-        <w:numPr>
-          <w:numId w:val="1004"/>
-          <w:ilvl w:val="0"/>
-        </w:numPr>
-      </w:pPr>
-      <w:r>
-        <w:t xml:space="preserve">captivate courses</w:t>
-      </w:r>
-    </w:p>
-    <w:p>
-      <w:pPr>
-        <w:pStyle w:val="Compact"/>
-        <w:numPr>
-          <w:numId w:val="1004"/>
-          <w:ilvl w:val="0"/>
-        </w:numPr>
-      </w:pPr>
-      <w:r>
-        <w:t xml:space="preserve">self-paced online courses</w:t>
-      </w:r>
-    </w:p>
-    <w:p>
-      <w:pPr>
-        <w:pStyle w:val="Compact"/>
-        <w:numPr>
-          <w:numId w:val="1004"/>
-          <w:ilvl w:val="0"/>
-        </w:numPr>
-      </w:pPr>
-      <w:r>
-        <w:t xml:space="preserve">simulations</w:t>
-      </w:r>
+      <w:bookmarkEnd w:id="28"/>
     </w:p>
     <w:p>
       <w:pPr>
         <w:pStyle w:val="Heading3"/>
       </w:pPr>
-      <w:bookmarkStart w:id="35" w:name="grading-due-dates"/>
-      <w:r>
-        <w:t xml:space="preserve">Grading &amp; due dates</w:t>
-      </w:r>
-      <w:bookmarkEnd w:id="35"/>
+      <w:bookmarkStart w:id="29" w:name="grading"/>
+      <w:r>
+        <w:t xml:space="preserve">Grading</w:t>
+      </w:r>
+      <w:bookmarkEnd w:id="29"/>
     </w:p>
     <w:tbl>
       <w:tblPr>
@@ -1723,7 +1753,7 @@
               <w:jc w:val="left"/>
             </w:pPr>
             <w:r>
-              <w:t xml:space="preserve">briefings</w:t>
+              <w:t xml:space="preserve">participation</w:t>
             </w:r>
           </w:p>
         </w:tc>
@@ -1747,7 +1777,7 @@
               <w:jc w:val="left"/>
             </w:pPr>
             <w:r>
-              <w:t xml:space="preserve">book talk</w:t>
+              <w:t xml:space="preserve">briefing</w:t>
             </w:r>
           </w:p>
         </w:tc>
@@ -1771,7 +1801,7 @@
               <w:jc w:val="left"/>
             </w:pPr>
             <w:r>
-              <w:t xml:space="preserve">pitch</w:t>
+              <w:t xml:space="preserve">workshop</w:t>
             </w:r>
           </w:p>
         </w:tc>
@@ -1795,18 +1825,18 @@
               <w:jc w:val="left"/>
             </w:pPr>
             <w:r>
-              <w:t xml:space="preserve">mid-term critique</w:t>
-            </w:r>
-          </w:p>
-        </w:tc>
-        <w:tc>
-          <w:p>
-            <w:pPr>
-              <w:pStyle w:val="Compact"/>
-              <w:jc w:val="left"/>
-            </w:pPr>
-            <w:r>
-              <w:t xml:space="preserve">20%</w:t>
+              <w:t xml:space="preserve">multimedia on multimedia</w:t>
+            </w:r>
+          </w:p>
+        </w:tc>
+        <w:tc>
+          <w:p>
+            <w:pPr>
+              <w:pStyle w:val="Compact"/>
+              <w:jc w:val="left"/>
+            </w:pPr>
+            <w:r>
+              <w:t xml:space="preserve">10%</w:t>
             </w:r>
           </w:p>
         </w:tc>
@@ -1819,6 +1849,54 @@
               <w:jc w:val="left"/>
             </w:pPr>
             <w:r>
+              <w:t xml:space="preserve">pitch</w:t>
+            </w:r>
+          </w:p>
+        </w:tc>
+        <w:tc>
+          <w:p>
+            <w:pPr>
+              <w:pStyle w:val="Compact"/>
+              <w:jc w:val="left"/>
+            </w:pPr>
+            <w:r>
+              <w:t xml:space="preserve">10%</w:t>
+            </w:r>
+          </w:p>
+        </w:tc>
+      </w:tr>
+      <w:tr>
+        <w:tc>
+          <w:p>
+            <w:pPr>
+              <w:pStyle w:val="Compact"/>
+              <w:jc w:val="left"/>
+            </w:pPr>
+            <w:r>
+              <w:t xml:space="preserve">mid-term critique</w:t>
+            </w:r>
+          </w:p>
+        </w:tc>
+        <w:tc>
+          <w:p>
+            <w:pPr>
+              <w:pStyle w:val="Compact"/>
+              <w:jc w:val="left"/>
+            </w:pPr>
+            <w:r>
+              <w:t xml:space="preserve">20%</w:t>
+            </w:r>
+          </w:p>
+        </w:tc>
+      </w:tr>
+      <w:tr>
+        <w:tc>
+          <w:p>
+            <w:pPr>
+              <w:pStyle w:val="Compact"/>
+              <w:jc w:val="left"/>
+            </w:pPr>
+            <w:r>
               <w:t xml:space="preserve">final project</w:t>
             </w:r>
           </w:p>
@@ -1830,7 +1908,7 @@
               <w:jc w:val="left"/>
             </w:pPr>
             <w:r>
-              <w:t xml:space="preserve">50%</w:t>
+              <w:t xml:space="preserve">30%</w:t>
             </w:r>
           </w:p>
         </w:tc>
@@ -1840,18 +1918,72 @@
       <w:pPr>
         <w:pStyle w:val="Heading3"/>
       </w:pPr>
-      <w:bookmarkStart w:id="36" w:name="briefings"/>
+      <w:bookmarkStart w:id="30" w:name="participation"/>
+      <w:r>
+        <w:t xml:space="preserve">Participation</w:t>
+      </w:r>
+      <w:bookmarkEnd w:id="30"/>
+    </w:p>
+    <w:p>
+      <w:pPr>
+        <w:pStyle w:val="FirstParagraph"/>
+      </w:pPr>
+      <w:r>
+        <w:t xml:space="preserve">Everyone is expected to participate fully in class. This means meeting deadlines</w:t>
+      </w:r>
+      <w:r>
+        <w:t xml:space="preserve"> </w:t>
+      </w:r>
+      <w:r>
+        <w:t xml:space="preserve">for online posts and, coming to class sessions prepared by having read the</w:t>
+      </w:r>
+      <w:r>
+        <w:t xml:space="preserve"> </w:t>
+      </w:r>
+      <w:r>
+        <w:t xml:space="preserve">readings. During</w:t>
+      </w:r>
+      <w:r>
+        <w:t xml:space="preserve"> </w:t>
+      </w:r>
+      <w:r>
+        <w:t xml:space="preserve">“</w:t>
+      </w:r>
+      <w:r>
+        <w:t xml:space="preserve">studio</w:t>
+      </w:r>
+      <w:r>
+        <w:t xml:space="preserve">”</w:t>
+      </w:r>
+      <w:r>
+        <w:t xml:space="preserve"> </w:t>
+      </w:r>
+      <w:r>
+        <w:t xml:space="preserve">work sessions, you will be expected to post an update</w:t>
+      </w:r>
+      <w:r>
+        <w:t xml:space="preserve"> </w:t>
+      </w:r>
+      <w:r>
+        <w:t xml:space="preserve">of your progress with screenshots.</w:t>
+      </w:r>
+    </w:p>
+    <w:p>
+      <w:pPr>
+        <w:pStyle w:val="Heading3"/>
+      </w:pPr>
+      <w:bookmarkStart w:id="31" w:name="briefings"/>
       <w:r>
         <w:t xml:space="preserve">Briefings</w:t>
       </w:r>
-      <w:bookmarkEnd w:id="36"/>
+      <w:bookmarkEnd w:id="31"/>
     </w:p>
     <w:p>
       <w:pPr>
         <w:pStyle w:val="FirstParagraph"/>
       </w:pPr>
       <w:r>
-        <w:t xml:space="preserve">The two</w:t>
+        <w:t xml:space="preserve">The</w:t>
       </w:r>
       <w:r>
         <w:t xml:space="preserve"> </w:t>
@@ -1869,37 +2001,73 @@
         <w:t xml:space="preserve"> </w:t>
       </w:r>
       <w:r>
-        <w:t xml:space="preserve">sessions will help us develop our domain knowledge of cyber security. You will choose a specific topic of your choice related to information security and then write a short (300 word)</w:t>
-      </w:r>
-      <w:r>
-        <w:t xml:space="preserve"> </w:t>
-      </w:r>
-      <w:r>
-        <w:t xml:space="preserve">report and create a bibliography of sources on the topic. We will discuss reports in class, but no</w:t>
-      </w:r>
-      <w:r>
-        <w:t xml:space="preserve"> </w:t>
-      </w:r>
-      <w:r>
-        <w:t xml:space="preserve">formal presentation is required. Post your report to Slack before the class session when it’s due.</w:t>
+        <w:t xml:space="preserve">session will help us develop our domain knowledge of smart</w:t>
+      </w:r>
+      <w:r>
+        <w:t xml:space="preserve"> </w:t>
+      </w:r>
+      <w:r>
+        <w:t xml:space="preserve">cities. You will choose a specific topic of your choice related to smart cities</w:t>
+      </w:r>
+      <w:r>
+        <w:t xml:space="preserve"> </w:t>
+      </w:r>
+      <w:r>
+        <w:t xml:space="preserve">and then create a 3-minute briefing report – a narrated slide show on your</w:t>
+      </w:r>
+      <w:r>
+        <w:t xml:space="preserve"> </w:t>
+      </w:r>
+      <w:r>
+        <w:t xml:space="preserve">topic. Your report should represent your best understanding of multimedia</w:t>
+      </w:r>
+      <w:r>
+        <w:t xml:space="preserve"> </w:t>
+      </w:r>
+      <w:r>
+        <w:t xml:space="preserve">learning. The last slide should be the bibliography used to create your</w:t>
+      </w:r>
+      <w:r>
+        <w:t xml:space="preserve"> </w:t>
+      </w:r>
+      <w:r>
+        <w:t xml:space="preserve">briefing. You should have at least 3 sources, one of them being an academic</w:t>
+      </w:r>
+      <w:r>
+        <w:t xml:space="preserve"> </w:t>
+      </w:r>
+      <w:r>
+        <w:t xml:space="preserve">source. The specific topic of your briefing will probably relate to the aspect</w:t>
+      </w:r>
+      <w:r>
+        <w:t xml:space="preserve"> </w:t>
+      </w:r>
+      <w:r>
+        <w:t xml:space="preserve">of smart cities that you will highlight in your multimedia project.</w:t>
       </w:r>
     </w:p>
     <w:p>
       <w:pPr>
         <w:pStyle w:val="Heading3"/>
       </w:pPr>
-      <w:bookmarkStart w:id="37" w:name="book-talk"/>
-      <w:r>
-        <w:t xml:space="preserve">Book talk</w:t>
-      </w:r>
-      <w:bookmarkEnd w:id="37"/>
+      <w:bookmarkStart w:id="32" w:name="multimedia-on-multimedia"/>
+      <w:r>
+        <w:t xml:space="preserve">Multimedia on multimedia</w:t>
+      </w:r>
+      <w:bookmarkEnd w:id="32"/>
     </w:p>
     <w:p>
       <w:pPr>
         <w:pStyle w:val="FirstParagraph"/>
       </w:pPr>
       <w:r>
-        <w:t xml:space="preserve">Choose one of the books from the recommended books list (above). Read the book and prepare an 8 minute (exactly) presentation on the book. Make your presentation</w:t>
+        <w:t xml:space="preserve">Working with a partner, you will create a multimedia slideshow that demonstrates</w:t>
+      </w:r>
+      <w:r>
+        <w:t xml:space="preserve"> </w:t>
+      </w:r>
+      <w:r>
+        <w:t xml:space="preserve">the key multimedia cognition concepts covered in</w:t>
       </w:r>
       <w:r>
         <w:t xml:space="preserve"> </w:t>
@@ -1908,130 +2076,651 @@
         <w:rPr>
           <w:i/>
         </w:rPr>
-        <w:t xml:space="preserve">targeted</w:t>
-      </w:r>
-      <w:r>
-        <w:t xml:space="preserve"> </w:t>
-      </w:r>
-      <w:r>
-        <w:t xml:space="preserve">and</w:t>
-      </w:r>
-      <w:r>
-        <w:t xml:space="preserve"> </w:t>
+        <w:t xml:space="preserve">E-Learning and the Science of</w:t>
       </w:r>
       <w:r>
         <w:rPr>
           <w:i/>
         </w:rPr>
-        <w:t xml:space="preserve">interesting</w:t>
-      </w:r>
-      <w:r>
-        <w:t xml:space="preserve">. Unlike the briefings, for this assignment you</w:t>
-      </w:r>
-      <w:r>
         <w:t xml:space="preserve"> </w:t>
       </w:r>
       <w:r>
         <w:rPr>
           <w:i/>
         </w:rPr>
-        <w:t xml:space="preserve">must</w:t>
-      </w:r>
-      <w:r>
-        <w:t xml:space="preserve"> </w:t>
-      </w:r>
-      <w:r>
-        <w:t xml:space="preserve">have a multimedia presentation to go along with your talk. Some tips for giving a great presentation:</w:t>
-      </w:r>
-    </w:p>
-    <w:p>
-      <w:pPr>
-        <w:pStyle w:val="Compact"/>
-        <w:numPr>
-          <w:numId w:val="1005"/>
+        <w:t xml:space="preserve">Instruction</w:t>
+      </w:r>
+      <w:r>
+        <w:t xml:space="preserve">. The book is available online from the Adelphi Library. The total</w:t>
+      </w:r>
+      <w:r>
+        <w:t xml:space="preserve"> </w:t>
+      </w:r>
+      <w:r>
+        <w:t xml:space="preserve">presentation must be between 10-15 minutes long. You are only required to read</w:t>
+      </w:r>
+      <w:r>
+        <w:t xml:space="preserve"> </w:t>
+      </w:r>
+      <w:r>
+        <w:t xml:space="preserve">the chapter for the week you are presenting, but everyone is encouraged to read</w:t>
+      </w:r>
+      <w:r>
+        <w:t xml:space="preserve"> </w:t>
+      </w:r>
+      <w:r>
+        <w:t xml:space="preserve">the chapters. You should supplement your presentation with outside readings and</w:t>
+      </w:r>
+      <w:r>
+        <w:t xml:space="preserve"> </w:t>
+      </w:r>
+      <w:r>
+        <w:t xml:space="preserve">examples as necessary. You should actively work to implement the multimedia</w:t>
+      </w:r>
+      <w:r>
+        <w:t xml:space="preserve"> </w:t>
+      </w:r>
+      <w:r>
+        <w:t xml:space="preserve">principles you are discussing in the design of your presentation.</w:t>
+      </w:r>
+    </w:p>
+    <w:p>
+      <w:pPr>
+        <w:pStyle w:val="Compact"/>
+        <w:numPr>
+          <w:numId w:val="1004"/>
           <w:ilvl w:val="0"/>
         </w:numPr>
       </w:pPr>
-      <w:r>
-        <w:t xml:space="preserve">Write out your talk and practice it.</w:t>
-      </w:r>
-    </w:p>
-    <w:p>
-      <w:pPr>
-        <w:pStyle w:val="Compact"/>
-        <w:numPr>
-          <w:numId w:val="1005"/>
-          <w:ilvl w:val="0"/>
-        </w:numPr>
-      </w:pPr>
-      <w:r>
-        <w:t xml:space="preserve">Look at your audience, not the screen or your notes.</w:t>
-      </w:r>
-    </w:p>
-    <w:p>
-      <w:pPr>
-        <w:pStyle w:val="Compact"/>
-        <w:numPr>
-          <w:numId w:val="1005"/>
-          <w:ilvl w:val="0"/>
-        </w:numPr>
-      </w:pPr>
-      <w:r>
-        <w:t xml:space="preserve">Don’t repeat what’s on the screen.</w:t>
-      </w:r>
-    </w:p>
-    <w:p>
-      <w:pPr>
-        <w:pStyle w:val="Compact"/>
-        <w:numPr>
-          <w:numId w:val="1005"/>
-          <w:ilvl w:val="0"/>
-        </w:numPr>
-      </w:pPr>
-      <w:r>
-        <w:t xml:space="preserve">Have a</w:t>
-      </w:r>
-      <w:r>
-        <w:t xml:space="preserve"> </w:t>
-      </w:r>
       <w:r>
         <w:rPr>
           <w:b/>
         </w:rPr>
-        <w:t xml:space="preserve">point</w:t>
-      </w:r>
-      <w:r>
-        <w:t xml:space="preserve">: like a good essay, a good talk should deliver an original, targeted point of view that you will logically and rhetorically convey.</w:t>
+        <w:t xml:space="preserve">multimedia 1:</w:t>
+      </w:r>
+      <w:r>
+        <w:t xml:space="preserve"> </w:t>
+      </w:r>
+      <w:r>
+        <w:t xml:space="preserve">chapters 4 &amp; 5</w:t>
+      </w:r>
+    </w:p>
+    <w:p>
+      <w:pPr>
+        <w:pStyle w:val="Compact"/>
+        <w:numPr>
+          <w:numId w:val="1004"/>
+          <w:ilvl w:val="0"/>
+        </w:numPr>
+      </w:pPr>
+      <w:r>
+        <w:rPr>
+          <w:b/>
+        </w:rPr>
+        <w:t xml:space="preserve">multimedia 2:</w:t>
+      </w:r>
+      <w:r>
+        <w:t xml:space="preserve"> </w:t>
+      </w:r>
+      <w:r>
+        <w:t xml:space="preserve">chapters 6 &amp; 7</w:t>
+      </w:r>
+    </w:p>
+    <w:p>
+      <w:pPr>
+        <w:pStyle w:val="Compact"/>
+        <w:numPr>
+          <w:numId w:val="1004"/>
+          <w:ilvl w:val="0"/>
+        </w:numPr>
+      </w:pPr>
+      <w:r>
+        <w:rPr>
+          <w:b/>
+        </w:rPr>
+        <w:t xml:space="preserve">multimedia 3:</w:t>
+      </w:r>
+      <w:r>
+        <w:t xml:space="preserve"> </w:t>
+      </w:r>
+      <w:r>
+        <w:t xml:space="preserve">chapters 8, 9, &amp; 10</w:t>
       </w:r>
     </w:p>
     <w:p>
       <w:pPr>
         <w:pStyle w:val="Heading3"/>
       </w:pPr>
-      <w:bookmarkStart w:id="38" w:name="pitch"/>
+      <w:bookmarkStart w:id="33" w:name="workshops"/>
+      <w:r>
+        <w:t xml:space="preserve">Workshops</w:t>
+      </w:r>
+      <w:bookmarkEnd w:id="33"/>
+    </w:p>
+    <w:p>
+      <w:pPr>
+        <w:pStyle w:val="FirstParagraph"/>
+      </w:pPr>
+      <w:r>
+        <w:t xml:space="preserve">Choose a multimedia authoring tool that you know well or want to become expert</w:t>
+      </w:r>
+      <w:r>
+        <w:t xml:space="preserve"> </w:t>
+      </w:r>
+      <w:r>
+        <w:t xml:space="preserve">in. Prepare an hour-long workshop that you will lead for your peers on using</w:t>
+      </w:r>
+      <w:r>
+        <w:t xml:space="preserve"> </w:t>
+      </w:r>
+      <w:r>
+        <w:t xml:space="preserve">this tool. If it is a large or complex tool (GIMP, Tableau), then choose a specific</w:t>
+      </w:r>
+      <w:r>
+        <w:t xml:space="preserve"> </w:t>
+      </w:r>
+      <w:r>
+        <w:t xml:space="preserve">feature or technique to cover.</w:t>
+      </w:r>
+    </w:p>
+    <w:p>
+      <w:pPr>
+        <w:pStyle w:val="BodyText"/>
+      </w:pPr>
+      <w:r>
+        <w:t xml:space="preserve">Your workshop should:</w:t>
+      </w:r>
+    </w:p>
+    <w:p>
+      <w:pPr>
+        <w:pStyle w:val="Compact"/>
+        <w:numPr>
+          <w:numId w:val="1005"/>
+          <w:ilvl w:val="0"/>
+        </w:numPr>
+      </w:pPr>
+      <w:r>
+        <w:t xml:space="preserve">Begin with a general discussion of the types of multimedia produced:</w:t>
+      </w:r>
+    </w:p>
+    <w:p>
+      <w:pPr>
+        <w:pStyle w:val="Compact"/>
+        <w:numPr>
+          <w:numId w:val="1006"/>
+          <w:ilvl w:val="1"/>
+        </w:numPr>
+      </w:pPr>
+      <w:r>
+        <w:t xml:space="preserve">show specific examples</w:t>
+      </w:r>
+    </w:p>
+    <w:p>
+      <w:pPr>
+        <w:pStyle w:val="Compact"/>
+        <w:numPr>
+          <w:numId w:val="1006"/>
+          <w:ilvl w:val="1"/>
+        </w:numPr>
+      </w:pPr>
+      <w:r>
+        <w:t xml:space="preserve">discuss how they match our understanding of multimedia principles</w:t>
+      </w:r>
+    </w:p>
+    <w:p>
+      <w:pPr>
+        <w:pStyle w:val="Compact"/>
+        <w:numPr>
+          <w:numId w:val="1005"/>
+          <w:ilvl w:val="0"/>
+        </w:numPr>
+      </w:pPr>
+      <w:r>
+        <w:t xml:space="preserve">Demonstrate the key techniques of the tool. In order to show the tool, you</w:t>
+      </w:r>
+      <w:r>
+        <w:t xml:space="preserve"> </w:t>
+      </w:r>
+      <w:r>
+        <w:t xml:space="preserve">might need to prepare some work in several different stages, in the interest</w:t>
+      </w:r>
+      <w:r>
+        <w:t xml:space="preserve"> </w:t>
+      </w:r>
+      <w:r>
+        <w:t xml:space="preserve">of time.</w:t>
+      </w:r>
+    </w:p>
+    <w:p>
+      <w:pPr>
+        <w:pStyle w:val="Compact"/>
+        <w:numPr>
+          <w:numId w:val="1005"/>
+          <w:ilvl w:val="0"/>
+        </w:numPr>
+      </w:pPr>
+      <w:r>
+        <w:t xml:space="preserve">Design an activity for the workshop participants to complete. The activity</w:t>
+      </w:r>
+      <w:r>
+        <w:t xml:space="preserve"> </w:t>
+      </w:r>
+      <w:r>
+        <w:t xml:space="preserve">should account for the fact that some students will not know anything about your</w:t>
+      </w:r>
+      <w:r>
+        <w:t xml:space="preserve"> </w:t>
+      </w:r>
+      <w:r>
+        <w:t xml:space="preserve">tool/methods and others will be as expert as you are. Accordingly, you might let</w:t>
+      </w:r>
+      <w:r>
+        <w:t xml:space="preserve"> </w:t>
+      </w:r>
+      <w:r>
+        <w:t xml:space="preserve">the participants choose from several topics or challenges, or you can design a</w:t>
+      </w:r>
+      <w:r>
+        <w:t xml:space="preserve"> </w:t>
+      </w:r>
+      <w:r>
+        <w:t xml:space="preserve">more open ended activity with a low floor and high ceiling. If we need to</w:t>
+      </w:r>
+      <w:r>
+        <w:t xml:space="preserve"> </w:t>
+      </w:r>
+      <w:r>
+        <w:t xml:space="preserve">install any software prior to the workshop, you must post this before class.</w:t>
+      </w:r>
+    </w:p>
+    <w:p>
+      <w:pPr>
+        <w:pStyle w:val="Compact"/>
+        <w:numPr>
+          <w:numId w:val="1005"/>
+          <w:ilvl w:val="0"/>
+        </w:numPr>
+      </w:pPr>
+      <w:r>
+        <w:t xml:space="preserve">Wrap up the workshop by re-stating the main principles and highlighting</w:t>
+      </w:r>
+      <w:r>
+        <w:t xml:space="preserve"> </w:t>
+      </w:r>
+      <w:r>
+        <w:t xml:space="preserve">examples of the work of the participants.</w:t>
+      </w:r>
+    </w:p>
+    <w:p>
+      <w:pPr>
+        <w:pStyle w:val="FirstParagraph"/>
+      </w:pPr>
+      <w:r>
+        <w:t xml:space="preserve">If you are doing an online workshop, in Step 1, you will post a multimedia</w:t>
+      </w:r>
+      <w:r>
+        <w:t xml:space="preserve"> </w:t>
+      </w:r>
+      <w:r>
+        <w:t xml:space="preserve">slideshow. In Step 2, you will present either a screencast or live action video</w:t>
+      </w:r>
+      <w:r>
+        <w:t xml:space="preserve"> </w:t>
+      </w:r>
+      <w:r>
+        <w:t xml:space="preserve">of the demonstration. In step 3, you will support the students while they work</w:t>
+      </w:r>
+      <w:r>
+        <w:t xml:space="preserve"> </w:t>
+      </w:r>
+      <w:r>
+        <w:t xml:space="preserve">on the activity over Slack and other channels (email, shared docs, etc). Your</w:t>
+      </w:r>
+      <w:r>
+        <w:t xml:space="preserve"> </w:t>
+      </w:r>
+      <w:r>
+        <w:t xml:space="preserve">final comments (step 4) can be posted in writing, audio, or video.</w:t>
+      </w:r>
+    </w:p>
+    <w:p>
+      <w:pPr>
+        <w:pStyle w:val="Heading2"/>
+      </w:pPr>
+      <w:bookmarkStart w:id="34" w:name="multimedia-project"/>
+      <w:r>
+        <w:t xml:space="preserve">Multimedia project</w:t>
+      </w:r>
+      <w:bookmarkEnd w:id="34"/>
+    </w:p>
+    <w:p>
+      <w:pPr>
+        <w:pStyle w:val="FirstParagraph"/>
+      </w:pPr>
+      <w:r>
+        <w:t xml:space="preserve">The culminating work for this class is your</w:t>
+      </w:r>
+      <w:r>
+        <w:t xml:space="preserve"> </w:t>
+      </w:r>
+      <w:r>
+        <w:rPr>
+          <w:i/>
+        </w:rPr>
+        <w:t xml:space="preserve">multimedia project</w:t>
+      </w:r>
+      <w:r>
+        <w:t xml:space="preserve">. Everyone will</w:t>
+      </w:r>
+      <w:r>
+        <w:t xml:space="preserve"> </w:t>
+      </w:r>
+      <w:r>
+        <w:t xml:space="preserve">work on their own individual project. They will produce a multimedia work that</w:t>
+      </w:r>
+      <w:r>
+        <w:t xml:space="preserve"> </w:t>
+      </w:r>
+      <w:r>
+        <w:t xml:space="preserve">demonstrates their skills as a designer and producer of multimedia, their</w:t>
+      </w:r>
+      <w:r>
+        <w:t xml:space="preserve"> </w:t>
+      </w:r>
+      <w:r>
+        <w:t xml:space="preserve">knowledge of the studio topic, and their understanding of the learning sciences</w:t>
+      </w:r>
+      <w:r>
+        <w:t xml:space="preserve"> </w:t>
+      </w:r>
+      <w:r>
+        <w:t xml:space="preserve">of multimedia.</w:t>
+      </w:r>
+    </w:p>
+    <w:p>
+      <w:pPr>
+        <w:pStyle w:val="BodyText"/>
+      </w:pPr>
+      <w:r>
+        <w:t xml:space="preserve">You should begin thinking about your project during the first week of class. Consider:</w:t>
+      </w:r>
+    </w:p>
+    <w:p>
+      <w:pPr>
+        <w:pStyle w:val="Compact"/>
+        <w:numPr>
+          <w:numId w:val="1007"/>
+          <w:ilvl w:val="0"/>
+        </w:numPr>
+      </w:pPr>
+      <w:r>
+        <w:t xml:space="preserve">what types of multimedia do you find the most interesting and engaging?</w:t>
+      </w:r>
+    </w:p>
+    <w:p>
+      <w:pPr>
+        <w:pStyle w:val="Compact"/>
+        <w:numPr>
+          <w:numId w:val="1007"/>
+          <w:ilvl w:val="0"/>
+        </w:numPr>
+      </w:pPr>
+      <w:r>
+        <w:t xml:space="preserve">what are your strengths?</w:t>
+      </w:r>
+    </w:p>
+    <w:p>
+      <w:pPr>
+        <w:pStyle w:val="Compact"/>
+        <w:numPr>
+          <w:numId w:val="1007"/>
+          <w:ilvl w:val="0"/>
+        </w:numPr>
+      </w:pPr>
+      <w:r>
+        <w:t xml:space="preserve">what would you like to learn more about?</w:t>
+      </w:r>
+    </w:p>
+    <w:p>
+      <w:pPr>
+        <w:pStyle w:val="Compact"/>
+        <w:numPr>
+          <w:numId w:val="1007"/>
+          <w:ilvl w:val="0"/>
+        </w:numPr>
+      </w:pPr>
+      <w:r>
+        <w:t xml:space="preserve">what skills and demos would you like to highlight as a professional educational technologist?</w:t>
+      </w:r>
+    </w:p>
+    <w:p>
+      <w:pPr>
+        <w:pStyle w:val="FirstParagraph"/>
+      </w:pPr>
+      <w:r>
+        <w:t xml:space="preserve">Past Studio projects include:</w:t>
+      </w:r>
+    </w:p>
+    <w:p>
+      <w:pPr>
+        <w:pStyle w:val="Compact"/>
+        <w:numPr>
+          <w:numId w:val="1008"/>
+          <w:ilvl w:val="0"/>
+        </w:numPr>
+      </w:pPr>
+      <w:r>
+        <w:t xml:space="preserve">instructional videos</w:t>
+      </w:r>
+    </w:p>
+    <w:p>
+      <w:pPr>
+        <w:pStyle w:val="Compact"/>
+        <w:numPr>
+          <w:numId w:val="1008"/>
+          <w:ilvl w:val="0"/>
+        </w:numPr>
+      </w:pPr>
+      <w:r>
+        <w:t xml:space="preserve">documentary videos</w:t>
+      </w:r>
+    </w:p>
+    <w:p>
+      <w:pPr>
+        <w:pStyle w:val="Compact"/>
+        <w:numPr>
+          <w:numId w:val="1008"/>
+          <w:ilvl w:val="0"/>
+        </w:numPr>
+      </w:pPr>
+      <w:r>
+        <w:t xml:space="preserve">animations</w:t>
+      </w:r>
+    </w:p>
+    <w:p>
+      <w:pPr>
+        <w:pStyle w:val="Compact"/>
+        <w:numPr>
+          <w:numId w:val="1008"/>
+          <w:ilvl w:val="0"/>
+        </w:numPr>
+      </w:pPr>
+      <w:r>
+        <w:t xml:space="preserve">data visualizations</w:t>
+      </w:r>
+    </w:p>
+    <w:p>
+      <w:pPr>
+        <w:pStyle w:val="Compact"/>
+        <w:numPr>
+          <w:numId w:val="1008"/>
+          <w:ilvl w:val="0"/>
+        </w:numPr>
+      </w:pPr>
+      <w:r>
+        <w:t xml:space="preserve">infographics</w:t>
+      </w:r>
+    </w:p>
+    <w:p>
+      <w:pPr>
+        <w:pStyle w:val="Compact"/>
+        <w:numPr>
+          <w:numId w:val="1008"/>
+          <w:ilvl w:val="0"/>
+        </w:numPr>
+      </w:pPr>
+      <w:r>
+        <w:t xml:space="preserve">(analog) learning games</w:t>
+      </w:r>
+    </w:p>
+    <w:p>
+      <w:pPr>
+        <w:pStyle w:val="Compact"/>
+        <w:numPr>
+          <w:numId w:val="1008"/>
+          <w:ilvl w:val="0"/>
+        </w:numPr>
+      </w:pPr>
+      <w:r>
+        <w:t xml:space="preserve">video games</w:t>
+      </w:r>
+    </w:p>
+    <w:p>
+      <w:pPr>
+        <w:pStyle w:val="Compact"/>
+        <w:numPr>
+          <w:numId w:val="1008"/>
+          <w:ilvl w:val="0"/>
+        </w:numPr>
+      </w:pPr>
+      <w:r>
+        <w:t xml:space="preserve">captivate courses</w:t>
+      </w:r>
+    </w:p>
+    <w:p>
+      <w:pPr>
+        <w:pStyle w:val="Compact"/>
+        <w:numPr>
+          <w:numId w:val="1008"/>
+          <w:ilvl w:val="0"/>
+        </w:numPr>
+      </w:pPr>
+      <w:r>
+        <w:t xml:space="preserve">self-paced online courses</w:t>
+      </w:r>
+    </w:p>
+    <w:p>
+      <w:pPr>
+        <w:pStyle w:val="Compact"/>
+        <w:numPr>
+          <w:numId w:val="1008"/>
+          <w:ilvl w:val="0"/>
+        </w:numPr>
+      </w:pPr>
+      <w:r>
+        <w:t xml:space="preserve">simulations</w:t>
+      </w:r>
+    </w:p>
+    <w:p>
+      <w:pPr>
+        <w:pStyle w:val="Compact"/>
+        <w:numPr>
+          <w:numId w:val="1008"/>
+          <w:ilvl w:val="0"/>
+        </w:numPr>
+      </w:pPr>
+      <w:r>
+        <w:t xml:space="preserve">interactive websites</w:t>
+      </w:r>
+    </w:p>
+    <w:p>
+      <w:pPr>
+        <w:pStyle w:val="Compact"/>
+        <w:numPr>
+          <w:numId w:val="1008"/>
+          <w:ilvl w:val="0"/>
+        </w:numPr>
+      </w:pPr>
+      <w:r>
+        <w:t xml:space="preserve">mobile/location based learning systems</w:t>
+      </w:r>
+    </w:p>
+    <w:p>
+      <w:pPr>
+        <w:pStyle w:val="Compact"/>
+        <w:numPr>
+          <w:numId w:val="1008"/>
+          <w:ilvl w:val="0"/>
+        </w:numPr>
+      </w:pPr>
+      <w:r>
+        <w:t xml:space="preserve">interactive stories</w:t>
+      </w:r>
+    </w:p>
+    <w:p>
+      <w:pPr>
+        <w:pStyle w:val="Compact"/>
+        <w:numPr>
+          <w:numId w:val="1008"/>
+          <w:ilvl w:val="0"/>
+        </w:numPr>
+      </w:pPr>
+      <w:r>
+        <w:t xml:space="preserve">multimedia textbooks</w:t>
+      </w:r>
+    </w:p>
+    <w:p>
+      <w:pPr>
+        <w:pStyle w:val="Compact"/>
+        <w:numPr>
+          <w:numId w:val="1008"/>
+          <w:ilvl w:val="0"/>
+        </w:numPr>
+      </w:pPr>
+      <w:r>
+        <w:t xml:space="preserve">map/spatial multimedia</w:t>
+      </w:r>
+    </w:p>
+    <w:p>
+      <w:pPr>
+        <w:pStyle w:val="Heading3"/>
+      </w:pPr>
+      <w:bookmarkStart w:id="35" w:name="pitch"/>
       <w:r>
         <w:t xml:space="preserve">Pitch</w:t>
       </w:r>
-      <w:bookmarkEnd w:id="38"/>
+      <w:bookmarkEnd w:id="35"/>
     </w:p>
     <w:p>
       <w:pPr>
         <w:pStyle w:val="FirstParagraph"/>
       </w:pPr>
       <w:r>
-        <w:t xml:space="preserve">In this class session you will formally pitch your idea for your your final project. The purpose of the</w:t>
-      </w:r>
-      <w:r>
-        <w:t xml:space="preserve"> </w:t>
-      </w:r>
-      <w:r>
-        <w:t xml:space="preserve">pitch is to propose your project in a way that makes it sound exciting, worthwhile, and feasible. You want to tell a good story about what you plan to develop. You should also have some</w:t>
-      </w:r>
-      <w:r>
-        <w:t xml:space="preserve"> </w:t>
-      </w:r>
-      <w:r>
-        <w:t xml:space="preserve">sketches, mockups, sample art, etc. that may be required to make your point.</w:t>
+        <w:t xml:space="preserve">You will formally pitch your idea for your your final project. The purpose of</w:t>
+      </w:r>
+      <w:r>
+        <w:t xml:space="preserve"> </w:t>
+      </w:r>
+      <w:r>
+        <w:t xml:space="preserve">the pitch is to propose your project in a way that makes it sound exciting,</w:t>
+      </w:r>
+      <w:r>
+        <w:t xml:space="preserve"> </w:t>
+      </w:r>
+      <w:r>
+        <w:t xml:space="preserve">worthwhile, and feasible. You want to tell a good story about what you plan to</w:t>
+      </w:r>
+      <w:r>
+        <w:t xml:space="preserve"> </w:t>
+      </w:r>
+      <w:r>
+        <w:t xml:space="preserve">develop. You should also have some sketches, mockups, sample art, etc. that may</w:t>
+      </w:r>
+      <w:r>
+        <w:t xml:space="preserve"> </w:t>
+      </w:r>
+      <w:r>
+        <w:t xml:space="preserve">be required to make your point.</w:t>
       </w:r>
     </w:p>
     <w:p>
@@ -2039,23 +2728,46 @@
         <w:pStyle w:val="BodyText"/>
       </w:pPr>
       <w:r>
-        <w:t xml:space="preserve">Plan for a 5 minute presentation and 3 minute Q&amp;A session after.</w:t>
+        <w:t xml:space="preserve">Plan for a 5 minute presentation.</w:t>
       </w:r>
     </w:p>
     <w:p>
       <w:pPr>
         <w:pStyle w:val="Heading3"/>
       </w:pPr>
-      <w:bookmarkStart w:id="39" w:name="midpoint-and-final-evaluation-criteria"/>
-      <w:r>
+      <w:bookmarkStart w:id="36" w:name="midpoint-critique"/>
+      <w:r>
+        <w:t xml:space="preserve">Midpoint critique</w:t>
+      </w:r>
+      <w:bookmarkEnd w:id="36"/>
+    </w:p>
+    <w:p>
+      <w:pPr>
+        <w:pStyle w:val="FirstParagraph"/>
+      </w:pPr>
+      <w:r>
+        <w:t xml:space="preserve">You will formally present your work to date to get feedback from the instructor</w:t>
+      </w:r>
+      <w:r>
+        <w:t xml:space="preserve"> </w:t>
+      </w:r>
+      <w:r>
+        <w:t xml:space="preserve">and your peers. You should have a solid plan for completing the project.</w:t>
+      </w:r>
+    </w:p>
+    <w:p>
+      <w:pPr>
+        <w:pStyle w:val="BodyText"/>
+      </w:pPr>
+      <w:r>
+        <w:rPr>
+          <w:b/>
+        </w:rPr>
         <w:t xml:space="preserve">Midpoint and Final Evaluation Criteria</w:t>
       </w:r>
-      <w:bookmarkEnd w:id="39"/>
-    </w:p>
-    <w:p>
-      <w:pPr>
-        <w:pStyle w:val="FirstParagraph"/>
-      </w:pPr>
+      <w:r>
+        <w:t xml:space="preserve"> </w:t>
+      </w:r>
       <w:r>
         <w:rPr>
           <w:i/>
@@ -2067,11 +2779,11 @@
       <w:pPr>
         <w:pStyle w:val="Heading4"/>
       </w:pPr>
-      <w:bookmarkStart w:id="40" w:name="originality-innovation"/>
+      <w:bookmarkStart w:id="37" w:name="originality-innovation"/>
       <w:r>
         <w:t xml:space="preserve">Originality &amp; innovation</w:t>
       </w:r>
-      <w:bookmarkEnd w:id="40"/>
+      <w:bookmarkEnd w:id="37"/>
     </w:p>
     <w:p>
       <w:pPr>
@@ -2138,11 +2850,11 @@
       <w:pPr>
         <w:pStyle w:val="Heading4"/>
       </w:pPr>
-      <w:bookmarkStart w:id="41" w:name="design"/>
+      <w:bookmarkStart w:id="38" w:name="design"/>
       <w:r>
         <w:t xml:space="preserve">Design</w:t>
       </w:r>
-      <w:bookmarkEnd w:id="41"/>
+      <w:bookmarkEnd w:id="38"/>
     </w:p>
     <w:p>
       <w:pPr>
@@ -2162,7 +2874,7 @@
       <w:pPr>
         <w:pStyle w:val="Compact"/>
         <w:numPr>
-          <w:numId w:val="1006"/>
+          <w:numId w:val="1009"/>
           <w:ilvl w:val="0"/>
         </w:numPr>
       </w:pPr>
@@ -2174,7 +2886,7 @@
       <w:pPr>
         <w:pStyle w:val="Compact"/>
         <w:numPr>
-          <w:numId w:val="1006"/>
+          <w:numId w:val="1009"/>
           <w:ilvl w:val="0"/>
         </w:numPr>
       </w:pPr>
@@ -2186,7 +2898,7 @@
       <w:pPr>
         <w:pStyle w:val="Compact"/>
         <w:numPr>
-          <w:numId w:val="1006"/>
+          <w:numId w:val="1009"/>
           <w:ilvl w:val="0"/>
         </w:numPr>
       </w:pPr>
@@ -2198,7 +2910,7 @@
       <w:pPr>
         <w:pStyle w:val="Compact"/>
         <w:numPr>
-          <w:numId w:val="1006"/>
+          <w:numId w:val="1009"/>
           <w:ilvl w:val="0"/>
         </w:numPr>
       </w:pPr>
@@ -2216,7 +2928,7 @@
       <w:pPr>
         <w:pStyle w:val="Compact"/>
         <w:numPr>
-          <w:numId w:val="1006"/>
+          <w:numId w:val="1009"/>
           <w:ilvl w:val="0"/>
         </w:numPr>
       </w:pPr>
@@ -2228,7 +2940,7 @@
       <w:pPr>
         <w:pStyle w:val="Compact"/>
         <w:numPr>
-          <w:numId w:val="1006"/>
+          <w:numId w:val="1009"/>
           <w:ilvl w:val="0"/>
         </w:numPr>
       </w:pPr>
@@ -2240,7 +2952,7 @@
       <w:pPr>
         <w:pStyle w:val="Compact"/>
         <w:numPr>
-          <w:numId w:val="1006"/>
+          <w:numId w:val="1009"/>
           <w:ilvl w:val="0"/>
         </w:numPr>
       </w:pPr>
@@ -2258,7 +2970,7 @@
       <w:pPr>
         <w:pStyle w:val="Compact"/>
         <w:numPr>
-          <w:numId w:val="1006"/>
+          <w:numId w:val="1009"/>
           <w:ilvl w:val="0"/>
         </w:numPr>
       </w:pPr>
@@ -2270,7 +2982,7 @@
       <w:pPr>
         <w:pStyle w:val="Compact"/>
         <w:numPr>
-          <w:numId w:val="1007"/>
+          <w:numId w:val="1010"/>
           <w:ilvl w:val="1"/>
         </w:numPr>
       </w:pPr>
@@ -2294,7 +3006,7 @@
       <w:pPr>
         <w:pStyle w:val="Compact"/>
         <w:numPr>
-          <w:numId w:val="1007"/>
+          <w:numId w:val="1010"/>
           <w:ilvl w:val="1"/>
         </w:numPr>
       </w:pPr>
@@ -2312,11 +3024,11 @@
       <w:pPr>
         <w:pStyle w:val="Heading4"/>
       </w:pPr>
-      <w:bookmarkStart w:id="42" w:name="technique"/>
+      <w:bookmarkStart w:id="39" w:name="technique"/>
       <w:r>
         <w:t xml:space="preserve">Technique</w:t>
       </w:r>
-      <w:bookmarkEnd w:id="42"/>
+      <w:bookmarkEnd w:id="39"/>
     </w:p>
     <w:p>
       <w:pPr>
@@ -2378,7 +3090,7 @@
       <w:pPr>
         <w:pStyle w:val="Compact"/>
         <w:numPr>
-          <w:numId w:val="1008"/>
+          <w:numId w:val="1011"/>
           <w:ilvl w:val="0"/>
         </w:numPr>
       </w:pPr>
@@ -2390,7 +3102,7 @@
       <w:pPr>
         <w:pStyle w:val="Compact"/>
         <w:numPr>
-          <w:numId w:val="1008"/>
+          <w:numId w:val="1011"/>
           <w:ilvl w:val="0"/>
         </w:numPr>
       </w:pPr>
@@ -2408,7 +3120,7 @@
       <w:pPr>
         <w:pStyle w:val="Compact"/>
         <w:numPr>
-          <w:numId w:val="1008"/>
+          <w:numId w:val="1011"/>
           <w:ilvl w:val="0"/>
         </w:numPr>
       </w:pPr>
@@ -2420,11 +3132,11 @@
       <w:pPr>
         <w:pStyle w:val="Heading4"/>
       </w:pPr>
-      <w:bookmarkStart w:id="43" w:name="learning-science"/>
+      <w:bookmarkStart w:id="40" w:name="learning-science"/>
       <w:r>
         <w:t xml:space="preserve">Learning science</w:t>
       </w:r>
-      <w:bookmarkEnd w:id="43"/>
+      <w:bookmarkEnd w:id="40"/>
     </w:p>
     <w:p>
       <w:pPr>
@@ -2964,6 +3676,15 @@
     <w:abstractNumId w:val="991"/>
   </w:num>
   <w:num w:numId="1008">
+    <w:abstractNumId w:val="991"/>
+  </w:num>
+  <w:num w:numId="1009">
+    <w:abstractNumId w:val="991"/>
+  </w:num>
+  <w:num w:numId="1010">
+    <w:abstractNumId w:val="991"/>
+  </w:num>
+  <w:num w:numId="1011">
     <w:abstractNumId w:val="991"/>
   </w:num>
 </w:numbering>

</xml_diff>

<commit_message>
smart city studio 1.1
</commit_message>
<xml_diff>
--- a/word/multimedia-studio.docx
+++ b/word/multimedia-studio.docx
@@ -725,7 +725,7 @@
               <w:jc w:val="right"/>
             </w:pPr>
             <w:r>
-              <w:t xml:space="preserve">Jan 27</w:t>
+              <w:t xml:space="preserve">Jan 27:</w:t>
             </w:r>
           </w:p>
         </w:tc>
@@ -782,7 +782,7 @@
               <w:jc w:val="right"/>
             </w:pPr>
             <w:r>
-              <w:t xml:space="preserve">Feb 3</w:t>
+              <w:t xml:space="preserve">Feb 3:</w:t>
             </w:r>
           </w:p>
         </w:tc>
@@ -839,7 +839,7 @@
               <w:jc w:val="right"/>
             </w:pPr>
             <w:r>
-              <w:t xml:space="preserve">Feb 10</w:t>
+              <w:t xml:space="preserve">Feb 10:</w:t>
             </w:r>
           </w:p>
         </w:tc>
@@ -896,7 +896,7 @@
               <w:jc w:val="right"/>
             </w:pPr>
             <w:r>
-              <w:t xml:space="preserve">Feb 17</w:t>
+              <w:t xml:space="preserve">Feb 17:</w:t>
             </w:r>
           </w:p>
         </w:tc>
@@ -953,7 +953,7 @@
               <w:jc w:val="right"/>
             </w:pPr>
             <w:r>
-              <w:t xml:space="preserve">Feb 24</w:t>
+              <w:t xml:space="preserve">Feb 24:</w:t>
             </w:r>
           </w:p>
         </w:tc>
@@ -1010,7 +1010,7 @@
               <w:jc w:val="right"/>
             </w:pPr>
             <w:r>
-              <w:t xml:space="preserve">Mar 2</w:t>
+              <w:t xml:space="preserve">Mar 2:</w:t>
             </w:r>
           </w:p>
         </w:tc>
@@ -1067,7 +1067,7 @@
               <w:jc w:val="right"/>
             </w:pPr>
             <w:r>
-              <w:t xml:space="preserve">Mar 9</w:t>
+              <w:t xml:space="preserve">Mar 9:</w:t>
             </w:r>
           </w:p>
         </w:tc>
@@ -1124,7 +1124,7 @@
               <w:jc w:val="right"/>
             </w:pPr>
             <w:r>
-              <w:t xml:space="preserve">Mar 16</w:t>
+              <w:t xml:space="preserve">Mar 16:</w:t>
             </w:r>
           </w:p>
         </w:tc>
@@ -1181,7 +1181,7 @@
               <w:jc w:val="right"/>
             </w:pPr>
             <w:r>
-              <w:t xml:space="preserve">Mar 23</w:t>
+              <w:t xml:space="preserve">Mar 23:</w:t>
             </w:r>
           </w:p>
         </w:tc>
@@ -1238,7 +1238,7 @@
               <w:jc w:val="right"/>
             </w:pPr>
             <w:r>
-              <w:t xml:space="preserve">Mar 30</w:t>
+              <w:t xml:space="preserve">Mar 30:</w:t>
             </w:r>
           </w:p>
         </w:tc>
@@ -1295,7 +1295,7 @@
               <w:jc w:val="right"/>
             </w:pPr>
             <w:r>
-              <w:t xml:space="preserve">Apr 6</w:t>
+              <w:t xml:space="preserve">Apr 6:</w:t>
             </w:r>
           </w:p>
         </w:tc>
@@ -1352,29 +1352,29 @@
               <w:jc w:val="right"/>
             </w:pPr>
             <w:r>
-              <w:t xml:space="preserve">Apr 13</w:t>
-            </w:r>
-          </w:p>
-        </w:tc>
-        <w:tc>
-          <w:p>
-            <w:pPr>
-              <w:pStyle w:val="Compact"/>
-              <w:jc w:val="left"/>
-            </w:pPr>
-            <w:r>
-              <w:t xml:space="preserve">Workshops</w:t>
-            </w:r>
-          </w:p>
-        </w:tc>
-        <w:tc>
-          <w:p>
-            <w:pPr>
-              <w:pStyle w:val="Compact"/>
-              <w:jc w:val="left"/>
-            </w:pPr>
-            <w:r>
-              <w:t xml:space="preserve">Critique</w:t>
+              <w:t xml:space="preserve">Apr 13:</w:t>
+            </w:r>
+          </w:p>
+        </w:tc>
+        <w:tc>
+          <w:p>
+            <w:pPr>
+              <w:pStyle w:val="Compact"/>
+              <w:jc w:val="left"/>
+            </w:pPr>
+            <w:r>
+              <w:t xml:space="preserve">Midpoint Critique</w:t>
+            </w:r>
+          </w:p>
+        </w:tc>
+        <w:tc>
+          <w:p>
+            <w:pPr>
+              <w:pStyle w:val="Compact"/>
+              <w:jc w:val="left"/>
+            </w:pPr>
+            <w:r>
+              <w:t xml:space="preserve">Project prototype</w:t>
             </w:r>
           </w:p>
         </w:tc>
@@ -1409,7 +1409,7 @@
               <w:jc w:val="right"/>
             </w:pPr>
             <w:r>
-              <w:t xml:space="preserve">Apr 20</w:t>
+              <w:t xml:space="preserve">Apr 20:</w:t>
             </w:r>
           </w:p>
         </w:tc>
@@ -1466,7 +1466,7 @@
               <w:jc w:val="right"/>
             </w:pPr>
             <w:r>
-              <w:t xml:space="preserve">Apr 27</w:t>
+              <w:t xml:space="preserve">Apr 27:</w:t>
             </w:r>
           </w:p>
         </w:tc>
@@ -1523,7 +1523,7 @@
               <w:jc w:val="right"/>
             </w:pPr>
             <w:r>
-              <w:t xml:space="preserve">May 4</w:t>
+              <w:t xml:space="preserve">May 4:</w:t>
             </w:r>
           </w:p>
         </w:tc>
@@ -1580,7 +1580,7 @@
               <w:jc w:val="right"/>
             </w:pPr>
             <w:r>
-              <w:t xml:space="preserve">May 11</w:t>
+              <w:t xml:space="preserve">May 11:</w:t>
             </w:r>
           </w:p>
         </w:tc>
@@ -1637,7 +1637,7 @@
               <w:jc w:val="right"/>
             </w:pPr>
             <w:r>
-              <w:t xml:space="preserve">May 18</w:t>
+              <w:t xml:space="preserve">May 18:</w:t>
             </w:r>
           </w:p>
         </w:tc>

</xml_diff>

<commit_message>
fixed schedule for multimedia 2020
</commit_message>
<xml_diff>
--- a/word/multimedia-studio.docx
+++ b/word/multimedia-studio.docx
@@ -725,40 +725,40 @@
               <w:jc w:val="right"/>
             </w:pPr>
             <w:r>
-              <w:t xml:space="preserve">Jan 27:</w:t>
-            </w:r>
-          </w:p>
-        </w:tc>
-        <w:tc>
-          <w:p>
-            <w:pPr>
-              <w:pStyle w:val="Compact"/>
-              <w:jc w:val="left"/>
-            </w:pPr>
-            <w:r>
-              <w:t xml:space="preserve">Intro; Dual Coding / Cognitive Load</w:t>
-            </w:r>
-          </w:p>
-        </w:tc>
-        <w:tc>
-          <w:p>
-            <w:pPr>
-              <w:pStyle w:val="Compact"/>
-              <w:jc w:val="left"/>
-            </w:pPr>
-            <w:r>
-              <w:t xml:space="preserve">-</w:t>
-            </w:r>
-          </w:p>
-        </w:tc>
-        <w:tc>
-          <w:p>
-            <w:pPr>
-              <w:pStyle w:val="Compact"/>
-              <w:jc w:val="left"/>
-            </w:pPr>
-            <w:r>
-              <w:t xml:space="preserve">Online</w:t>
+              <w:t xml:space="preserve">Jan 27 I</w:t>
+            </w:r>
+          </w:p>
+        </w:tc>
+        <w:tc>
+          <w:p>
+            <w:pPr>
+              <w:pStyle w:val="Compact"/>
+              <w:jc w:val="left"/>
+            </w:pPr>
+            <w:r>
+              <w:t xml:space="preserve">ntro; Dual Coding / Cognitive Load -</w:t>
+            </w:r>
+          </w:p>
+        </w:tc>
+        <w:tc>
+          <w:p>
+            <w:pPr>
+              <w:pStyle w:val="Compact"/>
+              <w:jc w:val="left"/>
+            </w:pPr>
+            <w:r>
+              <w:t xml:space="preserve">O</w:t>
+            </w:r>
+          </w:p>
+        </w:tc>
+        <w:tc>
+          <w:p>
+            <w:pPr>
+              <w:pStyle w:val="Compact"/>
+              <w:jc w:val="left"/>
+            </w:pPr>
+            <w:r>
+              <w:t xml:space="preserve">nline</w:t>
             </w:r>
           </w:p>
         </w:tc>
@@ -782,40 +782,40 @@
               <w:jc w:val="right"/>
             </w:pPr>
             <w:r>
-              <w:t xml:space="preserve">Feb 3:</w:t>
-            </w:r>
-          </w:p>
-        </w:tc>
-        <w:tc>
-          <w:p>
-            <w:pPr>
-              <w:pStyle w:val="Compact"/>
-              <w:jc w:val="left"/>
-            </w:pPr>
-            <w:r>
-              <w:t xml:space="preserve">Smart Enough Cities, ch 1-4</w:t>
-            </w:r>
-          </w:p>
-        </w:tc>
-        <w:tc>
-          <w:p>
-            <w:pPr>
-              <w:pStyle w:val="Compact"/>
-              <w:jc w:val="left"/>
-            </w:pPr>
-            <w:r>
-              <w:t xml:space="preserve">-</w:t>
-            </w:r>
-          </w:p>
-        </w:tc>
-        <w:tc>
-          <w:p>
-            <w:pPr>
-              <w:pStyle w:val="Compact"/>
-              <w:jc w:val="left"/>
-            </w:pPr>
-            <w:r>
-              <w:t xml:space="preserve">Harvey 104</w:t>
+              <w:t xml:space="preserve">Feb 3 S</w:t>
+            </w:r>
+          </w:p>
+        </w:tc>
+        <w:tc>
+          <w:p>
+            <w:pPr>
+              <w:pStyle w:val="Compact"/>
+              <w:jc w:val="left"/>
+            </w:pPr>
+            <w:r>
+              <w:t xml:space="preserve">mart Enough Cities, ch 1-4 -</w:t>
+            </w:r>
+          </w:p>
+        </w:tc>
+        <w:tc>
+          <w:p>
+            <w:pPr>
+              <w:pStyle w:val="Compact"/>
+              <w:jc w:val="left"/>
+            </w:pPr>
+            <w:r>
+              <w:t xml:space="preserve">H</w:t>
+            </w:r>
+          </w:p>
+        </w:tc>
+        <w:tc>
+          <w:p>
+            <w:pPr>
+              <w:pStyle w:val="Compact"/>
+              <w:jc w:val="left"/>
+            </w:pPr>
+            <w:r>
+              <w:t xml:space="preserve">arvey 104</w:t>
             </w:r>
           </w:p>
         </w:tc>
@@ -839,40 +839,40 @@
               <w:jc w:val="right"/>
             </w:pPr>
             <w:r>
-              <w:t xml:space="preserve">Feb 10:</w:t>
-            </w:r>
-          </w:p>
-        </w:tc>
-        <w:tc>
-          <w:p>
-            <w:pPr>
-              <w:pStyle w:val="Compact"/>
-              <w:jc w:val="left"/>
-            </w:pPr>
-            <w:r>
-              <w:t xml:space="preserve">Multimedia Principle &amp; Contiguity</w:t>
-            </w:r>
-          </w:p>
-        </w:tc>
-        <w:tc>
-          <w:p>
-            <w:pPr>
-              <w:pStyle w:val="Compact"/>
-              <w:jc w:val="left"/>
-            </w:pPr>
-            <w:r>
-              <w:t xml:space="preserve">Multimedia 1</w:t>
-            </w:r>
-          </w:p>
-        </w:tc>
-        <w:tc>
-          <w:p>
-            <w:pPr>
-              <w:pStyle w:val="Compact"/>
-              <w:jc w:val="left"/>
-            </w:pPr>
-            <w:r>
-              <w:t xml:space="preserve">Online</w:t>
+              <w:t xml:space="preserve">Feb 10 M</w:t>
+            </w:r>
+          </w:p>
+        </w:tc>
+        <w:tc>
+          <w:p>
+            <w:pPr>
+              <w:pStyle w:val="Compact"/>
+              <w:jc w:val="left"/>
+            </w:pPr>
+            <w:r>
+              <w:t xml:space="preserve">ultimedia Principle &amp; Contiguity M</w:t>
+            </w:r>
+          </w:p>
+        </w:tc>
+        <w:tc>
+          <w:p>
+            <w:pPr>
+              <w:pStyle w:val="Compact"/>
+              <w:jc w:val="left"/>
+            </w:pPr>
+            <w:r>
+              <w:t xml:space="preserve">ultimedia 1 O</w:t>
+            </w:r>
+          </w:p>
+        </w:tc>
+        <w:tc>
+          <w:p>
+            <w:pPr>
+              <w:pStyle w:val="Compact"/>
+              <w:jc w:val="left"/>
+            </w:pPr>
+            <w:r>
+              <w:t xml:space="preserve">nline</w:t>
             </w:r>
           </w:p>
         </w:tc>
@@ -896,40 +896,40 @@
               <w:jc w:val="right"/>
             </w:pPr>
             <w:r>
-              <w:t xml:space="preserve">Feb 17:</w:t>
-            </w:r>
-          </w:p>
-        </w:tc>
-        <w:tc>
-          <w:p>
-            <w:pPr>
-              <w:pStyle w:val="Compact"/>
-              <w:jc w:val="left"/>
-            </w:pPr>
-            <w:r>
-              <w:t xml:space="preserve">Smart Enough Cities, ch 5-7</w:t>
-            </w:r>
-          </w:p>
-        </w:tc>
-        <w:tc>
-          <w:p>
-            <w:pPr>
-              <w:pStyle w:val="Compact"/>
-              <w:jc w:val="left"/>
-            </w:pPr>
-            <w:r>
-              <w:t xml:space="preserve">-</w:t>
-            </w:r>
-          </w:p>
-        </w:tc>
-        <w:tc>
-          <w:p>
-            <w:pPr>
-              <w:pStyle w:val="Compact"/>
-              <w:jc w:val="left"/>
-            </w:pPr>
-            <w:r>
-              <w:t xml:space="preserve">Harvey 104</w:t>
+              <w:t xml:space="preserve">Feb 17 S</w:t>
+            </w:r>
+          </w:p>
+        </w:tc>
+        <w:tc>
+          <w:p>
+            <w:pPr>
+              <w:pStyle w:val="Compact"/>
+              <w:jc w:val="left"/>
+            </w:pPr>
+            <w:r>
+              <w:t xml:space="preserve">mart Enough Cities, ch 5-7 -</w:t>
+            </w:r>
+          </w:p>
+        </w:tc>
+        <w:tc>
+          <w:p>
+            <w:pPr>
+              <w:pStyle w:val="Compact"/>
+              <w:jc w:val="left"/>
+            </w:pPr>
+            <w:r>
+              <w:t xml:space="preserve">H</w:t>
+            </w:r>
+          </w:p>
+        </w:tc>
+        <w:tc>
+          <w:p>
+            <w:pPr>
+              <w:pStyle w:val="Compact"/>
+              <w:jc w:val="left"/>
+            </w:pPr>
+            <w:r>
+              <w:t xml:space="preserve">arvey 104</w:t>
             </w:r>
           </w:p>
         </w:tc>
@@ -953,40 +953,40 @@
               <w:jc w:val="right"/>
             </w:pPr>
             <w:r>
-              <w:t xml:space="preserve">Feb 24:</w:t>
-            </w:r>
-          </w:p>
-        </w:tc>
-        <w:tc>
-          <w:p>
-            <w:pPr>
-              <w:pStyle w:val="Compact"/>
-              <w:jc w:val="left"/>
-            </w:pPr>
-            <w:r>
-              <w:t xml:space="preserve">Modality &amp; Redundancy</w:t>
-            </w:r>
-          </w:p>
-        </w:tc>
-        <w:tc>
-          <w:p>
-            <w:pPr>
-              <w:pStyle w:val="Compact"/>
-              <w:jc w:val="left"/>
-            </w:pPr>
-            <w:r>
-              <w:t xml:space="preserve">Multimedia 2</w:t>
-            </w:r>
-          </w:p>
-        </w:tc>
-        <w:tc>
-          <w:p>
-            <w:pPr>
-              <w:pStyle w:val="Compact"/>
-              <w:jc w:val="left"/>
-            </w:pPr>
-            <w:r>
-              <w:t xml:space="preserve">Online</w:t>
+              <w:t xml:space="preserve">Feb 24 M</w:t>
+            </w:r>
+          </w:p>
+        </w:tc>
+        <w:tc>
+          <w:p>
+            <w:pPr>
+              <w:pStyle w:val="Compact"/>
+              <w:jc w:val="left"/>
+            </w:pPr>
+            <w:r>
+              <w:t xml:space="preserve">odality &amp; Redundancy M</w:t>
+            </w:r>
+          </w:p>
+        </w:tc>
+        <w:tc>
+          <w:p>
+            <w:pPr>
+              <w:pStyle w:val="Compact"/>
+              <w:jc w:val="left"/>
+            </w:pPr>
+            <w:r>
+              <w:t xml:space="preserve">ultimedia 2 O</w:t>
+            </w:r>
+          </w:p>
+        </w:tc>
+        <w:tc>
+          <w:p>
+            <w:pPr>
+              <w:pStyle w:val="Compact"/>
+              <w:jc w:val="left"/>
+            </w:pPr>
+            <w:r>
+              <w:t xml:space="preserve">nline</w:t>
             </w:r>
           </w:p>
         </w:tc>
@@ -1010,40 +1010,40 @@
               <w:jc w:val="right"/>
             </w:pPr>
             <w:r>
-              <w:t xml:space="preserve">Mar 2:</w:t>
-            </w:r>
-          </w:p>
-        </w:tc>
-        <w:tc>
-          <w:p>
-            <w:pPr>
-              <w:pStyle w:val="Compact"/>
-              <w:jc w:val="left"/>
-            </w:pPr>
-            <w:r>
-              <w:t xml:space="preserve">Briefings</w:t>
-            </w:r>
-          </w:p>
-        </w:tc>
-        <w:tc>
-          <w:p>
-            <w:pPr>
-              <w:pStyle w:val="Compact"/>
-              <w:jc w:val="left"/>
-            </w:pPr>
-            <w:r>
-              <w:t xml:space="preserve">Briefing</w:t>
-            </w:r>
-          </w:p>
-        </w:tc>
-        <w:tc>
-          <w:p>
-            <w:pPr>
-              <w:pStyle w:val="Compact"/>
-              <w:jc w:val="left"/>
-            </w:pPr>
-            <w:r>
-              <w:t xml:space="preserve">Harvey 104</w:t>
+              <w:t xml:space="preserve">Mar 2 B</w:t>
+            </w:r>
+          </w:p>
+        </w:tc>
+        <w:tc>
+          <w:p>
+            <w:pPr>
+              <w:pStyle w:val="Compact"/>
+              <w:jc w:val="left"/>
+            </w:pPr>
+            <w:r>
+              <w:t xml:space="preserve">riefings B</w:t>
+            </w:r>
+          </w:p>
+        </w:tc>
+        <w:tc>
+          <w:p>
+            <w:pPr>
+              <w:pStyle w:val="Compact"/>
+              <w:jc w:val="left"/>
+            </w:pPr>
+            <w:r>
+              <w:t xml:space="preserve">riefing H</w:t>
+            </w:r>
+          </w:p>
+        </w:tc>
+        <w:tc>
+          <w:p>
+            <w:pPr>
+              <w:pStyle w:val="Compact"/>
+              <w:jc w:val="left"/>
+            </w:pPr>
+            <w:r>
+              <w:t xml:space="preserve">arvey 104</w:t>
             </w:r>
           </w:p>
         </w:tc>
@@ -1067,40 +1067,40 @@
               <w:jc w:val="right"/>
             </w:pPr>
             <w:r>
-              <w:t xml:space="preserve">Mar 9:</w:t>
-            </w:r>
-          </w:p>
-        </w:tc>
-        <w:tc>
-          <w:p>
-            <w:pPr>
-              <w:pStyle w:val="Compact"/>
-              <w:jc w:val="left"/>
-            </w:pPr>
-            <w:r>
-              <w:t xml:space="preserve">Coherence, Personalization, Segmenting</w:t>
-            </w:r>
-          </w:p>
-        </w:tc>
-        <w:tc>
-          <w:p>
-            <w:pPr>
-              <w:pStyle w:val="Compact"/>
-              <w:jc w:val="left"/>
-            </w:pPr>
-            <w:r>
-              <w:t xml:space="preserve">Multimedia 3</w:t>
-            </w:r>
-          </w:p>
-        </w:tc>
-        <w:tc>
-          <w:p>
-            <w:pPr>
-              <w:pStyle w:val="Compact"/>
-              <w:jc w:val="left"/>
-            </w:pPr>
-            <w:r>
-              <w:t xml:space="preserve">Online</w:t>
+              <w:t xml:space="preserve">Mar 9 C</w:t>
+            </w:r>
+          </w:p>
+        </w:tc>
+        <w:tc>
+          <w:p>
+            <w:pPr>
+              <w:pStyle w:val="Compact"/>
+              <w:jc w:val="left"/>
+            </w:pPr>
+            <w:r>
+              <w:t xml:space="preserve">oherence, Personalization, Segmenting M</w:t>
+            </w:r>
+          </w:p>
+        </w:tc>
+        <w:tc>
+          <w:p>
+            <w:pPr>
+              <w:pStyle w:val="Compact"/>
+              <w:jc w:val="left"/>
+            </w:pPr>
+            <w:r>
+              <w:t xml:space="preserve">ultimedia 3 O</w:t>
+            </w:r>
+          </w:p>
+        </w:tc>
+        <w:tc>
+          <w:p>
+            <w:pPr>
+              <w:pStyle w:val="Compact"/>
+              <w:jc w:val="left"/>
+            </w:pPr>
+            <w:r>
+              <w:t xml:space="preserve">nline</w:t>
             </w:r>
           </w:p>
         </w:tc>
@@ -1113,7 +1113,7 @@
               <w:jc w:val="left"/>
             </w:pPr>
             <w:r>
-              <w:t xml:space="preserve">8</w:t>
+              <w:t xml:space="preserve">-</w:t>
             </w:r>
           </w:p>
         </w:tc>
@@ -1124,40 +1124,40 @@
               <w:jc w:val="right"/>
             </w:pPr>
             <w:r>
-              <w:t xml:space="preserve">Mar 16:</w:t>
-            </w:r>
-          </w:p>
-        </w:tc>
-        <w:tc>
-          <w:p>
-            <w:pPr>
-              <w:pStyle w:val="Compact"/>
-              <w:jc w:val="left"/>
-            </w:pPr>
-            <w:r>
-              <w:t xml:space="preserve">Pitches</w:t>
-            </w:r>
-          </w:p>
-        </w:tc>
-        <w:tc>
-          <w:p>
-            <w:pPr>
-              <w:pStyle w:val="Compact"/>
-              <w:jc w:val="left"/>
-            </w:pPr>
-            <w:r>
-              <w:t xml:space="preserve">Pitch Harvey</w:t>
-            </w:r>
-          </w:p>
-        </w:tc>
-        <w:tc>
-          <w:p>
-            <w:pPr>
-              <w:pStyle w:val="Compact"/>
-              <w:jc w:val="left"/>
-            </w:pPr>
-            <w:r>
-              <w:t xml:space="preserve">Harvey 104</w:t>
+              <w:t xml:space="preserve">Mar 16 _</w:t>
+            </w:r>
+          </w:p>
+        </w:tc>
+        <w:tc>
+          <w:p>
+            <w:pPr>
+              <w:pStyle w:val="Compact"/>
+              <w:jc w:val="left"/>
+            </w:pPr>
+            <w:r>
+              <w:t xml:space="preserve">Spring Break_</w:t>
+            </w:r>
+          </w:p>
+        </w:tc>
+        <w:tc>
+          <w:p>
+            <w:pPr>
+              <w:pStyle w:val="Compact"/>
+              <w:jc w:val="left"/>
+            </w:pPr>
+            <w:r>
+              <w:t xml:space="preserve">-</w:t>
+            </w:r>
+          </w:p>
+        </w:tc>
+        <w:tc>
+          <w:p>
+            <w:pPr>
+              <w:pStyle w:val="Compact"/>
+              <w:jc w:val="left"/>
+            </w:pPr>
+            <w:r>
+              <w:t xml:space="preserve">-</w:t>
             </w:r>
           </w:p>
         </w:tc>
@@ -1170,7 +1170,7 @@
               <w:jc w:val="left"/>
             </w:pPr>
             <w:r>
-              <w:t xml:space="preserve">9</w:t>
+              <w:t xml:space="preserve">8</w:t>
             </w:r>
           </w:p>
         </w:tc>
@@ -1181,40 +1181,40 @@
               <w:jc w:val="right"/>
             </w:pPr>
             <w:r>
-              <w:t xml:space="preserve">Mar 23:</w:t>
-            </w:r>
-          </w:p>
-        </w:tc>
-        <w:tc>
-          <w:p>
-            <w:pPr>
-              <w:pStyle w:val="Compact"/>
-              <w:jc w:val="left"/>
-            </w:pPr>
-            <w:r>
-              <w:t xml:space="preserve">Workshops</w:t>
-            </w:r>
-          </w:p>
-        </w:tc>
-        <w:tc>
-          <w:p>
-            <w:pPr>
-              <w:pStyle w:val="Compact"/>
-              <w:jc w:val="left"/>
-            </w:pPr>
-            <w:r>
-              <w:t xml:space="preserve">Wk 1 &amp; 2</w:t>
-            </w:r>
-          </w:p>
-        </w:tc>
-        <w:tc>
-          <w:p>
-            <w:pPr>
-              <w:pStyle w:val="Compact"/>
-              <w:jc w:val="left"/>
-            </w:pPr>
-            <w:r>
-              <w:t xml:space="preserve">Online</w:t>
+              <w:t xml:space="preserve">Mar 23 P</w:t>
+            </w:r>
+          </w:p>
+        </w:tc>
+        <w:tc>
+          <w:p>
+            <w:pPr>
+              <w:pStyle w:val="Compact"/>
+              <w:jc w:val="left"/>
+            </w:pPr>
+            <w:r>
+              <w:t xml:space="preserve">itches P</w:t>
+            </w:r>
+          </w:p>
+        </w:tc>
+        <w:tc>
+          <w:p>
+            <w:pPr>
+              <w:pStyle w:val="Compact"/>
+              <w:jc w:val="left"/>
+            </w:pPr>
+            <w:r>
+              <w:t xml:space="preserve">itch Harvey H</w:t>
+            </w:r>
+          </w:p>
+        </w:tc>
+        <w:tc>
+          <w:p>
+            <w:pPr>
+              <w:pStyle w:val="Compact"/>
+              <w:jc w:val="left"/>
+            </w:pPr>
+            <w:r>
+              <w:t xml:space="preserve">arvey 104</w:t>
             </w:r>
           </w:p>
         </w:tc>
@@ -1227,7 +1227,7 @@
               <w:jc w:val="left"/>
             </w:pPr>
             <w:r>
-              <w:t xml:space="preserve">10</w:t>
+              <w:t xml:space="preserve">9</w:t>
             </w:r>
           </w:p>
         </w:tc>
@@ -1238,40 +1238,40 @@
               <w:jc w:val="right"/>
             </w:pPr>
             <w:r>
-              <w:t xml:space="preserve">Mar 30:</w:t>
-            </w:r>
-          </w:p>
-        </w:tc>
-        <w:tc>
-          <w:p>
-            <w:pPr>
-              <w:pStyle w:val="Compact"/>
-              <w:jc w:val="left"/>
-            </w:pPr>
-            <w:r>
-              <w:t xml:space="preserve">Workshops</w:t>
-            </w:r>
-          </w:p>
-        </w:tc>
-        <w:tc>
-          <w:p>
-            <w:pPr>
-              <w:pStyle w:val="Compact"/>
-              <w:jc w:val="left"/>
-            </w:pPr>
-            <w:r>
-              <w:t xml:space="preserve">Wk 3 &amp; 4</w:t>
-            </w:r>
-          </w:p>
-        </w:tc>
-        <w:tc>
-          <w:p>
-            <w:pPr>
-              <w:pStyle w:val="Compact"/>
-              <w:jc w:val="left"/>
-            </w:pPr>
-            <w:r>
-              <w:t xml:space="preserve">Harvey 104</w:t>
+              <w:t xml:space="preserve">Mar 30 W</w:t>
+            </w:r>
+          </w:p>
+        </w:tc>
+        <w:tc>
+          <w:p>
+            <w:pPr>
+              <w:pStyle w:val="Compact"/>
+              <w:jc w:val="left"/>
+            </w:pPr>
+            <w:r>
+              <w:t xml:space="preserve">orkshops W</w:t>
+            </w:r>
+          </w:p>
+        </w:tc>
+        <w:tc>
+          <w:p>
+            <w:pPr>
+              <w:pStyle w:val="Compact"/>
+              <w:jc w:val="left"/>
+            </w:pPr>
+            <w:r>
+              <w:t xml:space="preserve">k 1 &amp; 2 O</w:t>
+            </w:r>
+          </w:p>
+        </w:tc>
+        <w:tc>
+          <w:p>
+            <w:pPr>
+              <w:pStyle w:val="Compact"/>
+              <w:jc w:val="left"/>
+            </w:pPr>
+            <w:r>
+              <w:t xml:space="preserve">nline</w:t>
             </w:r>
           </w:p>
         </w:tc>
@@ -1284,7 +1284,7 @@
               <w:jc w:val="left"/>
             </w:pPr>
             <w:r>
-              <w:t xml:space="preserve">11</w:t>
+              <w:t xml:space="preserve">10</w:t>
             </w:r>
           </w:p>
         </w:tc>
@@ -1295,40 +1295,40 @@
               <w:jc w:val="right"/>
             </w:pPr>
             <w:r>
-              <w:t xml:space="preserve">Apr 6:</w:t>
-            </w:r>
-          </w:p>
-        </w:tc>
-        <w:tc>
-          <w:p>
-            <w:pPr>
-              <w:pStyle w:val="Compact"/>
-              <w:jc w:val="left"/>
-            </w:pPr>
-            <w:r>
-              <w:t xml:space="preserve">Workshops</w:t>
-            </w:r>
-          </w:p>
-        </w:tc>
-        <w:tc>
-          <w:p>
-            <w:pPr>
-              <w:pStyle w:val="Compact"/>
-              <w:jc w:val="left"/>
-            </w:pPr>
-            <w:r>
-              <w:t xml:space="preserve">Wk 5 &amp; 6</w:t>
-            </w:r>
-          </w:p>
-        </w:tc>
-        <w:tc>
-          <w:p>
-            <w:pPr>
-              <w:pStyle w:val="Compact"/>
-              <w:jc w:val="left"/>
-            </w:pPr>
-            <w:r>
-              <w:t xml:space="preserve">Online</w:t>
+              <w:t xml:space="preserve">Apr 6 W</w:t>
+            </w:r>
+          </w:p>
+        </w:tc>
+        <w:tc>
+          <w:p>
+            <w:pPr>
+              <w:pStyle w:val="Compact"/>
+              <w:jc w:val="left"/>
+            </w:pPr>
+            <w:r>
+              <w:t xml:space="preserve">orkshops W</w:t>
+            </w:r>
+          </w:p>
+        </w:tc>
+        <w:tc>
+          <w:p>
+            <w:pPr>
+              <w:pStyle w:val="Compact"/>
+              <w:jc w:val="left"/>
+            </w:pPr>
+            <w:r>
+              <w:t xml:space="preserve">k 3 &amp; 4 H</w:t>
+            </w:r>
+          </w:p>
+        </w:tc>
+        <w:tc>
+          <w:p>
+            <w:pPr>
+              <w:pStyle w:val="Compact"/>
+              <w:jc w:val="left"/>
+            </w:pPr>
+            <w:r>
+              <w:t xml:space="preserve">arvey 104</w:t>
             </w:r>
           </w:p>
         </w:tc>
@@ -1341,7 +1341,7 @@
               <w:jc w:val="left"/>
             </w:pPr>
             <w:r>
-              <w:t xml:space="preserve">12</w:t>
+              <w:t xml:space="preserve">11</w:t>
             </w:r>
           </w:p>
         </w:tc>
@@ -1352,40 +1352,40 @@
               <w:jc w:val="right"/>
             </w:pPr>
             <w:r>
-              <w:t xml:space="preserve">Apr 13:</w:t>
-            </w:r>
-          </w:p>
-        </w:tc>
-        <w:tc>
-          <w:p>
-            <w:pPr>
-              <w:pStyle w:val="Compact"/>
-              <w:jc w:val="left"/>
-            </w:pPr>
-            <w:r>
-              <w:t xml:space="preserve">Midpoint Critique</w:t>
-            </w:r>
-          </w:p>
-        </w:tc>
-        <w:tc>
-          <w:p>
-            <w:pPr>
-              <w:pStyle w:val="Compact"/>
-              <w:jc w:val="left"/>
-            </w:pPr>
-            <w:r>
-              <w:t xml:space="preserve">Project prototype</w:t>
-            </w:r>
-          </w:p>
-        </w:tc>
-        <w:tc>
-          <w:p>
-            <w:pPr>
-              <w:pStyle w:val="Compact"/>
-              <w:jc w:val="left"/>
-            </w:pPr>
-            <w:r>
-              <w:t xml:space="preserve">Harvey 104</w:t>
+              <w:t xml:space="preserve">Apr 13 W</w:t>
+            </w:r>
+          </w:p>
+        </w:tc>
+        <w:tc>
+          <w:p>
+            <w:pPr>
+              <w:pStyle w:val="Compact"/>
+              <w:jc w:val="left"/>
+            </w:pPr>
+            <w:r>
+              <w:t xml:space="preserve">orkshops W</w:t>
+            </w:r>
+          </w:p>
+        </w:tc>
+        <w:tc>
+          <w:p>
+            <w:pPr>
+              <w:pStyle w:val="Compact"/>
+              <w:jc w:val="left"/>
+            </w:pPr>
+            <w:r>
+              <w:t xml:space="preserve">k 5 &amp; 6 O</w:t>
+            </w:r>
+          </w:p>
+        </w:tc>
+        <w:tc>
+          <w:p>
+            <w:pPr>
+              <w:pStyle w:val="Compact"/>
+              <w:jc w:val="left"/>
+            </w:pPr>
+            <w:r>
+              <w:t xml:space="preserve">nline</w:t>
             </w:r>
           </w:p>
         </w:tc>
@@ -1398,7 +1398,7 @@
               <w:jc w:val="left"/>
             </w:pPr>
             <w:r>
-              <w:t xml:space="preserve">-</w:t>
+              <w:t xml:space="preserve">12</w:t>
             </w:r>
           </w:p>
         </w:tc>
@@ -1409,40 +1409,40 @@
               <w:jc w:val="right"/>
             </w:pPr>
             <w:r>
-              <w:t xml:space="preserve">Apr 20:</w:t>
-            </w:r>
-          </w:p>
-        </w:tc>
-        <w:tc>
-          <w:p>
-            <w:pPr>
-              <w:pStyle w:val="Compact"/>
-              <w:jc w:val="left"/>
-            </w:pPr>
-            <w:r>
-              <w:t xml:space="preserve">Spring Break</w:t>
-            </w:r>
-          </w:p>
-        </w:tc>
-        <w:tc>
-          <w:p>
-            <w:pPr>
-              <w:pStyle w:val="Compact"/>
-              <w:jc w:val="left"/>
-            </w:pPr>
-            <w:r>
-              <w:t xml:space="preserve">-</w:t>
-            </w:r>
-          </w:p>
-        </w:tc>
-        <w:tc>
-          <w:p>
-            <w:pPr>
-              <w:pStyle w:val="Compact"/>
-              <w:jc w:val="left"/>
-            </w:pPr>
-            <w:r>
-              <w:t xml:space="preserve">-</w:t>
+              <w:t xml:space="preserve">Apr 20 M</w:t>
+            </w:r>
+          </w:p>
+        </w:tc>
+        <w:tc>
+          <w:p>
+            <w:pPr>
+              <w:pStyle w:val="Compact"/>
+              <w:jc w:val="left"/>
+            </w:pPr>
+            <w:r>
+              <w:t xml:space="preserve">idpoint Critique P</w:t>
+            </w:r>
+          </w:p>
+        </w:tc>
+        <w:tc>
+          <w:p>
+            <w:pPr>
+              <w:pStyle w:val="Compact"/>
+              <w:jc w:val="left"/>
+            </w:pPr>
+            <w:r>
+              <w:t xml:space="preserve">roject prototype H</w:t>
+            </w:r>
+          </w:p>
+        </w:tc>
+        <w:tc>
+          <w:p>
+            <w:pPr>
+              <w:pStyle w:val="Compact"/>
+              <w:jc w:val="left"/>
+            </w:pPr>
+            <w:r>
+              <w:t xml:space="preserve">arvey 104</w:t>
             </w:r>
           </w:p>
         </w:tc>
@@ -1466,40 +1466,40 @@
               <w:jc w:val="right"/>
             </w:pPr>
             <w:r>
-              <w:t xml:space="preserve">Apr 27:</w:t>
-            </w:r>
-          </w:p>
-        </w:tc>
-        <w:tc>
-          <w:p>
-            <w:pPr>
-              <w:pStyle w:val="Compact"/>
-              <w:jc w:val="left"/>
-            </w:pPr>
-            <w:r>
-              <w:t xml:space="preserve">Studio Session</w:t>
-            </w:r>
-          </w:p>
-        </w:tc>
-        <w:tc>
-          <w:p>
-            <w:pPr>
-              <w:pStyle w:val="Compact"/>
-              <w:jc w:val="left"/>
-            </w:pPr>
-            <w:r>
-              <w:t xml:space="preserve">-</w:t>
-            </w:r>
-          </w:p>
-        </w:tc>
-        <w:tc>
-          <w:p>
-            <w:pPr>
-              <w:pStyle w:val="Compact"/>
-              <w:jc w:val="left"/>
-            </w:pPr>
-            <w:r>
-              <w:t xml:space="preserve">Harvey 104</w:t>
+              <w:t xml:space="preserve">Apr 27 S</w:t>
+            </w:r>
+          </w:p>
+        </w:tc>
+        <w:tc>
+          <w:p>
+            <w:pPr>
+              <w:pStyle w:val="Compact"/>
+              <w:jc w:val="left"/>
+            </w:pPr>
+            <w:r>
+              <w:t xml:space="preserve">tudio Session -</w:t>
+            </w:r>
+          </w:p>
+        </w:tc>
+        <w:tc>
+          <w:p>
+            <w:pPr>
+              <w:pStyle w:val="Compact"/>
+              <w:jc w:val="left"/>
+            </w:pPr>
+            <w:r>
+              <w:t xml:space="preserve">O</w:t>
+            </w:r>
+          </w:p>
+        </w:tc>
+        <w:tc>
+          <w:p>
+            <w:pPr>
+              <w:pStyle w:val="Compact"/>
+              <w:jc w:val="left"/>
+            </w:pPr>
+            <w:r>
+              <w:t xml:space="preserve">nline</w:t>
             </w:r>
           </w:p>
         </w:tc>
@@ -1523,40 +1523,40 @@
               <w:jc w:val="right"/>
             </w:pPr>
             <w:r>
-              <w:t xml:space="preserve">May 4:</w:t>
-            </w:r>
-          </w:p>
-        </w:tc>
-        <w:tc>
-          <w:p>
-            <w:pPr>
-              <w:pStyle w:val="Compact"/>
-              <w:jc w:val="left"/>
-            </w:pPr>
-            <w:r>
-              <w:t xml:space="preserve">Studio Session</w:t>
-            </w:r>
-          </w:p>
-        </w:tc>
-        <w:tc>
-          <w:p>
-            <w:pPr>
-              <w:pStyle w:val="Compact"/>
-              <w:jc w:val="left"/>
-            </w:pPr>
-            <w:r>
-              <w:t xml:space="preserve">-</w:t>
-            </w:r>
-          </w:p>
-        </w:tc>
-        <w:tc>
-          <w:p>
-            <w:pPr>
-              <w:pStyle w:val="Compact"/>
-              <w:jc w:val="left"/>
-            </w:pPr>
-            <w:r>
-              <w:t xml:space="preserve">Online</w:t>
+              <w:t xml:space="preserve">May 4 S</w:t>
+            </w:r>
+          </w:p>
+        </w:tc>
+        <w:tc>
+          <w:p>
+            <w:pPr>
+              <w:pStyle w:val="Compact"/>
+              <w:jc w:val="left"/>
+            </w:pPr>
+            <w:r>
+              <w:t xml:space="preserve">tudio Session -</w:t>
+            </w:r>
+          </w:p>
+        </w:tc>
+        <w:tc>
+          <w:p>
+            <w:pPr>
+              <w:pStyle w:val="Compact"/>
+              <w:jc w:val="left"/>
+            </w:pPr>
+            <w:r>
+              <w:t xml:space="preserve">H</w:t>
+            </w:r>
+          </w:p>
+        </w:tc>
+        <w:tc>
+          <w:p>
+            <w:pPr>
+              <w:pStyle w:val="Compact"/>
+              <w:jc w:val="left"/>
+            </w:pPr>
+            <w:r>
+              <w:t xml:space="preserve">arvey 104</w:t>
             </w:r>
           </w:p>
         </w:tc>
@@ -1580,40 +1580,40 @@
               <w:jc w:val="right"/>
             </w:pPr>
             <w:r>
-              <w:t xml:space="preserve">May 11:</w:t>
-            </w:r>
-          </w:p>
-        </w:tc>
-        <w:tc>
-          <w:p>
-            <w:pPr>
-              <w:pStyle w:val="Compact"/>
-              <w:jc w:val="left"/>
-            </w:pPr>
-            <w:r>
-              <w:t xml:space="preserve">User Testing</w:t>
-            </w:r>
-          </w:p>
-        </w:tc>
-        <w:tc>
-          <w:p>
-            <w:pPr>
-              <w:pStyle w:val="Compact"/>
-              <w:jc w:val="left"/>
-            </w:pPr>
-            <w:r>
-              <w:t xml:space="preserve">-</w:t>
-            </w:r>
-          </w:p>
-        </w:tc>
-        <w:tc>
-          <w:p>
-            <w:pPr>
-              <w:pStyle w:val="Compact"/>
-              <w:jc w:val="left"/>
-            </w:pPr>
-            <w:r>
-              <w:t xml:space="preserve">Harvey 104</w:t>
+              <w:t xml:space="preserve">May 11 U</w:t>
+            </w:r>
+          </w:p>
+        </w:tc>
+        <w:tc>
+          <w:p>
+            <w:pPr>
+              <w:pStyle w:val="Compact"/>
+              <w:jc w:val="left"/>
+            </w:pPr>
+            <w:r>
+              <w:t xml:space="preserve">ser Testing -</w:t>
+            </w:r>
+          </w:p>
+        </w:tc>
+        <w:tc>
+          <w:p>
+            <w:pPr>
+              <w:pStyle w:val="Compact"/>
+              <w:jc w:val="left"/>
+            </w:pPr>
+            <w:r>
+              <w:t xml:space="preserve">O</w:t>
+            </w:r>
+          </w:p>
+        </w:tc>
+        <w:tc>
+          <w:p>
+            <w:pPr>
+              <w:pStyle w:val="Compact"/>
+              <w:jc w:val="left"/>
+            </w:pPr>
+            <w:r>
+              <w:t xml:space="preserve">nline</w:t>
             </w:r>
           </w:p>
         </w:tc>
@@ -1637,43 +1637,40 @@
               <w:jc w:val="right"/>
             </w:pPr>
             <w:r>
-              <w:t xml:space="preserve">May 18:</w:t>
-            </w:r>
-          </w:p>
-        </w:tc>
-        <w:tc>
-          <w:p>
-            <w:pPr>
-              <w:pStyle w:val="Compact"/>
-              <w:jc w:val="left"/>
-            </w:pPr>
-            <w:r>
-              <w:rPr>
-                <w:i/>
-              </w:rPr>
-              <w:t xml:space="preserve">Final due</w:t>
-            </w:r>
-          </w:p>
-        </w:tc>
-        <w:tc>
-          <w:p>
-            <w:pPr>
-              <w:pStyle w:val="Compact"/>
-              <w:jc w:val="left"/>
-            </w:pPr>
-            <w:r>
-              <w:t xml:space="preserve">Final Project</w:t>
-            </w:r>
-          </w:p>
-        </w:tc>
-        <w:tc>
-          <w:p>
-            <w:pPr>
-              <w:pStyle w:val="Compact"/>
-              <w:jc w:val="left"/>
-            </w:pPr>
-            <w:r>
-              <w:t xml:space="preserve">Online</w:t>
+              <w:t xml:space="preserve">May 18 _</w:t>
+            </w:r>
+          </w:p>
+        </w:tc>
+        <w:tc>
+          <w:p>
+            <w:pPr>
+              <w:pStyle w:val="Compact"/>
+              <w:jc w:val="left"/>
+            </w:pPr>
+            <w:r>
+              <w:t xml:space="preserve">Final due_ F</w:t>
+            </w:r>
+          </w:p>
+        </w:tc>
+        <w:tc>
+          <w:p>
+            <w:pPr>
+              <w:pStyle w:val="Compact"/>
+              <w:jc w:val="left"/>
+            </w:pPr>
+            <w:r>
+              <w:t xml:space="preserve">inal Project H</w:t>
+            </w:r>
+          </w:p>
+        </w:tc>
+        <w:tc>
+          <w:p>
+            <w:pPr>
+              <w:pStyle w:val="Compact"/>
+              <w:jc w:val="left"/>
+            </w:pPr>
+            <w:r>
+              <w:t xml:space="preserve">arvey 104</w:t>
             </w:r>
           </w:p>
         </w:tc>
@@ -1723,7 +1720,7 @@
               <w:jc w:val="left"/>
             </w:pPr>
             <w:r>
-              <w:t xml:space="preserve">Assignment due</w:t>
+              <w:t xml:space="preserve">Assignment</w:t>
             </w:r>
           </w:p>
         </w:tc>

</xml_diff>

<commit_message>
fixed formatting multimedia studio
</commit_message>
<xml_diff>
--- a/word/multimedia-studio.docx
+++ b/word/multimedia-studio.docx
@@ -725,40 +725,40 @@
               <w:jc w:val="right"/>
             </w:pPr>
             <w:r>
-              <w:t xml:space="preserve">Jan 27 I</w:t>
-            </w:r>
-          </w:p>
-        </w:tc>
-        <w:tc>
-          <w:p>
-            <w:pPr>
-              <w:pStyle w:val="Compact"/>
-              <w:jc w:val="left"/>
-            </w:pPr>
-            <w:r>
-              <w:t xml:space="preserve">ntro; Dual Coding / Cognitive Load -</w:t>
-            </w:r>
-          </w:p>
-        </w:tc>
-        <w:tc>
-          <w:p>
-            <w:pPr>
-              <w:pStyle w:val="Compact"/>
-              <w:jc w:val="left"/>
-            </w:pPr>
-            <w:r>
-              <w:t xml:space="preserve">O</w:t>
-            </w:r>
-          </w:p>
-        </w:tc>
-        <w:tc>
-          <w:p>
-            <w:pPr>
-              <w:pStyle w:val="Compact"/>
-              <w:jc w:val="left"/>
-            </w:pPr>
-            <w:r>
-              <w:t xml:space="preserve">nline</w:t>
+              <w:t xml:space="preserve">Jan 27</w:t>
+            </w:r>
+          </w:p>
+        </w:tc>
+        <w:tc>
+          <w:p>
+            <w:pPr>
+              <w:pStyle w:val="Compact"/>
+              <w:jc w:val="left"/>
+            </w:pPr>
+            <w:r>
+              <w:t xml:space="preserve">Intro; Dual Coding / Cognitive Load</w:t>
+            </w:r>
+          </w:p>
+        </w:tc>
+        <w:tc>
+          <w:p>
+            <w:pPr>
+              <w:pStyle w:val="Compact"/>
+              <w:jc w:val="left"/>
+            </w:pPr>
+            <w:r>
+              <w:t xml:space="preserve">-</w:t>
+            </w:r>
+          </w:p>
+        </w:tc>
+        <w:tc>
+          <w:p>
+            <w:pPr>
+              <w:pStyle w:val="Compact"/>
+              <w:jc w:val="left"/>
+            </w:pPr>
+            <w:r>
+              <w:t xml:space="preserve">Online</w:t>
             </w:r>
           </w:p>
         </w:tc>
@@ -782,40 +782,40 @@
               <w:jc w:val="right"/>
             </w:pPr>
             <w:r>
-              <w:t xml:space="preserve">Feb 3 S</w:t>
-            </w:r>
-          </w:p>
-        </w:tc>
-        <w:tc>
-          <w:p>
-            <w:pPr>
-              <w:pStyle w:val="Compact"/>
-              <w:jc w:val="left"/>
-            </w:pPr>
-            <w:r>
-              <w:t xml:space="preserve">mart Enough Cities, ch 1-4 -</w:t>
-            </w:r>
-          </w:p>
-        </w:tc>
-        <w:tc>
-          <w:p>
-            <w:pPr>
-              <w:pStyle w:val="Compact"/>
-              <w:jc w:val="left"/>
-            </w:pPr>
-            <w:r>
-              <w:t xml:space="preserve">H</w:t>
-            </w:r>
-          </w:p>
-        </w:tc>
-        <w:tc>
-          <w:p>
-            <w:pPr>
-              <w:pStyle w:val="Compact"/>
-              <w:jc w:val="left"/>
-            </w:pPr>
-            <w:r>
-              <w:t xml:space="preserve">arvey 104</w:t>
+              <w:t xml:space="preserve">Feb 3</w:t>
+            </w:r>
+          </w:p>
+        </w:tc>
+        <w:tc>
+          <w:p>
+            <w:pPr>
+              <w:pStyle w:val="Compact"/>
+              <w:jc w:val="left"/>
+            </w:pPr>
+            <w:r>
+              <w:t xml:space="preserve">Smart Enough Cities, ch 1-4</w:t>
+            </w:r>
+          </w:p>
+        </w:tc>
+        <w:tc>
+          <w:p>
+            <w:pPr>
+              <w:pStyle w:val="Compact"/>
+              <w:jc w:val="left"/>
+            </w:pPr>
+            <w:r>
+              <w:t xml:space="preserve">-</w:t>
+            </w:r>
+          </w:p>
+        </w:tc>
+        <w:tc>
+          <w:p>
+            <w:pPr>
+              <w:pStyle w:val="Compact"/>
+              <w:jc w:val="left"/>
+            </w:pPr>
+            <w:r>
+              <w:t xml:space="preserve">Harvey 104</w:t>
             </w:r>
           </w:p>
         </w:tc>
@@ -839,40 +839,40 @@
               <w:jc w:val="right"/>
             </w:pPr>
             <w:r>
-              <w:t xml:space="preserve">Feb 10 M</w:t>
-            </w:r>
-          </w:p>
-        </w:tc>
-        <w:tc>
-          <w:p>
-            <w:pPr>
-              <w:pStyle w:val="Compact"/>
-              <w:jc w:val="left"/>
-            </w:pPr>
-            <w:r>
-              <w:t xml:space="preserve">ultimedia Principle &amp; Contiguity M</w:t>
-            </w:r>
-          </w:p>
-        </w:tc>
-        <w:tc>
-          <w:p>
-            <w:pPr>
-              <w:pStyle w:val="Compact"/>
-              <w:jc w:val="left"/>
-            </w:pPr>
-            <w:r>
-              <w:t xml:space="preserve">ultimedia 1 O</w:t>
-            </w:r>
-          </w:p>
-        </w:tc>
-        <w:tc>
-          <w:p>
-            <w:pPr>
-              <w:pStyle w:val="Compact"/>
-              <w:jc w:val="left"/>
-            </w:pPr>
-            <w:r>
-              <w:t xml:space="preserve">nline</w:t>
+              <w:t xml:space="preserve">Feb 10</w:t>
+            </w:r>
+          </w:p>
+        </w:tc>
+        <w:tc>
+          <w:p>
+            <w:pPr>
+              <w:pStyle w:val="Compact"/>
+              <w:jc w:val="left"/>
+            </w:pPr>
+            <w:r>
+              <w:t xml:space="preserve">Multimedia Principle &amp; Contiguity</w:t>
+            </w:r>
+          </w:p>
+        </w:tc>
+        <w:tc>
+          <w:p>
+            <w:pPr>
+              <w:pStyle w:val="Compact"/>
+              <w:jc w:val="left"/>
+            </w:pPr>
+            <w:r>
+              <w:t xml:space="preserve">Multimedia 1</w:t>
+            </w:r>
+          </w:p>
+        </w:tc>
+        <w:tc>
+          <w:p>
+            <w:pPr>
+              <w:pStyle w:val="Compact"/>
+              <w:jc w:val="left"/>
+            </w:pPr>
+            <w:r>
+              <w:t xml:space="preserve">Online</w:t>
             </w:r>
           </w:p>
         </w:tc>
@@ -896,40 +896,40 @@
               <w:jc w:val="right"/>
             </w:pPr>
             <w:r>
-              <w:t xml:space="preserve">Feb 17 S</w:t>
-            </w:r>
-          </w:p>
-        </w:tc>
-        <w:tc>
-          <w:p>
-            <w:pPr>
-              <w:pStyle w:val="Compact"/>
-              <w:jc w:val="left"/>
-            </w:pPr>
-            <w:r>
-              <w:t xml:space="preserve">mart Enough Cities, ch 5-7 -</w:t>
-            </w:r>
-          </w:p>
-        </w:tc>
-        <w:tc>
-          <w:p>
-            <w:pPr>
-              <w:pStyle w:val="Compact"/>
-              <w:jc w:val="left"/>
-            </w:pPr>
-            <w:r>
-              <w:t xml:space="preserve">H</w:t>
-            </w:r>
-          </w:p>
-        </w:tc>
-        <w:tc>
-          <w:p>
-            <w:pPr>
-              <w:pStyle w:val="Compact"/>
-              <w:jc w:val="left"/>
-            </w:pPr>
-            <w:r>
-              <w:t xml:space="preserve">arvey 104</w:t>
+              <w:t xml:space="preserve">Feb 17</w:t>
+            </w:r>
+          </w:p>
+        </w:tc>
+        <w:tc>
+          <w:p>
+            <w:pPr>
+              <w:pStyle w:val="Compact"/>
+              <w:jc w:val="left"/>
+            </w:pPr>
+            <w:r>
+              <w:t xml:space="preserve">Smart Enough Cities, ch 5-7</w:t>
+            </w:r>
+          </w:p>
+        </w:tc>
+        <w:tc>
+          <w:p>
+            <w:pPr>
+              <w:pStyle w:val="Compact"/>
+              <w:jc w:val="left"/>
+            </w:pPr>
+            <w:r>
+              <w:t xml:space="preserve">-</w:t>
+            </w:r>
+          </w:p>
+        </w:tc>
+        <w:tc>
+          <w:p>
+            <w:pPr>
+              <w:pStyle w:val="Compact"/>
+              <w:jc w:val="left"/>
+            </w:pPr>
+            <w:r>
+              <w:t xml:space="preserve">Harvey 104</w:t>
             </w:r>
           </w:p>
         </w:tc>
@@ -953,40 +953,40 @@
               <w:jc w:val="right"/>
             </w:pPr>
             <w:r>
-              <w:t xml:space="preserve">Feb 24 M</w:t>
-            </w:r>
-          </w:p>
-        </w:tc>
-        <w:tc>
-          <w:p>
-            <w:pPr>
-              <w:pStyle w:val="Compact"/>
-              <w:jc w:val="left"/>
-            </w:pPr>
-            <w:r>
-              <w:t xml:space="preserve">odality &amp; Redundancy M</w:t>
-            </w:r>
-          </w:p>
-        </w:tc>
-        <w:tc>
-          <w:p>
-            <w:pPr>
-              <w:pStyle w:val="Compact"/>
-              <w:jc w:val="left"/>
-            </w:pPr>
-            <w:r>
-              <w:t xml:space="preserve">ultimedia 2 O</w:t>
-            </w:r>
-          </w:p>
-        </w:tc>
-        <w:tc>
-          <w:p>
-            <w:pPr>
-              <w:pStyle w:val="Compact"/>
-              <w:jc w:val="left"/>
-            </w:pPr>
-            <w:r>
-              <w:t xml:space="preserve">nline</w:t>
+              <w:t xml:space="preserve">Feb 24</w:t>
+            </w:r>
+          </w:p>
+        </w:tc>
+        <w:tc>
+          <w:p>
+            <w:pPr>
+              <w:pStyle w:val="Compact"/>
+              <w:jc w:val="left"/>
+            </w:pPr>
+            <w:r>
+              <w:t xml:space="preserve">Modality &amp; Redundancy</w:t>
+            </w:r>
+          </w:p>
+        </w:tc>
+        <w:tc>
+          <w:p>
+            <w:pPr>
+              <w:pStyle w:val="Compact"/>
+              <w:jc w:val="left"/>
+            </w:pPr>
+            <w:r>
+              <w:t xml:space="preserve">Multimedia 2</w:t>
+            </w:r>
+          </w:p>
+        </w:tc>
+        <w:tc>
+          <w:p>
+            <w:pPr>
+              <w:pStyle w:val="Compact"/>
+              <w:jc w:val="left"/>
+            </w:pPr>
+            <w:r>
+              <w:t xml:space="preserve">Online</w:t>
             </w:r>
           </w:p>
         </w:tc>
@@ -1010,40 +1010,40 @@
               <w:jc w:val="right"/>
             </w:pPr>
             <w:r>
-              <w:t xml:space="preserve">Mar 2 B</w:t>
-            </w:r>
-          </w:p>
-        </w:tc>
-        <w:tc>
-          <w:p>
-            <w:pPr>
-              <w:pStyle w:val="Compact"/>
-              <w:jc w:val="left"/>
-            </w:pPr>
-            <w:r>
-              <w:t xml:space="preserve">riefings B</w:t>
-            </w:r>
-          </w:p>
-        </w:tc>
-        <w:tc>
-          <w:p>
-            <w:pPr>
-              <w:pStyle w:val="Compact"/>
-              <w:jc w:val="left"/>
-            </w:pPr>
-            <w:r>
-              <w:t xml:space="preserve">riefing H</w:t>
-            </w:r>
-          </w:p>
-        </w:tc>
-        <w:tc>
-          <w:p>
-            <w:pPr>
-              <w:pStyle w:val="Compact"/>
-              <w:jc w:val="left"/>
-            </w:pPr>
-            <w:r>
-              <w:t xml:space="preserve">arvey 104</w:t>
+              <w:t xml:space="preserve">Mar 2</w:t>
+            </w:r>
+          </w:p>
+        </w:tc>
+        <w:tc>
+          <w:p>
+            <w:pPr>
+              <w:pStyle w:val="Compact"/>
+              <w:jc w:val="left"/>
+            </w:pPr>
+            <w:r>
+              <w:t xml:space="preserve">Briefings</w:t>
+            </w:r>
+          </w:p>
+        </w:tc>
+        <w:tc>
+          <w:p>
+            <w:pPr>
+              <w:pStyle w:val="Compact"/>
+              <w:jc w:val="left"/>
+            </w:pPr>
+            <w:r>
+              <w:t xml:space="preserve">Briefing</w:t>
+            </w:r>
+          </w:p>
+        </w:tc>
+        <w:tc>
+          <w:p>
+            <w:pPr>
+              <w:pStyle w:val="Compact"/>
+              <w:jc w:val="left"/>
+            </w:pPr>
+            <w:r>
+              <w:t xml:space="preserve">Harvey 104</w:t>
             </w:r>
           </w:p>
         </w:tc>
@@ -1067,40 +1067,40 @@
               <w:jc w:val="right"/>
             </w:pPr>
             <w:r>
-              <w:t xml:space="preserve">Mar 9 C</w:t>
-            </w:r>
-          </w:p>
-        </w:tc>
-        <w:tc>
-          <w:p>
-            <w:pPr>
-              <w:pStyle w:val="Compact"/>
-              <w:jc w:val="left"/>
-            </w:pPr>
-            <w:r>
-              <w:t xml:space="preserve">oherence, Personalization, Segmenting M</w:t>
-            </w:r>
-          </w:p>
-        </w:tc>
-        <w:tc>
-          <w:p>
-            <w:pPr>
-              <w:pStyle w:val="Compact"/>
-              <w:jc w:val="left"/>
-            </w:pPr>
-            <w:r>
-              <w:t xml:space="preserve">ultimedia 3 O</w:t>
-            </w:r>
-          </w:p>
-        </w:tc>
-        <w:tc>
-          <w:p>
-            <w:pPr>
-              <w:pStyle w:val="Compact"/>
-              <w:jc w:val="left"/>
-            </w:pPr>
-            <w:r>
-              <w:t xml:space="preserve">nline</w:t>
+              <w:t xml:space="preserve">Mar 9</w:t>
+            </w:r>
+          </w:p>
+        </w:tc>
+        <w:tc>
+          <w:p>
+            <w:pPr>
+              <w:pStyle w:val="Compact"/>
+              <w:jc w:val="left"/>
+            </w:pPr>
+            <w:r>
+              <w:t xml:space="preserve">Coherence, Personalization, Segmenting</w:t>
+            </w:r>
+          </w:p>
+        </w:tc>
+        <w:tc>
+          <w:p>
+            <w:pPr>
+              <w:pStyle w:val="Compact"/>
+              <w:jc w:val="left"/>
+            </w:pPr>
+            <w:r>
+              <w:t xml:space="preserve">Multimedia 3</w:t>
+            </w:r>
+          </w:p>
+        </w:tc>
+        <w:tc>
+          <w:p>
+            <w:pPr>
+              <w:pStyle w:val="Compact"/>
+              <w:jc w:val="left"/>
+            </w:pPr>
+            <w:r>
+              <w:t xml:space="preserve">Online</w:t>
             </w:r>
           </w:p>
         </w:tc>
@@ -1124,18 +1124,21 @@
               <w:jc w:val="right"/>
             </w:pPr>
             <w:r>
-              <w:t xml:space="preserve">Mar 16 _</w:t>
-            </w:r>
-          </w:p>
-        </w:tc>
-        <w:tc>
-          <w:p>
-            <w:pPr>
-              <w:pStyle w:val="Compact"/>
-              <w:jc w:val="left"/>
-            </w:pPr>
-            <w:r>
-              <w:t xml:space="preserve">Spring Break_</w:t>
+              <w:t xml:space="preserve">Mar 16</w:t>
+            </w:r>
+          </w:p>
+        </w:tc>
+        <w:tc>
+          <w:p>
+            <w:pPr>
+              <w:pStyle w:val="Compact"/>
+              <w:jc w:val="left"/>
+            </w:pPr>
+            <w:r>
+              <w:rPr>
+                <w:i/>
+              </w:rPr>
+              <w:t xml:space="preserve">Spring Break</w:t>
             </w:r>
           </w:p>
         </w:tc>
@@ -1181,40 +1184,40 @@
               <w:jc w:val="right"/>
             </w:pPr>
             <w:r>
-              <w:t xml:space="preserve">Mar 23 P</w:t>
-            </w:r>
-          </w:p>
-        </w:tc>
-        <w:tc>
-          <w:p>
-            <w:pPr>
-              <w:pStyle w:val="Compact"/>
-              <w:jc w:val="left"/>
-            </w:pPr>
-            <w:r>
-              <w:t xml:space="preserve">itches P</w:t>
-            </w:r>
-          </w:p>
-        </w:tc>
-        <w:tc>
-          <w:p>
-            <w:pPr>
-              <w:pStyle w:val="Compact"/>
-              <w:jc w:val="left"/>
-            </w:pPr>
-            <w:r>
-              <w:t xml:space="preserve">itch Harvey H</w:t>
-            </w:r>
-          </w:p>
-        </w:tc>
-        <w:tc>
-          <w:p>
-            <w:pPr>
-              <w:pStyle w:val="Compact"/>
-              <w:jc w:val="left"/>
-            </w:pPr>
-            <w:r>
-              <w:t xml:space="preserve">arvey 104</w:t>
+              <w:t xml:space="preserve">Mar 23</w:t>
+            </w:r>
+          </w:p>
+        </w:tc>
+        <w:tc>
+          <w:p>
+            <w:pPr>
+              <w:pStyle w:val="Compact"/>
+              <w:jc w:val="left"/>
+            </w:pPr>
+            <w:r>
+              <w:t xml:space="preserve">Pitches</w:t>
+            </w:r>
+          </w:p>
+        </w:tc>
+        <w:tc>
+          <w:p>
+            <w:pPr>
+              <w:pStyle w:val="Compact"/>
+              <w:jc w:val="left"/>
+            </w:pPr>
+            <w:r>
+              <w:t xml:space="preserve">Pitch Harvey</w:t>
+            </w:r>
+          </w:p>
+        </w:tc>
+        <w:tc>
+          <w:p>
+            <w:pPr>
+              <w:pStyle w:val="Compact"/>
+              <w:jc w:val="left"/>
+            </w:pPr>
+            <w:r>
+              <w:t xml:space="preserve">Harvey 104</w:t>
             </w:r>
           </w:p>
         </w:tc>
@@ -1238,40 +1241,40 @@
               <w:jc w:val="right"/>
             </w:pPr>
             <w:r>
-              <w:t xml:space="preserve">Mar 30 W</w:t>
-            </w:r>
-          </w:p>
-        </w:tc>
-        <w:tc>
-          <w:p>
-            <w:pPr>
-              <w:pStyle w:val="Compact"/>
-              <w:jc w:val="left"/>
-            </w:pPr>
-            <w:r>
-              <w:t xml:space="preserve">orkshops W</w:t>
-            </w:r>
-          </w:p>
-        </w:tc>
-        <w:tc>
-          <w:p>
-            <w:pPr>
-              <w:pStyle w:val="Compact"/>
-              <w:jc w:val="left"/>
-            </w:pPr>
-            <w:r>
-              <w:t xml:space="preserve">k 1 &amp; 2 O</w:t>
-            </w:r>
-          </w:p>
-        </w:tc>
-        <w:tc>
-          <w:p>
-            <w:pPr>
-              <w:pStyle w:val="Compact"/>
-              <w:jc w:val="left"/>
-            </w:pPr>
-            <w:r>
-              <w:t xml:space="preserve">nline</w:t>
+              <w:t xml:space="preserve">Mar 30</w:t>
+            </w:r>
+          </w:p>
+        </w:tc>
+        <w:tc>
+          <w:p>
+            <w:pPr>
+              <w:pStyle w:val="Compact"/>
+              <w:jc w:val="left"/>
+            </w:pPr>
+            <w:r>
+              <w:t xml:space="preserve">Workshops</w:t>
+            </w:r>
+          </w:p>
+        </w:tc>
+        <w:tc>
+          <w:p>
+            <w:pPr>
+              <w:pStyle w:val="Compact"/>
+              <w:jc w:val="left"/>
+            </w:pPr>
+            <w:r>
+              <w:t xml:space="preserve">Wk 1 &amp; 2</w:t>
+            </w:r>
+          </w:p>
+        </w:tc>
+        <w:tc>
+          <w:p>
+            <w:pPr>
+              <w:pStyle w:val="Compact"/>
+              <w:jc w:val="left"/>
+            </w:pPr>
+            <w:r>
+              <w:t xml:space="preserve">Online</w:t>
             </w:r>
           </w:p>
         </w:tc>
@@ -1295,40 +1298,40 @@
               <w:jc w:val="right"/>
             </w:pPr>
             <w:r>
-              <w:t xml:space="preserve">Apr 6 W</w:t>
-            </w:r>
-          </w:p>
-        </w:tc>
-        <w:tc>
-          <w:p>
-            <w:pPr>
-              <w:pStyle w:val="Compact"/>
-              <w:jc w:val="left"/>
-            </w:pPr>
-            <w:r>
-              <w:t xml:space="preserve">orkshops W</w:t>
-            </w:r>
-          </w:p>
-        </w:tc>
-        <w:tc>
-          <w:p>
-            <w:pPr>
-              <w:pStyle w:val="Compact"/>
-              <w:jc w:val="left"/>
-            </w:pPr>
-            <w:r>
-              <w:t xml:space="preserve">k 3 &amp; 4 H</w:t>
-            </w:r>
-          </w:p>
-        </w:tc>
-        <w:tc>
-          <w:p>
-            <w:pPr>
-              <w:pStyle w:val="Compact"/>
-              <w:jc w:val="left"/>
-            </w:pPr>
-            <w:r>
-              <w:t xml:space="preserve">arvey 104</w:t>
+              <w:t xml:space="preserve">Apr 6</w:t>
+            </w:r>
+          </w:p>
+        </w:tc>
+        <w:tc>
+          <w:p>
+            <w:pPr>
+              <w:pStyle w:val="Compact"/>
+              <w:jc w:val="left"/>
+            </w:pPr>
+            <w:r>
+              <w:t xml:space="preserve">Workshops</w:t>
+            </w:r>
+          </w:p>
+        </w:tc>
+        <w:tc>
+          <w:p>
+            <w:pPr>
+              <w:pStyle w:val="Compact"/>
+              <w:jc w:val="left"/>
+            </w:pPr>
+            <w:r>
+              <w:t xml:space="preserve">Wk 3 &amp; 4</w:t>
+            </w:r>
+          </w:p>
+        </w:tc>
+        <w:tc>
+          <w:p>
+            <w:pPr>
+              <w:pStyle w:val="Compact"/>
+              <w:jc w:val="left"/>
+            </w:pPr>
+            <w:r>
+              <w:t xml:space="preserve">Harvey 104</w:t>
             </w:r>
           </w:p>
         </w:tc>
@@ -1352,40 +1355,40 @@
               <w:jc w:val="right"/>
             </w:pPr>
             <w:r>
-              <w:t xml:space="preserve">Apr 13 W</w:t>
-            </w:r>
-          </w:p>
-        </w:tc>
-        <w:tc>
-          <w:p>
-            <w:pPr>
-              <w:pStyle w:val="Compact"/>
-              <w:jc w:val="left"/>
-            </w:pPr>
-            <w:r>
-              <w:t xml:space="preserve">orkshops W</w:t>
-            </w:r>
-          </w:p>
-        </w:tc>
-        <w:tc>
-          <w:p>
-            <w:pPr>
-              <w:pStyle w:val="Compact"/>
-              <w:jc w:val="left"/>
-            </w:pPr>
-            <w:r>
-              <w:t xml:space="preserve">k 5 &amp; 6 O</w:t>
-            </w:r>
-          </w:p>
-        </w:tc>
-        <w:tc>
-          <w:p>
-            <w:pPr>
-              <w:pStyle w:val="Compact"/>
-              <w:jc w:val="left"/>
-            </w:pPr>
-            <w:r>
-              <w:t xml:space="preserve">nline</w:t>
+              <w:t xml:space="preserve">Apr 13</w:t>
+            </w:r>
+          </w:p>
+        </w:tc>
+        <w:tc>
+          <w:p>
+            <w:pPr>
+              <w:pStyle w:val="Compact"/>
+              <w:jc w:val="left"/>
+            </w:pPr>
+            <w:r>
+              <w:t xml:space="preserve">Workshops</w:t>
+            </w:r>
+          </w:p>
+        </w:tc>
+        <w:tc>
+          <w:p>
+            <w:pPr>
+              <w:pStyle w:val="Compact"/>
+              <w:jc w:val="left"/>
+            </w:pPr>
+            <w:r>
+              <w:t xml:space="preserve">Wk 5 &amp; 6</w:t>
+            </w:r>
+          </w:p>
+        </w:tc>
+        <w:tc>
+          <w:p>
+            <w:pPr>
+              <w:pStyle w:val="Compact"/>
+              <w:jc w:val="left"/>
+            </w:pPr>
+            <w:r>
+              <w:t xml:space="preserve">Online</w:t>
             </w:r>
           </w:p>
         </w:tc>
@@ -1409,40 +1412,40 @@
               <w:jc w:val="right"/>
             </w:pPr>
             <w:r>
-              <w:t xml:space="preserve">Apr 20 M</w:t>
-            </w:r>
-          </w:p>
-        </w:tc>
-        <w:tc>
-          <w:p>
-            <w:pPr>
-              <w:pStyle w:val="Compact"/>
-              <w:jc w:val="left"/>
-            </w:pPr>
-            <w:r>
-              <w:t xml:space="preserve">idpoint Critique P</w:t>
-            </w:r>
-          </w:p>
-        </w:tc>
-        <w:tc>
-          <w:p>
-            <w:pPr>
-              <w:pStyle w:val="Compact"/>
-              <w:jc w:val="left"/>
-            </w:pPr>
-            <w:r>
-              <w:t xml:space="preserve">roject prototype H</w:t>
-            </w:r>
-          </w:p>
-        </w:tc>
-        <w:tc>
-          <w:p>
-            <w:pPr>
-              <w:pStyle w:val="Compact"/>
-              <w:jc w:val="left"/>
-            </w:pPr>
-            <w:r>
-              <w:t xml:space="preserve">arvey 104</w:t>
+              <w:t xml:space="preserve">Apr 20</w:t>
+            </w:r>
+          </w:p>
+        </w:tc>
+        <w:tc>
+          <w:p>
+            <w:pPr>
+              <w:pStyle w:val="Compact"/>
+              <w:jc w:val="left"/>
+            </w:pPr>
+            <w:r>
+              <w:t xml:space="preserve">Midpoint Critique</w:t>
+            </w:r>
+          </w:p>
+        </w:tc>
+        <w:tc>
+          <w:p>
+            <w:pPr>
+              <w:pStyle w:val="Compact"/>
+              <w:jc w:val="left"/>
+            </w:pPr>
+            <w:r>
+              <w:t xml:space="preserve">Project prototype</w:t>
+            </w:r>
+          </w:p>
+        </w:tc>
+        <w:tc>
+          <w:p>
+            <w:pPr>
+              <w:pStyle w:val="Compact"/>
+              <w:jc w:val="left"/>
+            </w:pPr>
+            <w:r>
+              <w:t xml:space="preserve">Harvey 104</w:t>
             </w:r>
           </w:p>
         </w:tc>
@@ -1466,40 +1469,40 @@
               <w:jc w:val="right"/>
             </w:pPr>
             <w:r>
-              <w:t xml:space="preserve">Apr 27 S</w:t>
-            </w:r>
-          </w:p>
-        </w:tc>
-        <w:tc>
-          <w:p>
-            <w:pPr>
-              <w:pStyle w:val="Compact"/>
-              <w:jc w:val="left"/>
-            </w:pPr>
-            <w:r>
-              <w:t xml:space="preserve">tudio Session -</w:t>
-            </w:r>
-          </w:p>
-        </w:tc>
-        <w:tc>
-          <w:p>
-            <w:pPr>
-              <w:pStyle w:val="Compact"/>
-              <w:jc w:val="left"/>
-            </w:pPr>
-            <w:r>
-              <w:t xml:space="preserve">O</w:t>
-            </w:r>
-          </w:p>
-        </w:tc>
-        <w:tc>
-          <w:p>
-            <w:pPr>
-              <w:pStyle w:val="Compact"/>
-              <w:jc w:val="left"/>
-            </w:pPr>
-            <w:r>
-              <w:t xml:space="preserve">nline</w:t>
+              <w:t xml:space="preserve">Apr 27</w:t>
+            </w:r>
+          </w:p>
+        </w:tc>
+        <w:tc>
+          <w:p>
+            <w:pPr>
+              <w:pStyle w:val="Compact"/>
+              <w:jc w:val="left"/>
+            </w:pPr>
+            <w:r>
+              <w:t xml:space="preserve">Studio Session</w:t>
+            </w:r>
+          </w:p>
+        </w:tc>
+        <w:tc>
+          <w:p>
+            <w:pPr>
+              <w:pStyle w:val="Compact"/>
+              <w:jc w:val="left"/>
+            </w:pPr>
+            <w:r>
+              <w:t xml:space="preserve">-</w:t>
+            </w:r>
+          </w:p>
+        </w:tc>
+        <w:tc>
+          <w:p>
+            <w:pPr>
+              <w:pStyle w:val="Compact"/>
+              <w:jc w:val="left"/>
+            </w:pPr>
+            <w:r>
+              <w:t xml:space="preserve">Online</w:t>
             </w:r>
           </w:p>
         </w:tc>
@@ -1523,40 +1526,40 @@
               <w:jc w:val="right"/>
             </w:pPr>
             <w:r>
-              <w:t xml:space="preserve">May 4 S</w:t>
-            </w:r>
-          </w:p>
-        </w:tc>
-        <w:tc>
-          <w:p>
-            <w:pPr>
-              <w:pStyle w:val="Compact"/>
-              <w:jc w:val="left"/>
-            </w:pPr>
-            <w:r>
-              <w:t xml:space="preserve">tudio Session -</w:t>
-            </w:r>
-          </w:p>
-        </w:tc>
-        <w:tc>
-          <w:p>
-            <w:pPr>
-              <w:pStyle w:val="Compact"/>
-              <w:jc w:val="left"/>
-            </w:pPr>
-            <w:r>
-              <w:t xml:space="preserve">H</w:t>
-            </w:r>
-          </w:p>
-        </w:tc>
-        <w:tc>
-          <w:p>
-            <w:pPr>
-              <w:pStyle w:val="Compact"/>
-              <w:jc w:val="left"/>
-            </w:pPr>
-            <w:r>
-              <w:t xml:space="preserve">arvey 104</w:t>
+              <w:t xml:space="preserve">May 4</w:t>
+            </w:r>
+          </w:p>
+        </w:tc>
+        <w:tc>
+          <w:p>
+            <w:pPr>
+              <w:pStyle w:val="Compact"/>
+              <w:jc w:val="left"/>
+            </w:pPr>
+            <w:r>
+              <w:t xml:space="preserve">Studio Session</w:t>
+            </w:r>
+          </w:p>
+        </w:tc>
+        <w:tc>
+          <w:p>
+            <w:pPr>
+              <w:pStyle w:val="Compact"/>
+              <w:jc w:val="left"/>
+            </w:pPr>
+            <w:r>
+              <w:t xml:space="preserve">-</w:t>
+            </w:r>
+          </w:p>
+        </w:tc>
+        <w:tc>
+          <w:p>
+            <w:pPr>
+              <w:pStyle w:val="Compact"/>
+              <w:jc w:val="left"/>
+            </w:pPr>
+            <w:r>
+              <w:t xml:space="preserve">Harvey 104</w:t>
             </w:r>
           </w:p>
         </w:tc>
@@ -1580,40 +1583,40 @@
               <w:jc w:val="right"/>
             </w:pPr>
             <w:r>
-              <w:t xml:space="preserve">May 11 U</w:t>
-            </w:r>
-          </w:p>
-        </w:tc>
-        <w:tc>
-          <w:p>
-            <w:pPr>
-              <w:pStyle w:val="Compact"/>
-              <w:jc w:val="left"/>
-            </w:pPr>
-            <w:r>
-              <w:t xml:space="preserve">ser Testing -</w:t>
-            </w:r>
-          </w:p>
-        </w:tc>
-        <w:tc>
-          <w:p>
-            <w:pPr>
-              <w:pStyle w:val="Compact"/>
-              <w:jc w:val="left"/>
-            </w:pPr>
-            <w:r>
-              <w:t xml:space="preserve">O</w:t>
-            </w:r>
-          </w:p>
-        </w:tc>
-        <w:tc>
-          <w:p>
-            <w:pPr>
-              <w:pStyle w:val="Compact"/>
-              <w:jc w:val="left"/>
-            </w:pPr>
-            <w:r>
-              <w:t xml:space="preserve">nline</w:t>
+              <w:t xml:space="preserve">May 11</w:t>
+            </w:r>
+          </w:p>
+        </w:tc>
+        <w:tc>
+          <w:p>
+            <w:pPr>
+              <w:pStyle w:val="Compact"/>
+              <w:jc w:val="left"/>
+            </w:pPr>
+            <w:r>
+              <w:t xml:space="preserve">User Testing</w:t>
+            </w:r>
+          </w:p>
+        </w:tc>
+        <w:tc>
+          <w:p>
+            <w:pPr>
+              <w:pStyle w:val="Compact"/>
+              <w:jc w:val="left"/>
+            </w:pPr>
+            <w:r>
+              <w:t xml:space="preserve">-</w:t>
+            </w:r>
+          </w:p>
+        </w:tc>
+        <w:tc>
+          <w:p>
+            <w:pPr>
+              <w:pStyle w:val="Compact"/>
+              <w:jc w:val="left"/>
+            </w:pPr>
+            <w:r>
+              <w:t xml:space="preserve">Online</w:t>
             </w:r>
           </w:p>
         </w:tc>
@@ -1637,40 +1640,43 @@
               <w:jc w:val="right"/>
             </w:pPr>
             <w:r>
-              <w:t xml:space="preserve">May 18 _</w:t>
-            </w:r>
-          </w:p>
-        </w:tc>
-        <w:tc>
-          <w:p>
-            <w:pPr>
-              <w:pStyle w:val="Compact"/>
-              <w:jc w:val="left"/>
-            </w:pPr>
-            <w:r>
-              <w:t xml:space="preserve">Final due_ F</w:t>
-            </w:r>
-          </w:p>
-        </w:tc>
-        <w:tc>
-          <w:p>
-            <w:pPr>
-              <w:pStyle w:val="Compact"/>
-              <w:jc w:val="left"/>
-            </w:pPr>
-            <w:r>
-              <w:t xml:space="preserve">inal Project H</w:t>
-            </w:r>
-          </w:p>
-        </w:tc>
-        <w:tc>
-          <w:p>
-            <w:pPr>
-              <w:pStyle w:val="Compact"/>
-              <w:jc w:val="left"/>
-            </w:pPr>
-            <w:r>
-              <w:t xml:space="preserve">arvey 104</w:t>
+              <w:t xml:space="preserve">May 18</w:t>
+            </w:r>
+          </w:p>
+        </w:tc>
+        <w:tc>
+          <w:p>
+            <w:pPr>
+              <w:pStyle w:val="Compact"/>
+              <w:jc w:val="left"/>
+            </w:pPr>
+            <w:r>
+              <w:rPr>
+                <w:i/>
+              </w:rPr>
+              <w:t xml:space="preserve">Final due</w:t>
+            </w:r>
+          </w:p>
+        </w:tc>
+        <w:tc>
+          <w:p>
+            <w:pPr>
+              <w:pStyle w:val="Compact"/>
+              <w:jc w:val="left"/>
+            </w:pPr>
+            <w:r>
+              <w:t xml:space="preserve">Final Project</w:t>
+            </w:r>
+          </w:p>
+        </w:tc>
+        <w:tc>
+          <w:p>
+            <w:pPr>
+              <w:pStyle w:val="Compact"/>
+              <w:jc w:val="left"/>
+            </w:pPr>
+            <w:r>
+              <w:t xml:space="preserve">Harvey 104</w:t>
             </w:r>
           </w:p>
         </w:tc>

</xml_diff>

<commit_message>
changed mode for course meeting
</commit_message>
<xml_diff>
--- a/word/multimedia-studio.docx
+++ b/word/multimedia-studio.docx
@@ -929,7 +929,7 @@
               <w:jc w:val="left"/>
             </w:pPr>
             <w:r>
-              <w:t xml:space="preserve">Harvey 104</w:t>
+              <w:t xml:space="preserve">Online</w:t>
             </w:r>
           </w:p>
         </w:tc>
@@ -986,7 +986,7 @@
               <w:jc w:val="left"/>
             </w:pPr>
             <w:r>
-              <w:t xml:space="preserve">Online</w:t>
+              <w:t xml:space="preserve">Harvey 104</w:t>
             </w:r>
           </w:p>
         </w:tc>

</xml_diff>

<commit_message>
fixed tutorial assignment in studio
</commit_message>
<xml_diff>
--- a/word/multimedia-studio.docx
+++ b/word/multimedia-studio.docx
@@ -2292,24 +2292,6 @@
       </w:r>
       <w:r>
         <w:t xml:space="preserve">of time.</w:t>
-      </w:r>
-    </w:p>
-    <w:p>
-      <w:pPr>
-        <w:pStyle w:val="Compact"/>
-        <w:numPr>
-          <w:numId w:val="1005"/>
-          <w:ilvl w:val="0"/>
-        </w:numPr>
-      </w:pPr>
-      <w:r>
-        <w:t xml:space="preserve">Wrap up the workshop by re-stating the main principles and highlighting</w:t>
-      </w:r>
-      <w:r>
-        <w:t xml:space="preserve"> </w:t>
-      </w:r>
-      <w:r>
-        <w:t xml:space="preserve">examples of the work of the participants.</w:t>
       </w:r>
     </w:p>
     <w:p>

</xml_diff>

<commit_message>
fixed modified date bug in build, added 2021 studio projects
</commit_message>
<xml_diff>
--- a/word/multimedia-studio.docx
+++ b/word/multimedia-studio.docx
@@ -550,11 +550,103 @@
       <w:pPr>
         <w:pStyle w:val="Heading2"/>
       </w:pPr>
-      <w:bookmarkStart w:id="25" w:name="required-texts"/>
+      <w:bookmarkStart w:id="25" w:name="previous-studio-projects"/>
+      <w:r>
+        <w:t xml:space="preserve">Previous studio projects</w:t>
+      </w:r>
+      <w:bookmarkEnd w:id="25"/>
+    </w:p>
+    <w:p>
+      <w:pPr>
+        <w:numPr>
+          <w:ilvl w:val="0"/>
+          <w:numId w:val="1003"/>
+        </w:numPr>
+        <w:pStyle w:val="Compact"/>
+      </w:pPr>
+      <w:hyperlink r:id="rId26">
+        <w:r>
+          <w:rPr>
+            <w:rStyle w:val="Hyperlink"/>
+          </w:rPr>
+          <w:t xml:space="preserve">2021</w:t>
+        </w:r>
+        <w:r>
+          <w:rPr>
+            <w:rStyle w:val="Hyperlink"/>
+          </w:rPr>
+          <w:t xml:space="preserve"> </w:t>
+        </w:r>
+        <w:r>
+          <w:rPr>
+            <w:rStyle w:val="Hyperlink"/>
+          </w:rPr>
+          <w:t xml:space="preserve">“</w:t>
+        </w:r>
+        <w:r>
+          <w:rPr>
+            <w:rStyle w:val="Hyperlink"/>
+          </w:rPr>
+          <w:t xml:space="preserve">School Desegragation Studio</w:t>
+        </w:r>
+        <w:r>
+          <w:rPr>
+            <w:rStyle w:val="Hyperlink"/>
+          </w:rPr>
+          <w:t xml:space="preserve">”</w:t>
+        </w:r>
+      </w:hyperlink>
+    </w:p>
+    <w:p>
+      <w:pPr>
+        <w:numPr>
+          <w:ilvl w:val="0"/>
+          <w:numId w:val="1003"/>
+        </w:numPr>
+        <w:pStyle w:val="Compact"/>
+      </w:pPr>
+      <w:hyperlink r:id="rId26">
+        <w:r>
+          <w:rPr>
+            <w:rStyle w:val="Hyperlink"/>
+          </w:rPr>
+          <w:t xml:space="preserve">2020</w:t>
+        </w:r>
+        <w:r>
+          <w:rPr>
+            <w:rStyle w:val="Hyperlink"/>
+          </w:rPr>
+          <w:t xml:space="preserve"> </w:t>
+        </w:r>
+        <w:r>
+          <w:rPr>
+            <w:rStyle w:val="Hyperlink"/>
+          </w:rPr>
+          <w:t xml:space="preserve">“</w:t>
+        </w:r>
+        <w:r>
+          <w:rPr>
+            <w:rStyle w:val="Hyperlink"/>
+          </w:rPr>
+          <w:t xml:space="preserve">Smart Cities Studio</w:t>
+        </w:r>
+        <w:r>
+          <w:rPr>
+            <w:rStyle w:val="Hyperlink"/>
+          </w:rPr>
+          <w:t xml:space="preserve">”</w:t>
+        </w:r>
+      </w:hyperlink>
+    </w:p>
+    <w:p>
+      <w:pPr>
+        <w:pStyle w:val="Heading2"/>
+      </w:pPr>
+      <w:bookmarkStart w:id="27" w:name="required-texts"/>
       <w:r>
         <w:t xml:space="preserve">Required texts</w:t>
       </w:r>
-      <w:bookmarkEnd w:id="25"/>
+      <w:bookmarkEnd w:id="27"/>
     </w:p>
     <w:p>
       <w:pPr>
@@ -578,7 +670,7 @@
       <w:r>
         <w:t xml:space="preserve"> </w:t>
       </w:r>
-      <w:hyperlink r:id="rId26">
+      <w:hyperlink r:id="rId28">
         <w:r>
           <w:rPr>
             <w:rStyle w:val="Hyperlink"/>
@@ -609,7 +701,7 @@
       <w:r>
         <w:t xml:space="preserve"> </w:t>
       </w:r>
-      <w:hyperlink r:id="rId27">
+      <w:hyperlink r:id="rId29">
         <w:r>
           <w:rPr>
             <w:rStyle w:val="Hyperlink"/>
@@ -622,11 +714,11 @@
       <w:pPr>
         <w:pStyle w:val="Heading2"/>
       </w:pPr>
-      <w:bookmarkStart w:id="28" w:name="optional-text"/>
+      <w:bookmarkStart w:id="30" w:name="optional-text"/>
       <w:r>
         <w:t xml:space="preserve">Optional text</w:t>
       </w:r>
-      <w:bookmarkEnd w:id="28"/>
+      <w:bookmarkEnd w:id="30"/>
     </w:p>
     <w:p>
       <w:pPr>
@@ -650,7 +742,7 @@
       <w:r>
         <w:t xml:space="preserve"> </w:t>
       </w:r>
-      <w:hyperlink r:id="rId29">
+      <w:hyperlink r:id="rId31">
         <w:r>
           <w:rPr>
             <w:rStyle w:val="Hyperlink"/>
@@ -663,11 +755,11 @@
       <w:pPr>
         <w:pStyle w:val="Heading2"/>
       </w:pPr>
-      <w:bookmarkStart w:id="30" w:name="class-meetings"/>
+      <w:bookmarkStart w:id="32" w:name="class-meetings"/>
       <w:r>
         <w:t xml:space="preserve">Class meetings</w:t>
       </w:r>
-      <w:bookmarkEnd w:id="30"/>
+      <w:bookmarkEnd w:id="32"/>
     </w:p>
     <w:tbl>
       <w:tblPr>
@@ -820,7 +912,7 @@
             <w:r>
               <w:t xml:space="preserve">zoom [</w:t>
             </w:r>
-            <w:hyperlink r:id="rId31">
+            <w:hyperlink r:id="rId33">
               <w:r>
                 <w:rPr>
                   <w:rStyle w:val="Hyperlink"/>
@@ -945,7 +1037,7 @@
             <w:r>
               <w:t xml:space="preserve">zoom [</w:t>
             </w:r>
-            <w:hyperlink r:id="rId31">
+            <w:hyperlink r:id="rId33">
               <w:r>
                 <w:rPr>
                   <w:rStyle w:val="Hyperlink"/>
@@ -1070,7 +1162,7 @@
             <w:r>
               <w:t xml:space="preserve">zoom [</w:t>
             </w:r>
-            <w:hyperlink r:id="rId31">
+            <w:hyperlink r:id="rId33">
               <w:r>
                 <w:rPr>
                   <w:rStyle w:val="Hyperlink"/>
@@ -1138,7 +1230,7 @@
             <w:r>
               <w:t xml:space="preserve">zoom [</w:t>
             </w:r>
-            <w:hyperlink r:id="rId31">
+            <w:hyperlink r:id="rId33">
               <w:r>
                 <w:rPr>
                   <w:rStyle w:val="Hyperlink"/>
@@ -1258,7 +1350,7 @@
             <w:r>
               <w:t xml:space="preserve">zoom [</w:t>
             </w:r>
-            <w:hyperlink r:id="rId31">
+            <w:hyperlink r:id="rId33">
               <w:r>
                 <w:rPr>
                   <w:rStyle w:val="Hyperlink"/>
@@ -1383,7 +1475,7 @@
             <w:r>
               <w:t xml:space="preserve">zoom [</w:t>
             </w:r>
-            <w:hyperlink r:id="rId31">
+            <w:hyperlink r:id="rId33">
               <w:r>
                 <w:rPr>
                   <w:rStyle w:val="Hyperlink"/>
@@ -1508,7 +1600,7 @@
             <w:r>
               <w:t xml:space="preserve">zoom [</w:t>
             </w:r>
-            <w:hyperlink r:id="rId31">
+            <w:hyperlink r:id="rId33">
               <w:r>
                 <w:rPr>
                   <w:rStyle w:val="Hyperlink"/>
@@ -1633,7 +1725,7 @@
             <w:r>
               <w:t xml:space="preserve">zoom [</w:t>
             </w:r>
-            <w:hyperlink r:id="rId31">
+            <w:hyperlink r:id="rId33">
               <w:r>
                 <w:rPr>
                   <w:rStyle w:val="Hyperlink"/>
@@ -1826,21 +1918,21 @@
       <w:pPr>
         <w:pStyle w:val="Heading2"/>
       </w:pPr>
-      <w:bookmarkStart w:id="32" w:name="assignments"/>
+      <w:bookmarkStart w:id="34" w:name="assignments"/>
       <w:r>
         <w:t xml:space="preserve">Assignments</w:t>
       </w:r>
-      <w:bookmarkEnd w:id="32"/>
+      <w:bookmarkEnd w:id="34"/>
     </w:p>
     <w:p>
       <w:pPr>
         <w:pStyle w:val="Heading3"/>
       </w:pPr>
-      <w:bookmarkStart w:id="33" w:name="grading"/>
+      <w:bookmarkStart w:id="35" w:name="grading"/>
       <w:r>
         <w:t xml:space="preserve">Grading</w:t>
       </w:r>
-      <w:bookmarkEnd w:id="33"/>
+      <w:bookmarkEnd w:id="35"/>
     </w:p>
     <w:tbl>
       <w:tblPr>
@@ -2061,11 +2153,11 @@
       <w:pPr>
         <w:pStyle w:val="Heading3"/>
       </w:pPr>
-      <w:bookmarkStart w:id="34" w:name="participation"/>
+      <w:bookmarkStart w:id="36" w:name="participation"/>
       <w:r>
         <w:t xml:space="preserve">Participation</w:t>
       </w:r>
-      <w:bookmarkEnd w:id="34"/>
+      <w:bookmarkEnd w:id="36"/>
     </w:p>
     <w:p>
       <w:pPr>
@@ -2121,11 +2213,11 @@
       <w:pPr>
         <w:pStyle w:val="Heading3"/>
       </w:pPr>
-      <w:bookmarkStart w:id="35" w:name="topic-briefing"/>
+      <w:bookmarkStart w:id="37" w:name="topic-briefing"/>
       <w:r>
         <w:t xml:space="preserve">Topic briefing</w:t>
       </w:r>
-      <w:bookmarkEnd w:id="35"/>
+      <w:bookmarkEnd w:id="37"/>
     </w:p>
     <w:p>
       <w:pPr>
@@ -2205,11 +2297,11 @@
       <w:pPr>
         <w:pStyle w:val="Heading3"/>
       </w:pPr>
-      <w:bookmarkStart w:id="36" w:name="multimedia-on-multimedia"/>
+      <w:bookmarkStart w:id="38" w:name="multimedia-on-multimedia"/>
       <w:r>
         <w:t xml:space="preserve">Multimedia on multimedia</w:t>
       </w:r>
-      <w:bookmarkEnd w:id="36"/>
+      <w:bookmarkEnd w:id="38"/>
     </w:p>
     <w:p>
       <w:pPr>
@@ -2343,7 +2435,7 @@
       <w:pPr>
         <w:numPr>
           <w:ilvl w:val="0"/>
-          <w:numId w:val="1003"/>
+          <w:numId w:val="1004"/>
         </w:numPr>
         <w:pStyle w:val="Compact"/>
       </w:pPr>
@@ -2362,7 +2454,7 @@
       <w:r>
         <w:t xml:space="preserve"> </w:t>
       </w:r>
-      <w:hyperlink r:id="rId37">
+      <w:hyperlink r:id="rId39">
         <w:r>
           <w:rPr>
             <w:rStyle w:val="Hyperlink"/>
@@ -2379,7 +2471,7 @@
       <w:r>
         <w:t xml:space="preserve"> </w:t>
       </w:r>
-      <w:hyperlink r:id="rId38">
+      <w:hyperlink r:id="rId40">
         <w:r>
           <w:rPr>
             <w:rStyle w:val="Hyperlink"/>
@@ -2392,7 +2484,7 @@
       <w:pPr>
         <w:numPr>
           <w:ilvl w:val="0"/>
-          <w:numId w:val="1003"/>
+          <w:numId w:val="1004"/>
         </w:numPr>
         <w:pStyle w:val="Compact"/>
       </w:pPr>
@@ -2411,7 +2503,7 @@
       <w:r>
         <w:t xml:space="preserve"> </w:t>
       </w:r>
-      <w:hyperlink r:id="rId39">
+      <w:hyperlink r:id="rId41">
         <w:r>
           <w:rPr>
             <w:rStyle w:val="Hyperlink"/>
@@ -2428,7 +2520,7 @@
       <w:r>
         <w:t xml:space="preserve"> </w:t>
       </w:r>
-      <w:hyperlink r:id="rId39">
+      <w:hyperlink r:id="rId41">
         <w:r>
           <w:rPr>
             <w:rStyle w:val="Hyperlink"/>
@@ -2441,7 +2533,7 @@
       <w:pPr>
         <w:numPr>
           <w:ilvl w:val="0"/>
-          <w:numId w:val="1003"/>
+          <w:numId w:val="1004"/>
         </w:numPr>
         <w:pStyle w:val="Compact"/>
       </w:pPr>
@@ -2456,253 +2548,6 @@
       </w:r>
       <w:r>
         <w:t xml:space="preserve">Clark, chapters 6 &amp; 7</w:t>
-      </w:r>
-    </w:p>
-    <w:p>
-      <w:pPr>
-        <w:numPr>
-          <w:ilvl w:val="0"/>
-          <w:numId w:val="1003"/>
-        </w:numPr>
-        <w:pStyle w:val="Compact"/>
-      </w:pPr>
-      <w:r>
-        <w:rPr>
-          <w:b/>
-        </w:rPr>
-        <w:t xml:space="preserve">Coherence, Personalization, Segmenting:</w:t>
-      </w:r>
-      <w:r>
-        <w:t xml:space="preserve"> </w:t>
-      </w:r>
-      <w:r>
-        <w:t xml:space="preserve">Clark, chapters 8, 9, &amp; 10 (3 people)</w:t>
-      </w:r>
-    </w:p>
-    <w:p>
-      <w:pPr>
-        <w:pStyle w:val="Heading3"/>
-      </w:pPr>
-      <w:bookmarkStart w:id="40" w:name="workshops-multimedia-tutorial"/>
-      <w:r>
-        <w:t xml:space="preserve">Workshops: multimedia tutorial</w:t>
-      </w:r>
-      <w:bookmarkEnd w:id="40"/>
-    </w:p>
-    <w:p>
-      <w:pPr>
-        <w:pStyle w:val="FirstParagraph"/>
-      </w:pPr>
-      <w:r>
-        <w:t xml:space="preserve">You will be working alone for your multimedia workshop. For this project you</w:t>
-      </w:r>
-      <w:r>
-        <w:t xml:space="preserve"> </w:t>
-      </w:r>
-      <w:r>
-        <w:t xml:space="preserve">will create a</w:t>
-      </w:r>
-      <w:r>
-        <w:t xml:space="preserve"> </w:t>
-      </w:r>
-      <w:r>
-        <w:t xml:space="preserve">“</w:t>
-      </w:r>
-      <w:r>
-        <w:t xml:space="preserve">how to</w:t>
-      </w:r>
-      <w:r>
-        <w:t xml:space="preserve">”</w:t>
-      </w:r>
-      <w:r>
-        <w:t xml:space="preserve"> </w:t>
-      </w:r>
-      <w:r>
-        <w:t xml:space="preserve">or series of</w:t>
-      </w:r>
-      <w:r>
-        <w:t xml:space="preserve"> </w:t>
-      </w:r>
-      <w:r>
-        <w:t xml:space="preserve">“</w:t>
-      </w:r>
-      <w:r>
-        <w:t xml:space="preserve">how to</w:t>
-      </w:r>
-      <w:r>
-        <w:t xml:space="preserve">”</w:t>
-      </w:r>
-      <w:r>
-        <w:t xml:space="preserve"> </w:t>
-      </w:r>
-      <w:r>
-        <w:t xml:space="preserve">videos that feature a specific</w:t>
-      </w:r>
-      <w:r>
-        <w:t xml:space="preserve"> </w:t>
-      </w:r>
-      <w:r>
-        <w:t xml:space="preserve">multimedia authoring technique and tool. Choose a multimedia authoring tool that</w:t>
-      </w:r>
-      <w:r>
-        <w:t xml:space="preserve"> </w:t>
-      </w:r>
-      <w:r>
-        <w:t xml:space="preserve">you know well or want to become expert in. Design a 10-15 minute tutorial that</w:t>
-      </w:r>
-      <w:r>
-        <w:t xml:space="preserve"> </w:t>
-      </w:r>
-      <w:r>
-        <w:t xml:space="preserve">describes how (and why/when) to use it. Your video should be in the format of a</w:t>
-      </w:r>
-      <w:r>
-        <w:t xml:space="preserve"> </w:t>
-      </w:r>
-      <w:r>
-        <w:t xml:space="preserve">“</w:t>
-      </w:r>
-      <w:r>
-        <w:t xml:space="preserve">quickstart</w:t>
-      </w:r>
-      <w:r>
-        <w:t xml:space="preserve">”</w:t>
-      </w:r>
-      <w:r>
-        <w:t xml:space="preserve"> </w:t>
-      </w:r>
-      <w:r>
-        <w:t xml:space="preserve">that isn’t comprehensive, but demonstrates the key skills that you</w:t>
-      </w:r>
-      <w:r>
-        <w:t xml:space="preserve"> </w:t>
-      </w:r>
-      <w:r>
-        <w:t xml:space="preserve">think the rest of us should know to get started. Some of the tools have room for</w:t>
-      </w:r>
-      <w:r>
-        <w:t xml:space="preserve"> </w:t>
-      </w:r>
-      <w:r>
-        <w:t xml:space="preserve">than one workshop, in this case, one presenter will work on the quickstart video</w:t>
-      </w:r>
-      <w:r>
-        <w:t xml:space="preserve"> </w:t>
-      </w:r>
-      <w:r>
-        <w:t xml:space="preserve">and the other will feature more advanced topics.Every workshop must also include</w:t>
-      </w:r>
-      <w:r>
-        <w:t xml:space="preserve"> </w:t>
-      </w:r>
-      <w:r>
-        <w:t xml:space="preserve">a curated list of documentation and other high quality tutorials.</w:t>
-      </w:r>
-    </w:p>
-    <w:p>
-      <w:pPr>
-        <w:pStyle w:val="BodyText"/>
-      </w:pPr>
-      <w:r>
-        <w:t xml:space="preserve">Please post your tutorial(s)on YouTube and post the link in our</w:t>
-      </w:r>
-      <w:r>
-        <w:t xml:space="preserve"> </w:t>
-      </w:r>
-      <w:r>
-        <w:t xml:space="preserve">“</w:t>
-      </w:r>
-      <w:r>
-        <w:t xml:space="preserve">multimedia</w:t>
-      </w:r>
-      <w:r>
-        <w:t xml:space="preserve"> </w:t>
-      </w:r>
-      <w:r>
-        <w:t xml:space="preserve">tutorial</w:t>
-      </w:r>
-      <w:r>
-        <w:t xml:space="preserve">”</w:t>
-      </w:r>
-      <w:r>
-        <w:t xml:space="preserve"> </w:t>
-      </w:r>
-      <w:r>
-        <w:t xml:space="preserve">discussion forum (with its own title). Also post the links to docs and</w:t>
-      </w:r>
-      <w:r>
-        <w:t xml:space="preserve"> </w:t>
-      </w:r>
-      <w:r>
-        <w:t xml:space="preserve">other tutorials here. Monitor the forum for feedback and questions regarding</w:t>
-      </w:r>
-      <w:r>
-        <w:t xml:space="preserve"> </w:t>
-      </w:r>
-      <w:r>
-        <w:t xml:space="preserve">your tool.</w:t>
-      </w:r>
-    </w:p>
-    <w:p>
-      <w:pPr>
-        <w:pStyle w:val="Heading2"/>
-      </w:pPr>
-      <w:bookmarkStart w:id="41" w:name="multimedia-project"/>
-      <w:r>
-        <w:t xml:space="preserve">Multimedia project</w:t>
-      </w:r>
-      <w:bookmarkEnd w:id="41"/>
-    </w:p>
-    <w:p>
-      <w:pPr>
-        <w:pStyle w:val="FirstParagraph"/>
-      </w:pPr>
-      <w:r>
-        <w:t xml:space="preserve">The culminating work for this class is your</w:t>
-      </w:r>
-      <w:r>
-        <w:t xml:space="preserve"> </w:t>
-      </w:r>
-      <w:r>
-        <w:rPr>
-          <w:i/>
-        </w:rPr>
-        <w:t xml:space="preserve">multimedia project</w:t>
-      </w:r>
-      <w:r>
-        <w:t xml:space="preserve">. Everyone will</w:t>
-      </w:r>
-      <w:r>
-        <w:t xml:space="preserve"> </w:t>
-      </w:r>
-      <w:r>
-        <w:t xml:space="preserve">work on their own individual project. They will produce a multimedia work that</w:t>
-      </w:r>
-      <w:r>
-        <w:t xml:space="preserve"> </w:t>
-      </w:r>
-      <w:r>
-        <w:t xml:space="preserve">demonstrates their skills as a designer and producer of multimedia, their</w:t>
-      </w:r>
-      <w:r>
-        <w:t xml:space="preserve"> </w:t>
-      </w:r>
-      <w:r>
-        <w:t xml:space="preserve">knowledge of the studio topic, and their understanding of the learning sciences</w:t>
-      </w:r>
-      <w:r>
-        <w:t xml:space="preserve"> </w:t>
-      </w:r>
-      <w:r>
-        <w:t xml:space="preserve">of multimedia.</w:t>
-      </w:r>
-    </w:p>
-    <w:p>
-      <w:pPr>
-        <w:pStyle w:val="BodyText"/>
-      </w:pPr>
-      <w:r>
-        <w:t xml:space="preserve">You should begin thinking about your project during the first week of class. Consider:</w:t>
       </w:r>
     </w:p>
     <w:p>
@@ -2714,51 +2559,242 @@
         <w:pStyle w:val="Compact"/>
       </w:pPr>
       <w:r>
-        <w:t xml:space="preserve">what types of multimedia do you find the most interesting and engaging?</w:t>
-      </w:r>
-    </w:p>
-    <w:p>
-      <w:pPr>
-        <w:numPr>
-          <w:ilvl w:val="0"/>
-          <w:numId w:val="1004"/>
-        </w:numPr>
-        <w:pStyle w:val="Compact"/>
-      </w:pPr>
-      <w:r>
-        <w:t xml:space="preserve">what are your strengths?</w:t>
-      </w:r>
-    </w:p>
-    <w:p>
-      <w:pPr>
-        <w:numPr>
-          <w:ilvl w:val="0"/>
-          <w:numId w:val="1004"/>
-        </w:numPr>
-        <w:pStyle w:val="Compact"/>
-      </w:pPr>
-      <w:r>
-        <w:t xml:space="preserve">what would you like to learn more about?</w:t>
-      </w:r>
-    </w:p>
-    <w:p>
-      <w:pPr>
-        <w:numPr>
-          <w:ilvl w:val="0"/>
-          <w:numId w:val="1004"/>
-        </w:numPr>
-        <w:pStyle w:val="Compact"/>
-      </w:pPr>
-      <w:r>
-        <w:t xml:space="preserve">what skills and demos would you like to highlight as a professional educational technologist?</w:t>
-      </w:r>
+        <w:rPr>
+          <w:b/>
+        </w:rPr>
+        <w:t xml:space="preserve">Coherence, Personalization, Segmenting:</w:t>
+      </w:r>
+      <w:r>
+        <w:t xml:space="preserve"> </w:t>
+      </w:r>
+      <w:r>
+        <w:t xml:space="preserve">Clark, chapters 8, 9, &amp; 10 (3 people)</w:t>
+      </w:r>
+    </w:p>
+    <w:p>
+      <w:pPr>
+        <w:pStyle w:val="Heading3"/>
+      </w:pPr>
+      <w:bookmarkStart w:id="42" w:name="workshops-multimedia-tutorial"/>
+      <w:r>
+        <w:t xml:space="preserve">Workshops: multimedia tutorial</w:t>
+      </w:r>
+      <w:bookmarkEnd w:id="42"/>
     </w:p>
     <w:p>
       <w:pPr>
         <w:pStyle w:val="FirstParagraph"/>
       </w:pPr>
       <w:r>
-        <w:t xml:space="preserve">Past Studio projects include:</w:t>
+        <w:t xml:space="preserve">You will be working alone for your multimedia workshop. For this project you</w:t>
+      </w:r>
+      <w:r>
+        <w:t xml:space="preserve"> </w:t>
+      </w:r>
+      <w:r>
+        <w:t xml:space="preserve">will create a</w:t>
+      </w:r>
+      <w:r>
+        <w:t xml:space="preserve"> </w:t>
+      </w:r>
+      <w:r>
+        <w:t xml:space="preserve">“</w:t>
+      </w:r>
+      <w:r>
+        <w:t xml:space="preserve">how to</w:t>
+      </w:r>
+      <w:r>
+        <w:t xml:space="preserve">”</w:t>
+      </w:r>
+      <w:r>
+        <w:t xml:space="preserve"> </w:t>
+      </w:r>
+      <w:r>
+        <w:t xml:space="preserve">or series of</w:t>
+      </w:r>
+      <w:r>
+        <w:t xml:space="preserve"> </w:t>
+      </w:r>
+      <w:r>
+        <w:t xml:space="preserve">“</w:t>
+      </w:r>
+      <w:r>
+        <w:t xml:space="preserve">how to</w:t>
+      </w:r>
+      <w:r>
+        <w:t xml:space="preserve">”</w:t>
+      </w:r>
+      <w:r>
+        <w:t xml:space="preserve"> </w:t>
+      </w:r>
+      <w:r>
+        <w:t xml:space="preserve">videos that feature a specific</w:t>
+      </w:r>
+      <w:r>
+        <w:t xml:space="preserve"> </w:t>
+      </w:r>
+      <w:r>
+        <w:t xml:space="preserve">multimedia authoring technique and tool. Choose a multimedia authoring tool that</w:t>
+      </w:r>
+      <w:r>
+        <w:t xml:space="preserve"> </w:t>
+      </w:r>
+      <w:r>
+        <w:t xml:space="preserve">you know well or want to become expert in. Design a 10-15 minute tutorial that</w:t>
+      </w:r>
+      <w:r>
+        <w:t xml:space="preserve"> </w:t>
+      </w:r>
+      <w:r>
+        <w:t xml:space="preserve">describes how (and why/when) to use it. Your video should be in the format of a</w:t>
+      </w:r>
+      <w:r>
+        <w:t xml:space="preserve"> </w:t>
+      </w:r>
+      <w:r>
+        <w:t xml:space="preserve">“</w:t>
+      </w:r>
+      <w:r>
+        <w:t xml:space="preserve">quickstart</w:t>
+      </w:r>
+      <w:r>
+        <w:t xml:space="preserve">”</w:t>
+      </w:r>
+      <w:r>
+        <w:t xml:space="preserve"> </w:t>
+      </w:r>
+      <w:r>
+        <w:t xml:space="preserve">that isn’t comprehensive, but demonstrates the key skills that you</w:t>
+      </w:r>
+      <w:r>
+        <w:t xml:space="preserve"> </w:t>
+      </w:r>
+      <w:r>
+        <w:t xml:space="preserve">think the rest of us should know to get started. Some of the tools have room for</w:t>
+      </w:r>
+      <w:r>
+        <w:t xml:space="preserve"> </w:t>
+      </w:r>
+      <w:r>
+        <w:t xml:space="preserve">than one workshop, in this case, one presenter will work on the quickstart video</w:t>
+      </w:r>
+      <w:r>
+        <w:t xml:space="preserve"> </w:t>
+      </w:r>
+      <w:r>
+        <w:t xml:space="preserve">and the other will feature more advanced topics.Every workshop must also include</w:t>
+      </w:r>
+      <w:r>
+        <w:t xml:space="preserve"> </w:t>
+      </w:r>
+      <w:r>
+        <w:t xml:space="preserve">a curated list of documentation and other high quality tutorials.</w:t>
+      </w:r>
+    </w:p>
+    <w:p>
+      <w:pPr>
+        <w:pStyle w:val="BodyText"/>
+      </w:pPr>
+      <w:r>
+        <w:t xml:space="preserve">Please post your tutorial(s)on YouTube and post the link in our</w:t>
+      </w:r>
+      <w:r>
+        <w:t xml:space="preserve"> </w:t>
+      </w:r>
+      <w:r>
+        <w:t xml:space="preserve">“</w:t>
+      </w:r>
+      <w:r>
+        <w:t xml:space="preserve">multimedia</w:t>
+      </w:r>
+      <w:r>
+        <w:t xml:space="preserve"> </w:t>
+      </w:r>
+      <w:r>
+        <w:t xml:space="preserve">tutorial</w:t>
+      </w:r>
+      <w:r>
+        <w:t xml:space="preserve">”</w:t>
+      </w:r>
+      <w:r>
+        <w:t xml:space="preserve"> </w:t>
+      </w:r>
+      <w:r>
+        <w:t xml:space="preserve">discussion forum (with its own title). Also post the links to docs and</w:t>
+      </w:r>
+      <w:r>
+        <w:t xml:space="preserve"> </w:t>
+      </w:r>
+      <w:r>
+        <w:t xml:space="preserve">other tutorials here. Monitor the forum for feedback and questions regarding</w:t>
+      </w:r>
+      <w:r>
+        <w:t xml:space="preserve"> </w:t>
+      </w:r>
+      <w:r>
+        <w:t xml:space="preserve">your tool.</w:t>
+      </w:r>
+    </w:p>
+    <w:p>
+      <w:pPr>
+        <w:pStyle w:val="Heading2"/>
+      </w:pPr>
+      <w:bookmarkStart w:id="43" w:name="multimedia-project"/>
+      <w:r>
+        <w:t xml:space="preserve">Multimedia project</w:t>
+      </w:r>
+      <w:bookmarkEnd w:id="43"/>
+    </w:p>
+    <w:p>
+      <w:pPr>
+        <w:pStyle w:val="FirstParagraph"/>
+      </w:pPr>
+      <w:r>
+        <w:t xml:space="preserve">The culminating work for this class is your</w:t>
+      </w:r>
+      <w:r>
+        <w:t xml:space="preserve"> </w:t>
+      </w:r>
+      <w:r>
+        <w:rPr>
+          <w:i/>
+        </w:rPr>
+        <w:t xml:space="preserve">multimedia project</w:t>
+      </w:r>
+      <w:r>
+        <w:t xml:space="preserve">. Everyone will</w:t>
+      </w:r>
+      <w:r>
+        <w:t xml:space="preserve"> </w:t>
+      </w:r>
+      <w:r>
+        <w:t xml:space="preserve">work on their own individual project. They will produce a multimedia work that</w:t>
+      </w:r>
+      <w:r>
+        <w:t xml:space="preserve"> </w:t>
+      </w:r>
+      <w:r>
+        <w:t xml:space="preserve">demonstrates their skills as a designer and producer of multimedia, their</w:t>
+      </w:r>
+      <w:r>
+        <w:t xml:space="preserve"> </w:t>
+      </w:r>
+      <w:r>
+        <w:t xml:space="preserve">knowledge of the studio topic, and their understanding of the learning sciences</w:t>
+      </w:r>
+      <w:r>
+        <w:t xml:space="preserve"> </w:t>
+      </w:r>
+      <w:r>
+        <w:t xml:space="preserve">of multimedia.</w:t>
+      </w:r>
+    </w:p>
+    <w:p>
+      <w:pPr>
+        <w:pStyle w:val="BodyText"/>
+      </w:pPr>
+      <w:r>
+        <w:t xml:space="preserve">You should begin thinking about your project during the first week of class. Consider:</w:t>
       </w:r>
     </w:p>
     <w:p>
@@ -2770,7 +2806,7 @@
         <w:pStyle w:val="Compact"/>
       </w:pPr>
       <w:r>
-        <w:t xml:space="preserve">instructional videos</w:t>
+        <w:t xml:space="preserve">what types of multimedia do you find the most interesting and engaging?</w:t>
       </w:r>
     </w:p>
     <w:p>
@@ -2782,7 +2818,7 @@
         <w:pStyle w:val="Compact"/>
       </w:pPr>
       <w:r>
-        <w:t xml:space="preserve">documentary videos</w:t>
+        <w:t xml:space="preserve">what are your strengths?</w:t>
       </w:r>
     </w:p>
     <w:p>
@@ -2794,7 +2830,7 @@
         <w:pStyle w:val="Compact"/>
       </w:pPr>
       <w:r>
-        <w:t xml:space="preserve">animations</w:t>
+        <w:t xml:space="preserve">what would you like to learn more about?</w:t>
       </w:r>
     </w:p>
     <w:p>
@@ -2806,364 +2842,15 @@
         <w:pStyle w:val="Compact"/>
       </w:pPr>
       <w:r>
-        <w:t xml:space="preserve">data visualizations</w:t>
-      </w:r>
-    </w:p>
-    <w:p>
-      <w:pPr>
-        <w:numPr>
-          <w:ilvl w:val="0"/>
-          <w:numId w:val="1005"/>
-        </w:numPr>
-        <w:pStyle w:val="Compact"/>
-      </w:pPr>
-      <w:r>
-        <w:t xml:space="preserve">infographics</w:t>
-      </w:r>
-    </w:p>
-    <w:p>
-      <w:pPr>
-        <w:numPr>
-          <w:ilvl w:val="0"/>
-          <w:numId w:val="1005"/>
-        </w:numPr>
-        <w:pStyle w:val="Compact"/>
-      </w:pPr>
-      <w:r>
-        <w:t xml:space="preserve">(analog) learning games / card games</w:t>
-      </w:r>
-    </w:p>
-    <w:p>
-      <w:pPr>
-        <w:numPr>
-          <w:ilvl w:val="0"/>
-          <w:numId w:val="1005"/>
-        </w:numPr>
-        <w:pStyle w:val="Compact"/>
-      </w:pPr>
-      <w:r>
-        <w:t xml:space="preserve">video games</w:t>
-      </w:r>
-    </w:p>
-    <w:p>
-      <w:pPr>
-        <w:numPr>
-          <w:ilvl w:val="0"/>
-          <w:numId w:val="1005"/>
-        </w:numPr>
-        <w:pStyle w:val="Compact"/>
-      </w:pPr>
-      <w:r>
-        <w:t xml:space="preserve">e-learning courses (captivate, edx)</w:t>
-      </w:r>
-    </w:p>
-    <w:p>
-      <w:pPr>
-        <w:numPr>
-          <w:ilvl w:val="0"/>
-          <w:numId w:val="1005"/>
-        </w:numPr>
-        <w:pStyle w:val="Compact"/>
-      </w:pPr>
-      <w:r>
-        <w:t xml:space="preserve">self-paced online courses</w:t>
-      </w:r>
-    </w:p>
-    <w:p>
-      <w:pPr>
-        <w:numPr>
-          <w:ilvl w:val="0"/>
-          <w:numId w:val="1005"/>
-        </w:numPr>
-        <w:pStyle w:val="Compact"/>
-      </w:pPr>
-      <w:r>
-        <w:t xml:space="preserve">simulations</w:t>
-      </w:r>
-    </w:p>
-    <w:p>
-      <w:pPr>
-        <w:numPr>
-          <w:ilvl w:val="0"/>
-          <w:numId w:val="1005"/>
-        </w:numPr>
-        <w:pStyle w:val="Compact"/>
-      </w:pPr>
-      <w:r>
-        <w:t xml:space="preserve">interactive websites</w:t>
-      </w:r>
-    </w:p>
-    <w:p>
-      <w:pPr>
-        <w:numPr>
-          <w:ilvl w:val="0"/>
-          <w:numId w:val="1005"/>
-        </w:numPr>
-        <w:pStyle w:val="Compact"/>
-      </w:pPr>
-      <w:r>
-        <w:t xml:space="preserve">mobile/location based learning systems</w:t>
-      </w:r>
-    </w:p>
-    <w:p>
-      <w:pPr>
-        <w:numPr>
-          <w:ilvl w:val="0"/>
-          <w:numId w:val="1005"/>
-        </w:numPr>
-        <w:pStyle w:val="Compact"/>
-      </w:pPr>
-      <w:r>
-        <w:t xml:space="preserve">interactive stories (Twine)</w:t>
-      </w:r>
-    </w:p>
-    <w:p>
-      <w:pPr>
-        <w:numPr>
-          <w:ilvl w:val="0"/>
-          <w:numId w:val="1005"/>
-        </w:numPr>
-        <w:pStyle w:val="Compact"/>
-      </w:pPr>
-      <w:r>
-        <w:t xml:space="preserve">multimedia textbooks</w:t>
-      </w:r>
-    </w:p>
-    <w:p>
-      <w:pPr>
-        <w:numPr>
-          <w:ilvl w:val="0"/>
-          <w:numId w:val="1005"/>
-        </w:numPr>
-        <w:pStyle w:val="Compact"/>
-      </w:pPr>
-      <w:r>
-        <w:t xml:space="preserve">map/spatial multimedia</w:t>
-      </w:r>
-    </w:p>
-    <w:p>
-      <w:pPr>
-        <w:pStyle w:val="Heading3"/>
-      </w:pPr>
-      <w:bookmarkStart w:id="42" w:name="pitch"/>
-      <w:r>
-        <w:t xml:space="preserve">Pitch</w:t>
-      </w:r>
-      <w:bookmarkEnd w:id="42"/>
+        <w:t xml:space="preserve">what skills and demos would you like to highlight as a professional educational technologist?</w:t>
+      </w:r>
     </w:p>
     <w:p>
       <w:pPr>
         <w:pStyle w:val="FirstParagraph"/>
       </w:pPr>
       <w:r>
-        <w:t xml:space="preserve">You will formally pitch your idea for your your final project. The purpose of</w:t>
-      </w:r>
-      <w:r>
-        <w:t xml:space="preserve"> </w:t>
-      </w:r>
-      <w:r>
-        <w:t xml:space="preserve">the pitch is to propose your project in a way that makes it sound exciting,</w:t>
-      </w:r>
-      <w:r>
-        <w:t xml:space="preserve"> </w:t>
-      </w:r>
-      <w:r>
-        <w:t xml:space="preserve">worthwhile, and feasible. You want to tell a good story about what you plan to</w:t>
-      </w:r>
-      <w:r>
-        <w:t xml:space="preserve"> </w:t>
-      </w:r>
-      <w:r>
-        <w:t xml:space="preserve">develop. You should also have some sketches, mockups, sample art, etc. that may</w:t>
-      </w:r>
-      <w:r>
-        <w:t xml:space="preserve"> </w:t>
-      </w:r>
-      <w:r>
-        <w:t xml:space="preserve">be required to make your point.</w:t>
-      </w:r>
-    </w:p>
-    <w:p>
-      <w:pPr>
-        <w:pStyle w:val="BodyText"/>
-      </w:pPr>
-      <w:r>
-        <w:t xml:space="preserve">Plan for a 5 minute presentation.</w:t>
-      </w:r>
-    </w:p>
-    <w:p>
-      <w:pPr>
-        <w:pStyle w:val="Heading3"/>
-      </w:pPr>
-      <w:bookmarkStart w:id="43" w:name="critique"/>
-      <w:r>
-        <w:t xml:space="preserve">Critique</w:t>
-      </w:r>
-      <w:bookmarkEnd w:id="43"/>
-    </w:p>
-    <w:p>
-      <w:pPr>
-        <w:pStyle w:val="FirstParagraph"/>
-      </w:pPr>
-      <w:r>
-        <w:t xml:space="preserve">You will formally present a working prototype of your project to get feedback</w:t>
-      </w:r>
-      <w:r>
-        <w:t xml:space="preserve"> </w:t>
-      </w:r>
-      <w:r>
-        <w:t xml:space="preserve">from the instructor and your peers. You should have a solid plan for completing</w:t>
-      </w:r>
-      <w:r>
-        <w:t xml:space="preserve"> </w:t>
-      </w:r>
-      <w:r>
-        <w:t xml:space="preserve">the project. For the critique, you will be assigned a peer evaluator who</w:t>
-      </w:r>
-      <w:r>
-        <w:t xml:space="preserve"> </w:t>
-      </w:r>
-      <w:r>
-        <w:t xml:space="preserve">will</w:t>
-      </w:r>
-      <w:r>
-        <w:t xml:space="preserve"> </w:t>
-      </w:r>
-      <w:r>
-        <w:t xml:space="preserve">“</w:t>
-      </w:r>
-      <w:r>
-        <w:t xml:space="preserve">chair</w:t>
-      </w:r>
-      <w:r>
-        <w:t xml:space="preserve">”</w:t>
-      </w:r>
-      <w:r>
-        <w:t xml:space="preserve"> </w:t>
-      </w:r>
-      <w:r>
-        <w:t xml:space="preserve">your critique. The chair will gather feedback for you in each</w:t>
-      </w:r>
-      <w:r>
-        <w:t xml:space="preserve"> </w:t>
-      </w:r>
-      <w:r>
-        <w:t xml:space="preserve">of the evaluation areas below and share it with you after the session.</w:t>
-      </w:r>
-    </w:p>
-    <w:p>
-      <w:pPr>
-        <w:pStyle w:val="BodyText"/>
-      </w:pPr>
-      <w:r>
-        <w:rPr>
-          <w:b/>
-        </w:rPr>
-        <w:t xml:space="preserve">Critique and Final Evaluation Criteria</w:t>
-      </w:r>
-      <w:r>
-        <w:t xml:space="preserve"> </w:t>
-      </w:r>
-      <w:r>
-        <w:rPr>
-          <w:i/>
-        </w:rPr>
-        <w:t xml:space="preserve">Refer to these criteria for the evaluation of your multimedia project.</w:t>
-      </w:r>
-    </w:p>
-    <w:p>
-      <w:pPr>
-        <w:pStyle w:val="Heading4"/>
-      </w:pPr>
-      <w:bookmarkStart w:id="44" w:name="originality-innovation"/>
-      <w:r>
-        <w:t xml:space="preserve">Originality &amp; innovation</w:t>
-      </w:r>
-      <w:bookmarkEnd w:id="44"/>
-    </w:p>
-    <w:p>
-      <w:pPr>
-        <w:pStyle w:val="FirstParagraph"/>
-      </w:pPr>
-      <w:r>
-        <w:t xml:space="preserve">Does the project take a novel approach to teaching with digital media? Does</w:t>
-      </w:r>
-      <w:r>
-        <w:t xml:space="preserve"> </w:t>
-      </w:r>
-      <w:r>
-        <w:t xml:space="preserve">it combine existing practices in new ways, for a new effect? Does it</w:t>
-      </w:r>
-      <w:r>
-        <w:t xml:space="preserve"> </w:t>
-      </w:r>
-      <w:r>
-        <w:t xml:space="preserve">address an important topic, or hard to teach concept that is relevant</w:t>
-      </w:r>
-      <w:r>
-        <w:t xml:space="preserve"> </w:t>
-      </w:r>
-      <w:r>
-        <w:t xml:space="preserve">to the topic of the studio? In other words, how</w:t>
-      </w:r>
-      <w:r>
-        <w:t xml:space="preserve"> </w:t>
-      </w:r>
-      <w:r>
-        <w:rPr>
-          <w:i/>
-        </w:rPr>
-        <w:t xml:space="preserve">important</w:t>
-      </w:r>
-      <w:r>
-        <w:t xml:space="preserve"> </w:t>
-      </w:r>
-      <w:r>
-        <w:t xml:space="preserve">is the learning</w:t>
-      </w:r>
-      <w:r>
-        <w:t xml:space="preserve"> </w:t>
-      </w:r>
-      <w:r>
-        <w:t xml:space="preserve">goal for the project?</w:t>
-      </w:r>
-    </w:p>
-    <w:p>
-      <w:pPr>
-        <w:pStyle w:val="BodyText"/>
-      </w:pPr>
-      <w:r>
-        <w:t xml:space="preserve">Students will lose points in originality for verbatim translating of</w:t>
-      </w:r>
-      <w:r>
-        <w:t xml:space="preserve"> </w:t>
-      </w:r>
-      <w:r>
-        <w:t xml:space="preserve">existing learning solutions to the new problem space.</w:t>
-      </w:r>
-    </w:p>
-    <w:p>
-      <w:pPr>
-        <w:pStyle w:val="Heading4"/>
-      </w:pPr>
-      <w:bookmarkStart w:id="45" w:name="design"/>
-      <w:r>
-        <w:t xml:space="preserve">Design</w:t>
-      </w:r>
-      <w:bookmarkEnd w:id="45"/>
-    </w:p>
-    <w:p>
-      <w:pPr>
-        <w:pStyle w:val="FirstParagraph"/>
-      </w:pPr>
-      <w:r>
-        <w:t xml:space="preserve">The design of the project encompasses the information, interaction, and</w:t>
-      </w:r>
-      <w:r>
-        <w:t xml:space="preserve"> </w:t>
-      </w:r>
-      <w:r>
-        <w:t xml:space="preserve">visual design. Points to consider when evaluating the design:</w:t>
+        <w:t xml:space="preserve">Past Studio projects include:</w:t>
       </w:r>
     </w:p>
     <w:p>
@@ -3175,7 +2862,7 @@
         <w:pStyle w:val="Compact"/>
       </w:pPr>
       <w:r>
-        <w:t xml:space="preserve">is the navigation consistent, logical, and easily understood?</w:t>
+        <w:t xml:space="preserve">instructional videos</w:t>
       </w:r>
     </w:p>
     <w:p>
@@ -3187,7 +2874,7 @@
         <w:pStyle w:val="Compact"/>
       </w:pPr>
       <w:r>
-        <w:t xml:space="preserve">does the graphic design engage users?</w:t>
+        <w:t xml:space="preserve">documentary videos</w:t>
       </w:r>
     </w:p>
     <w:p>
@@ -3199,7 +2886,7 @@
         <w:pStyle w:val="Compact"/>
       </w:pPr>
       <w:r>
-        <w:t xml:space="preserve">does the look and feel support the learning goals of the project?</w:t>
+        <w:t xml:space="preserve">animations</w:t>
       </w:r>
     </w:p>
     <w:p>
@@ -3211,13 +2898,7 @@
         <w:pStyle w:val="Compact"/>
       </w:pPr>
       <w:r>
-        <w:t xml:space="preserve">does the user interface take advantage of existing conventions, UI</w:t>
-      </w:r>
-      <w:r>
-        <w:t xml:space="preserve"> </w:t>
-      </w:r>
-      <w:r>
-        <w:t xml:space="preserve">widgets, and user patterns?</w:t>
+        <w:t xml:space="preserve">data visualizations</w:t>
       </w:r>
     </w:p>
     <w:p>
@@ -3229,7 +2910,7 @@
         <w:pStyle w:val="Compact"/>
       </w:pPr>
       <w:r>
-        <w:t xml:space="preserve">are there clear paths through the system to accomplish user goals?</w:t>
+        <w:t xml:space="preserve">infographics</w:t>
       </w:r>
     </w:p>
     <w:p>
@@ -3241,7 +2922,7 @@
         <w:pStyle w:val="Compact"/>
       </w:pPr>
       <w:r>
-        <w:t xml:space="preserve">are system messages and instructions consistent and clear?</w:t>
+        <w:t xml:space="preserve">(analog) learning games / card games</w:t>
       </w:r>
     </w:p>
     <w:p>
@@ -3253,13 +2934,7 @@
         <w:pStyle w:val="Compact"/>
       </w:pPr>
       <w:r>
-        <w:t xml:space="preserve">does the overall design exhibit a level of professionalism and</w:t>
-      </w:r>
-      <w:r>
-        <w:t xml:space="preserve"> </w:t>
-      </w:r>
-      <w:r>
-        <w:t xml:space="preserve">polish that supports trust by the user?</w:t>
+        <w:t xml:space="preserve">video games</w:t>
       </w:r>
     </w:p>
     <w:p>
@@ -3271,156 +2946,573 @@
         <w:pStyle w:val="Compact"/>
       </w:pPr>
       <w:r>
-        <w:t xml:space="preserve">is the design accessible?</w:t>
+        <w:t xml:space="preserve">e-learning courses (captivate, edx)</w:t>
       </w:r>
     </w:p>
     <w:p>
       <w:pPr>
         <w:numPr>
-          <w:ilvl w:val="1"/>
+          <w:ilvl w:val="0"/>
+          <w:numId w:val="1006"/>
+        </w:numPr>
+        <w:pStyle w:val="Compact"/>
+      </w:pPr>
+      <w:r>
+        <w:t xml:space="preserve">self-paced online courses</w:t>
+      </w:r>
+    </w:p>
+    <w:p>
+      <w:pPr>
+        <w:numPr>
+          <w:ilvl w:val="0"/>
+          <w:numId w:val="1006"/>
+        </w:numPr>
+        <w:pStyle w:val="Compact"/>
+      </w:pPr>
+      <w:r>
+        <w:t xml:space="preserve">simulations</w:t>
+      </w:r>
+    </w:p>
+    <w:p>
+      <w:pPr>
+        <w:numPr>
+          <w:ilvl w:val="0"/>
+          <w:numId w:val="1006"/>
+        </w:numPr>
+        <w:pStyle w:val="Compact"/>
+      </w:pPr>
+      <w:r>
+        <w:t xml:space="preserve">interactive websites</w:t>
+      </w:r>
+    </w:p>
+    <w:p>
+      <w:pPr>
+        <w:numPr>
+          <w:ilvl w:val="0"/>
+          <w:numId w:val="1006"/>
+        </w:numPr>
+        <w:pStyle w:val="Compact"/>
+      </w:pPr>
+      <w:r>
+        <w:t xml:space="preserve">mobile/location based learning systems</w:t>
+      </w:r>
+    </w:p>
+    <w:p>
+      <w:pPr>
+        <w:numPr>
+          <w:ilvl w:val="0"/>
+          <w:numId w:val="1006"/>
+        </w:numPr>
+        <w:pStyle w:val="Compact"/>
+      </w:pPr>
+      <w:r>
+        <w:t xml:space="preserve">interactive stories (Twine)</w:t>
+      </w:r>
+    </w:p>
+    <w:p>
+      <w:pPr>
+        <w:numPr>
+          <w:ilvl w:val="0"/>
+          <w:numId w:val="1006"/>
+        </w:numPr>
+        <w:pStyle w:val="Compact"/>
+      </w:pPr>
+      <w:r>
+        <w:t xml:space="preserve">multimedia textbooks</w:t>
+      </w:r>
+    </w:p>
+    <w:p>
+      <w:pPr>
+        <w:numPr>
+          <w:ilvl w:val="0"/>
+          <w:numId w:val="1006"/>
+        </w:numPr>
+        <w:pStyle w:val="Compact"/>
+      </w:pPr>
+      <w:r>
+        <w:t xml:space="preserve">map/spatial multimedia</w:t>
+      </w:r>
+    </w:p>
+    <w:p>
+      <w:pPr>
+        <w:pStyle w:val="Heading3"/>
+      </w:pPr>
+      <w:bookmarkStart w:id="44" w:name="pitch"/>
+      <w:r>
+        <w:t xml:space="preserve">Pitch</w:t>
+      </w:r>
+      <w:bookmarkEnd w:id="44"/>
+    </w:p>
+    <w:p>
+      <w:pPr>
+        <w:pStyle w:val="FirstParagraph"/>
+      </w:pPr>
+      <w:r>
+        <w:t xml:space="preserve">You will formally pitch your idea for your your final project. The purpose of</w:t>
+      </w:r>
+      <w:r>
+        <w:t xml:space="preserve"> </w:t>
+      </w:r>
+      <w:r>
+        <w:t xml:space="preserve">the pitch is to propose your project in a way that makes it sound exciting,</w:t>
+      </w:r>
+      <w:r>
+        <w:t xml:space="preserve"> </w:t>
+      </w:r>
+      <w:r>
+        <w:t xml:space="preserve">worthwhile, and feasible. You want to tell a good story about what you plan to</w:t>
+      </w:r>
+      <w:r>
+        <w:t xml:space="preserve"> </w:t>
+      </w:r>
+      <w:r>
+        <w:t xml:space="preserve">develop. You should also have some sketches, mockups, sample art, etc. that may</w:t>
+      </w:r>
+      <w:r>
+        <w:t xml:space="preserve"> </w:t>
+      </w:r>
+      <w:r>
+        <w:t xml:space="preserve">be required to make your point.</w:t>
+      </w:r>
+    </w:p>
+    <w:p>
+      <w:pPr>
+        <w:pStyle w:val="BodyText"/>
+      </w:pPr>
+      <w:r>
+        <w:t xml:space="preserve">Plan for a 5 minute presentation.</w:t>
+      </w:r>
+    </w:p>
+    <w:p>
+      <w:pPr>
+        <w:pStyle w:val="Heading3"/>
+      </w:pPr>
+      <w:bookmarkStart w:id="45" w:name="critique"/>
+      <w:r>
+        <w:t xml:space="preserve">Critique</w:t>
+      </w:r>
+      <w:bookmarkEnd w:id="45"/>
+    </w:p>
+    <w:p>
+      <w:pPr>
+        <w:pStyle w:val="FirstParagraph"/>
+      </w:pPr>
+      <w:r>
+        <w:t xml:space="preserve">You will formally present a working prototype of your project to get feedback</w:t>
+      </w:r>
+      <w:r>
+        <w:t xml:space="preserve"> </w:t>
+      </w:r>
+      <w:r>
+        <w:t xml:space="preserve">from the instructor and your peers. You should have a solid plan for completing</w:t>
+      </w:r>
+      <w:r>
+        <w:t xml:space="preserve"> </w:t>
+      </w:r>
+      <w:r>
+        <w:t xml:space="preserve">the project. For the critique, you will be assigned a peer evaluator who</w:t>
+      </w:r>
+      <w:r>
+        <w:t xml:space="preserve"> </w:t>
+      </w:r>
+      <w:r>
+        <w:t xml:space="preserve">will</w:t>
+      </w:r>
+      <w:r>
+        <w:t xml:space="preserve"> </w:t>
+      </w:r>
+      <w:r>
+        <w:t xml:space="preserve">“</w:t>
+      </w:r>
+      <w:r>
+        <w:t xml:space="preserve">chair</w:t>
+      </w:r>
+      <w:r>
+        <w:t xml:space="preserve">”</w:t>
+      </w:r>
+      <w:r>
+        <w:t xml:space="preserve"> </w:t>
+      </w:r>
+      <w:r>
+        <w:t xml:space="preserve">your critique. The chair will gather feedback for you in each</w:t>
+      </w:r>
+      <w:r>
+        <w:t xml:space="preserve"> </w:t>
+      </w:r>
+      <w:r>
+        <w:t xml:space="preserve">of the evaluation areas below and share it with you after the session.</w:t>
+      </w:r>
+    </w:p>
+    <w:p>
+      <w:pPr>
+        <w:pStyle w:val="BodyText"/>
+      </w:pPr>
+      <w:r>
+        <w:rPr>
+          <w:b/>
+        </w:rPr>
+        <w:t xml:space="preserve">Critique and Final Evaluation Criteria</w:t>
+      </w:r>
+      <w:r>
+        <w:t xml:space="preserve"> </w:t>
+      </w:r>
+      <w:r>
+        <w:rPr>
+          <w:i/>
+        </w:rPr>
+        <w:t xml:space="preserve">Refer to these criteria for the evaluation of your multimedia project.</w:t>
+      </w:r>
+    </w:p>
+    <w:p>
+      <w:pPr>
+        <w:pStyle w:val="Heading4"/>
+      </w:pPr>
+      <w:bookmarkStart w:id="46" w:name="originality-innovation"/>
+      <w:r>
+        <w:t xml:space="preserve">Originality &amp; innovation</w:t>
+      </w:r>
+      <w:bookmarkEnd w:id="46"/>
+    </w:p>
+    <w:p>
+      <w:pPr>
+        <w:pStyle w:val="FirstParagraph"/>
+      </w:pPr>
+      <w:r>
+        <w:t xml:space="preserve">Does the project take a novel approach to teaching with digital media? Does</w:t>
+      </w:r>
+      <w:r>
+        <w:t xml:space="preserve"> </w:t>
+      </w:r>
+      <w:r>
+        <w:t xml:space="preserve">it combine existing practices in new ways, for a new effect? Does it</w:t>
+      </w:r>
+      <w:r>
+        <w:t xml:space="preserve"> </w:t>
+      </w:r>
+      <w:r>
+        <w:t xml:space="preserve">address an important topic, or hard to teach concept that is relevant</w:t>
+      </w:r>
+      <w:r>
+        <w:t xml:space="preserve"> </w:t>
+      </w:r>
+      <w:r>
+        <w:t xml:space="preserve">to the topic of the studio? In other words, how</w:t>
+      </w:r>
+      <w:r>
+        <w:t xml:space="preserve"> </w:t>
+      </w:r>
+      <w:r>
+        <w:rPr>
+          <w:i/>
+        </w:rPr>
+        <w:t xml:space="preserve">important</w:t>
+      </w:r>
+      <w:r>
+        <w:t xml:space="preserve"> </w:t>
+      </w:r>
+      <w:r>
+        <w:t xml:space="preserve">is the learning</w:t>
+      </w:r>
+      <w:r>
+        <w:t xml:space="preserve"> </w:t>
+      </w:r>
+      <w:r>
+        <w:t xml:space="preserve">goal for the project?</w:t>
+      </w:r>
+    </w:p>
+    <w:p>
+      <w:pPr>
+        <w:pStyle w:val="BodyText"/>
+      </w:pPr>
+      <w:r>
+        <w:t xml:space="preserve">Students will lose points in originality for verbatim translating of</w:t>
+      </w:r>
+      <w:r>
+        <w:t xml:space="preserve"> </w:t>
+      </w:r>
+      <w:r>
+        <w:t xml:space="preserve">existing learning solutions to the new problem space.</w:t>
+      </w:r>
+    </w:p>
+    <w:p>
+      <w:pPr>
+        <w:pStyle w:val="Heading4"/>
+      </w:pPr>
+      <w:bookmarkStart w:id="47" w:name="design"/>
+      <w:r>
+        <w:t xml:space="preserve">Design</w:t>
+      </w:r>
+      <w:bookmarkEnd w:id="47"/>
+    </w:p>
+    <w:p>
+      <w:pPr>
+        <w:pStyle w:val="FirstParagraph"/>
+      </w:pPr>
+      <w:r>
+        <w:t xml:space="preserve">The design of the project encompasses the information, interaction, and</w:t>
+      </w:r>
+      <w:r>
+        <w:t xml:space="preserve"> </w:t>
+      </w:r>
+      <w:r>
+        <w:t xml:space="preserve">visual design. Points to consider when evaluating the design:</w:t>
+      </w:r>
+    </w:p>
+    <w:p>
+      <w:pPr>
+        <w:numPr>
+          <w:ilvl w:val="0"/>
           <w:numId w:val="1007"/>
         </w:numPr>
         <w:pStyle w:val="Compact"/>
       </w:pPr>
       <w:r>
-        <w:t xml:space="preserve">does it support the widest possible range of computer systems</w:t>
-      </w:r>
-      <w:r>
-        <w:t xml:space="preserve"> </w:t>
-      </w:r>
-      <w:r>
-        <w:t xml:space="preserve">(including OS, web browser, screen size/mobile, processor speed,</w:t>
-      </w:r>
-      <w:r>
-        <w:t xml:space="preserve"> </w:t>
-      </w:r>
-      <w:r>
-        <w:t xml:space="preserve">internet connection quality)</w:t>
+        <w:t xml:space="preserve">is the navigation consistent, logical, and easily understood?</w:t>
       </w:r>
     </w:p>
     <w:p>
       <w:pPr>
         <w:numPr>
-          <w:ilvl w:val="1"/>
+          <w:ilvl w:val="0"/>
           <w:numId w:val="1007"/>
         </w:numPr>
         <w:pStyle w:val="Compact"/>
       </w:pPr>
       <w:r>
-        <w:t xml:space="preserve">can it be accessed by users with disabilities, where</w:t>
-      </w:r>
-      <w:r>
-        <w:t xml:space="preserve"> </w:t>
-      </w:r>
-      <w:r>
-        <w:t xml:space="preserve">appropriate?</w:t>
-      </w:r>
-    </w:p>
-    <w:p>
-      <w:pPr>
-        <w:pStyle w:val="Heading4"/>
-      </w:pPr>
-      <w:bookmarkStart w:id="46" w:name="technique"/>
-      <w:r>
-        <w:t xml:space="preserve">Technique</w:t>
-      </w:r>
-      <w:bookmarkEnd w:id="46"/>
-    </w:p>
-    <w:p>
-      <w:pPr>
-        <w:pStyle w:val="FirstParagraph"/>
-      </w:pPr>
-      <w:r>
-        <w:t xml:space="preserve">The project’s technique reflects the proficiency of the producer with the</w:t>
-      </w:r>
-      <w:r>
-        <w:t xml:space="preserve"> </w:t>
-      </w:r>
-      <w:r>
-        <w:t xml:space="preserve">tools of the digital studio. All aspects of the project should be well</w:t>
-      </w:r>
-      <w:r>
-        <w:t xml:space="preserve"> </w:t>
-      </w:r>
-      <w:r>
-        <w:t xml:space="preserve">tested for smooth operation. Users should not easily</w:t>
-      </w:r>
-      <w:r>
-        <w:t xml:space="preserve"> </w:t>
-      </w:r>
-      <w:r>
-        <w:t xml:space="preserve">“</w:t>
-      </w:r>
-      <w:r>
-        <w:t xml:space="preserve">break</w:t>
-      </w:r>
-      <w:r>
-        <w:t xml:space="preserve">”</w:t>
-      </w:r>
-      <w:r>
-        <w:t xml:space="preserve"> </w:t>
-      </w:r>
-      <w:r>
-        <w:t xml:space="preserve">the system.</w:t>
-      </w:r>
-      <w:r>
-        <w:t xml:space="preserve"> </w:t>
-      </w:r>
-      <w:r>
-        <w:t xml:space="preserve">The specifics of development depend on the media. So, each of the</w:t>
-      </w:r>
-      <w:r>
-        <w:t xml:space="preserve"> </w:t>
-      </w:r>
-      <w:r>
-        <w:t xml:space="preserve">various skills required for the course will be evaluated based on the</w:t>
-      </w:r>
-      <w:r>
-        <w:t xml:space="preserve"> </w:t>
-      </w:r>
-      <w:r>
-        <w:t xml:space="preserve">practice of expert practitioners.</w:t>
+        <w:t xml:space="preserve">does the graphic design engage users?</w:t>
       </w:r>
     </w:p>
     <w:p>
       <w:pPr>
         <w:numPr>
           <w:ilvl w:val="0"/>
+          <w:numId w:val="1007"/>
+        </w:numPr>
+        <w:pStyle w:val="Compact"/>
+      </w:pPr>
+      <w:r>
+        <w:t xml:space="preserve">does the look and feel support the learning goals of the project?</w:t>
+      </w:r>
+    </w:p>
+    <w:p>
+      <w:pPr>
+        <w:numPr>
+          <w:ilvl w:val="0"/>
+          <w:numId w:val="1007"/>
+        </w:numPr>
+        <w:pStyle w:val="Compact"/>
+      </w:pPr>
+      <w:r>
+        <w:t xml:space="preserve">does the user interface take advantage of existing conventions, UI</w:t>
+      </w:r>
+      <w:r>
+        <w:t xml:space="preserve"> </w:t>
+      </w:r>
+      <w:r>
+        <w:t xml:space="preserve">widgets, and user patterns?</w:t>
+      </w:r>
+    </w:p>
+    <w:p>
+      <w:pPr>
+        <w:numPr>
+          <w:ilvl w:val="0"/>
+          <w:numId w:val="1007"/>
+        </w:numPr>
+        <w:pStyle w:val="Compact"/>
+      </w:pPr>
+      <w:r>
+        <w:t xml:space="preserve">are there clear paths through the system to accomplish user goals?</w:t>
+      </w:r>
+    </w:p>
+    <w:p>
+      <w:pPr>
+        <w:numPr>
+          <w:ilvl w:val="0"/>
+          <w:numId w:val="1007"/>
+        </w:numPr>
+        <w:pStyle w:val="Compact"/>
+      </w:pPr>
+      <w:r>
+        <w:t xml:space="preserve">are system messages and instructions consistent and clear?</w:t>
+      </w:r>
+    </w:p>
+    <w:p>
+      <w:pPr>
+        <w:numPr>
+          <w:ilvl w:val="0"/>
+          <w:numId w:val="1007"/>
+        </w:numPr>
+        <w:pStyle w:val="Compact"/>
+      </w:pPr>
+      <w:r>
+        <w:t xml:space="preserve">does the overall design exhibit a level of professionalism and</w:t>
+      </w:r>
+      <w:r>
+        <w:t xml:space="preserve"> </w:t>
+      </w:r>
+      <w:r>
+        <w:t xml:space="preserve">polish that supports trust by the user?</w:t>
+      </w:r>
+    </w:p>
+    <w:p>
+      <w:pPr>
+        <w:numPr>
+          <w:ilvl w:val="0"/>
+          <w:numId w:val="1007"/>
+        </w:numPr>
+        <w:pStyle w:val="Compact"/>
+      </w:pPr>
+      <w:r>
+        <w:t xml:space="preserve">is the design accessible?</w:t>
+      </w:r>
+    </w:p>
+    <w:p>
+      <w:pPr>
+        <w:numPr>
+          <w:ilvl w:val="1"/>
           <w:numId w:val="1008"/>
         </w:numPr>
         <w:pStyle w:val="Compact"/>
       </w:pPr>
       <w:r>
-        <w:t xml:space="preserve">is video composed and edited like an expert video?</w:t>
+        <w:t xml:space="preserve">does it support the widest possible range of computer systems</w:t>
+      </w:r>
+      <w:r>
+        <w:t xml:space="preserve"> </w:t>
+      </w:r>
+      <w:r>
+        <w:t xml:space="preserve">(including OS, web browser, screen size/mobile, processor speed,</w:t>
+      </w:r>
+      <w:r>
+        <w:t xml:space="preserve"> </w:t>
+      </w:r>
+      <w:r>
+        <w:t xml:space="preserve">internet connection quality)</w:t>
       </w:r>
     </w:p>
     <w:p>
       <w:pPr>
         <w:numPr>
-          <w:ilvl w:val="0"/>
+          <w:ilvl w:val="1"/>
           <w:numId w:val="1008"/>
         </w:numPr>
         <w:pStyle w:val="Compact"/>
       </w:pPr>
       <w:r>
-        <w:t xml:space="preserve">does software meet the speed and reliability that an expert would</w:t>
-      </w:r>
-      <w:r>
-        <w:t xml:space="preserve"> </w:t>
-      </w:r>
-      <w:r>
-        <w:t xml:space="preserve">expect?</w:t>
+        <w:t xml:space="preserve">can it be accessed by users with disabilities, where</w:t>
+      </w:r>
+      <w:r>
+        <w:t xml:space="preserve"> </w:t>
+      </w:r>
+      <w:r>
+        <w:t xml:space="preserve">appropriate?</w:t>
+      </w:r>
+    </w:p>
+    <w:p>
+      <w:pPr>
+        <w:pStyle w:val="Heading4"/>
+      </w:pPr>
+      <w:bookmarkStart w:id="48" w:name="technique"/>
+      <w:r>
+        <w:t xml:space="preserve">Technique</w:t>
+      </w:r>
+      <w:bookmarkEnd w:id="48"/>
+    </w:p>
+    <w:p>
+      <w:pPr>
+        <w:pStyle w:val="FirstParagraph"/>
+      </w:pPr>
+      <w:r>
+        <w:t xml:space="preserve">The project’s technique reflects the proficiency of the producer with the</w:t>
+      </w:r>
+      <w:r>
+        <w:t xml:space="preserve"> </w:t>
+      </w:r>
+      <w:r>
+        <w:t xml:space="preserve">tools of the digital studio. All aspects of the project should be well</w:t>
+      </w:r>
+      <w:r>
+        <w:t xml:space="preserve"> </w:t>
+      </w:r>
+      <w:r>
+        <w:t xml:space="preserve">tested for smooth operation. Users should not easily</w:t>
+      </w:r>
+      <w:r>
+        <w:t xml:space="preserve"> </w:t>
+      </w:r>
+      <w:r>
+        <w:t xml:space="preserve">“</w:t>
+      </w:r>
+      <w:r>
+        <w:t xml:space="preserve">break</w:t>
+      </w:r>
+      <w:r>
+        <w:t xml:space="preserve">”</w:t>
+      </w:r>
+      <w:r>
+        <w:t xml:space="preserve"> </w:t>
+      </w:r>
+      <w:r>
+        <w:t xml:space="preserve">the system.</w:t>
+      </w:r>
+      <w:r>
+        <w:t xml:space="preserve"> </w:t>
+      </w:r>
+      <w:r>
+        <w:t xml:space="preserve">The specifics of development depend on the media. So, each of the</w:t>
+      </w:r>
+      <w:r>
+        <w:t xml:space="preserve"> </w:t>
+      </w:r>
+      <w:r>
+        <w:t xml:space="preserve">various skills required for the course will be evaluated based on the</w:t>
+      </w:r>
+      <w:r>
+        <w:t xml:space="preserve"> </w:t>
+      </w:r>
+      <w:r>
+        <w:t xml:space="preserve">practice of expert practitioners.</w:t>
       </w:r>
     </w:p>
     <w:p>
       <w:pPr>
         <w:numPr>
           <w:ilvl w:val="0"/>
-          <w:numId w:val="1008"/>
+          <w:numId w:val="1009"/>
         </w:numPr>
         <w:pStyle w:val="Compact"/>
       </w:pPr>
       <w:r>
+        <w:t xml:space="preserve">is video composed and edited like an expert video?</w:t>
+      </w:r>
+    </w:p>
+    <w:p>
+      <w:pPr>
+        <w:numPr>
+          <w:ilvl w:val="0"/>
+          <w:numId w:val="1009"/>
+        </w:numPr>
+        <w:pStyle w:val="Compact"/>
+      </w:pPr>
+      <w:r>
+        <w:t xml:space="preserve">does software meet the speed and reliability that an expert would</w:t>
+      </w:r>
+      <w:r>
+        <w:t xml:space="preserve"> </w:t>
+      </w:r>
+      <w:r>
+        <w:t xml:space="preserve">expect?</w:t>
+      </w:r>
+    </w:p>
+    <w:p>
+      <w:pPr>
+        <w:numPr>
+          <w:ilvl w:val="0"/>
+          <w:numId w:val="1009"/>
+        </w:numPr>
+        <w:pStyle w:val="Compact"/>
+      </w:pPr>
+      <w:r>
         <w:t xml:space="preserve">etc.</w:t>
       </w:r>
     </w:p>
@@ -3428,11 +3520,11 @@
       <w:pPr>
         <w:pStyle w:val="Heading4"/>
       </w:pPr>
-      <w:bookmarkStart w:id="47" w:name="learning-science"/>
+      <w:bookmarkStart w:id="49" w:name="learning-science"/>
       <w:r>
         <w:t xml:space="preserve">Learning science</w:t>
       </w:r>
-      <w:bookmarkEnd w:id="47"/>
+      <w:bookmarkEnd w:id="49"/>
     </w:p>
     <w:p>
       <w:pPr>
@@ -3727,6 +3819,9 @@
     <w:abstractNumId w:val="991"/>
   </w:num>
   <w:num w:numId="1008">
+    <w:abstractNumId w:val="991"/>
+  </w:num>
+  <w:num w:numId="1009">
     <w:abstractNumId w:val="991"/>
   </w:num>
 </w:numbering>

</xml_diff>